<commit_message>
manuscript and response almost done
</commit_message>
<xml_diff>
--- a/round1_response.docx
+++ b/round1_response.docx
@@ -4,7 +4,6 @@
   <w:body>
     <w:p>
       <w:pPr>
-        <w:spacing w:line="240" w:lineRule="auto"/>
         <w:jc w:val="both"/>
         <w:rPr>
           <w:b/>
@@ -62,7 +61,6 @@
     </w:p>
     <w:p>
       <w:pPr>
-        <w:spacing w:line="240" w:lineRule="auto"/>
         <w:jc w:val="both"/>
         <w:rPr>
           <w:b/>
@@ -76,7 +74,6 @@
     </w:p>
     <w:p>
       <w:pPr>
-        <w:spacing w:line="240" w:lineRule="auto"/>
         <w:jc w:val="center"/>
         <w:rPr>
           <w:b/>
@@ -105,7 +102,6 @@
     </w:p>
     <w:p>
       <w:pPr>
-        <w:spacing w:line="240" w:lineRule="auto"/>
         <w:jc w:val="both"/>
         <w:rPr>
           <w:color w:val="000000" w:themeColor="text1"/>
@@ -117,7 +113,6 @@
     </w:p>
     <w:p>
       <w:pPr>
-        <w:spacing w:line="240" w:lineRule="auto"/>
         <w:jc w:val="both"/>
         <w:rPr>
           <w:color w:val="000000" w:themeColor="text1"/>
@@ -145,7 +140,6 @@
     </w:p>
     <w:p>
       <w:pPr>
-        <w:spacing w:line="240" w:lineRule="auto"/>
         <w:jc w:val="both"/>
         <w:rPr>
           <w:color w:val="000000" w:themeColor="text1"/>
@@ -164,7 +158,6 @@
     </w:p>
     <w:p>
       <w:pPr>
-        <w:spacing w:line="240" w:lineRule="auto"/>
         <w:jc w:val="both"/>
         <w:rPr>
           <w:color w:val="000000" w:themeColor="text1"/>
@@ -176,7 +169,6 @@
     </w:p>
     <w:p>
       <w:pPr>
-        <w:spacing w:line="240" w:lineRule="auto"/>
         <w:jc w:val="both"/>
         <w:rPr>
           <w:color w:val="000000" w:themeColor="text1"/>
@@ -253,7 +245,6 @@
     </w:p>
     <w:p>
       <w:pPr>
-        <w:spacing w:line="240" w:lineRule="auto"/>
         <w:jc w:val="both"/>
         <w:rPr>
           <w:color w:val="000000" w:themeColor="text1"/>
@@ -484,7 +475,6 @@
     </w:p>
     <w:p>
       <w:pPr>
-        <w:spacing w:line="240" w:lineRule="auto"/>
         <w:jc w:val="both"/>
         <w:rPr>
           <w:color w:val="000000" w:themeColor="text1"/>
@@ -496,7 +486,6 @@
     </w:p>
     <w:p>
       <w:pPr>
-        <w:spacing w:line="240" w:lineRule="auto"/>
         <w:jc w:val="both"/>
         <w:rPr>
           <w:color w:val="000000" w:themeColor="text1"/>
@@ -587,7 +576,6 @@
     </w:p>
     <w:p>
       <w:pPr>
-        <w:spacing w:line="240" w:lineRule="auto"/>
         <w:jc w:val="both"/>
         <w:rPr>
           <w:color w:val="000000" w:themeColor="text1"/>
@@ -597,7 +585,6 @@
     </w:p>
     <w:p>
       <w:pPr>
-        <w:spacing w:line="240" w:lineRule="auto"/>
         <w:jc w:val="both"/>
         <w:rPr>
           <w:color w:val="000000" w:themeColor="text1"/>
@@ -614,7 +601,6 @@
     </w:p>
     <w:p>
       <w:pPr>
-        <w:spacing w:line="240" w:lineRule="auto"/>
         <w:jc w:val="both"/>
         <w:rPr>
           <w:color w:val="000000" w:themeColor="text1"/>
@@ -624,7 +610,6 @@
     </w:p>
     <w:p>
       <w:pPr>
-        <w:spacing w:line="240" w:lineRule="auto"/>
         <w:jc w:val="both"/>
         <w:rPr>
           <w:i/>
@@ -652,7 +637,6 @@
     </w:p>
     <w:p>
       <w:pPr>
-        <w:spacing w:line="240" w:lineRule="auto"/>
         <w:jc w:val="both"/>
         <w:rPr>
           <w:i/>
@@ -665,7 +649,6 @@
     </w:p>
     <w:p>
       <w:pPr>
-        <w:spacing w:line="240" w:lineRule="auto"/>
         <w:jc w:val="both"/>
         <w:rPr>
           <w:color w:val="000000" w:themeColor="text1"/>
@@ -686,7 +669,6 @@
     <w:bookmarkEnd w:id="17"/>
     <w:p>
       <w:pPr>
-        <w:spacing w:line="240" w:lineRule="auto"/>
         <w:jc w:val="both"/>
         <w:rPr>
           <w:color w:val="000000" w:themeColor="text1"/>
@@ -728,7 +710,6 @@
     </w:p>
     <w:p>
       <w:pPr>
-        <w:spacing w:line="240" w:lineRule="auto"/>
         <w:jc w:val="both"/>
         <w:rPr>
           <w:color w:val="000000" w:themeColor="text1"/>
@@ -856,7 +837,7 @@
         <w:ind w:left="360"/>
         <w:jc w:val="both"/>
         <w:rPr>
-          <w:color w:val="000000" w:themeColor="text1"/>
+          <w:color w:val="FF0000"/>
         </w:rPr>
       </w:pPr>
       <w:proofErr w:type="spellStart"/>
@@ -912,120 +893,45 @@
         <w:jc w:val="both"/>
         <w:rPr>
           <w:color w:val="000000" w:themeColor="text1"/>
-          <w:highlight w:val="yellow"/>
-        </w:rPr>
-      </w:pPr>
-      <w:r>
-        <w:rPr>
-          <w:color w:val="000000" w:themeColor="text1"/>
-          <w:highlight w:val="yellow"/>
-        </w:rPr>
-        <w:t xml:space="preserve">Need to talk to group. – easier if everyone edits on their own: </w:t>
-      </w:r>
-    </w:p>
-    <w:p>
-      <w:pPr>
-        <w:ind w:left="360"/>
-        <w:jc w:val="both"/>
-        <w:rPr>
-          <w:color w:val="000000" w:themeColor="text1"/>
-          <w:highlight w:val="yellow"/>
-        </w:rPr>
-      </w:pPr>
-      <w:r>
-        <w:rPr>
-          <w:color w:val="000000" w:themeColor="text1"/>
-          <w:highlight w:val="yellow"/>
-        </w:rPr>
-        <w:tab/>
-        <w:t>Unascertained/ascertained: based entirely on testing</w:t>
-      </w:r>
-      <w:r>
-        <w:rPr>
-          <w:color w:val="000000" w:themeColor="text1"/>
-          <w:highlight w:val="yellow"/>
-        </w:rPr>
-        <w:t xml:space="preserve"> (unreported and not unascertained) </w:t>
-      </w:r>
-    </w:p>
-    <w:p>
-      <w:pPr>
-        <w:ind w:left="360"/>
-        <w:jc w:val="both"/>
-        <w:rPr>
-          <w:color w:val="000000" w:themeColor="text1"/>
-          <w:highlight w:val="yellow"/>
-        </w:rPr>
-      </w:pPr>
-      <w:r>
-        <w:rPr>
-          <w:color w:val="000000" w:themeColor="text1"/>
-          <w:highlight w:val="yellow"/>
-        </w:rPr>
-        <w:tab/>
-        <w:t>Symptomatic/asymptomatic: based on E compartment in SAPHIRE/SEIR-</w:t>
+        </w:rPr>
+      </w:pPr>
+      <w:r>
+        <w:rPr>
+          <w:color w:val="000000" w:themeColor="text1"/>
+        </w:rPr>
+        <w:t xml:space="preserve">We thank the reviewer for their feedback and agree with this comment. Our identification of cases as COVID-negative or positive is based entirely on reporting (by means of diagnostic tests) and not their underlying disease status (on which we have no data). We </w:t>
       </w:r>
       <w:proofErr w:type="spellStart"/>
       <w:r>
         <w:rPr>
           <w:color w:val="000000" w:themeColor="text1"/>
-          <w:highlight w:val="yellow"/>
-        </w:rPr>
-        <w:t>fansy</w:t>
+        </w:rPr>
+        <w:t>apologise</w:t>
       </w:r>
       <w:proofErr w:type="spellEnd"/>
       <w:r>
         <w:rPr>
           <w:color w:val="000000" w:themeColor="text1"/>
-          <w:highlight w:val="yellow"/>
-        </w:rPr>
-        <w:t xml:space="preserve">. </w:t>
-      </w:r>
-    </w:p>
-    <w:p>
-      <w:pPr>
-        <w:ind w:left="360"/>
-        <w:jc w:val="both"/>
-        <w:rPr>
-          <w:color w:val="000000" w:themeColor="text1"/>
-        </w:rPr>
-      </w:pPr>
-      <w:r>
-        <w:rPr>
-          <w:color w:val="000000" w:themeColor="text1"/>
-          <w:highlight w:val="yellow"/>
-        </w:rPr>
-        <w:tab/>
-        <w:t>There’s no data either way!</w:t>
-      </w:r>
-      <w:r>
-        <w:rPr>
-          <w:color w:val="000000" w:themeColor="text1"/>
-        </w:rPr>
-        <w:t xml:space="preserve"> </w:t>
-      </w:r>
-      <w:r>
-        <w:rPr>
-          <w:color w:val="000000" w:themeColor="text1"/>
-          <w:highlight w:val="yellow"/>
-        </w:rPr>
-        <w:t>(ref. to SEIR-</w:t>
-      </w:r>
-      <w:proofErr w:type="spellStart"/>
-      <w:r>
-        <w:rPr>
-          <w:color w:val="000000" w:themeColor="text1"/>
-          <w:highlight w:val="yellow"/>
-        </w:rPr>
-        <w:t>fansy</w:t>
-      </w:r>
-      <w:proofErr w:type="spellEnd"/>
-      <w:r>
-        <w:rPr>
-          <w:color w:val="000000" w:themeColor="text1"/>
-          <w:highlight w:val="yellow"/>
-        </w:rPr>
-        <w:t>)</w:t>
+        </w:rPr>
+        <w:t xml:space="preserve"> for the confusion and note that wherever possible, we have replaced ‘unascertained’ with ‘unreported’</w:t>
+      </w:r>
+      <w:r>
+        <w:rPr>
+          <w:color w:val="000000" w:themeColor="text1"/>
+        </w:rPr>
+        <w:t xml:space="preserve"> (and ‘ascertained’ with ‘reported’)</w:t>
+      </w:r>
+      <w:r>
+        <w:rPr>
+          <w:color w:val="000000" w:themeColor="text1"/>
+        </w:rPr>
+        <w:t xml:space="preserve"> in the manuscript</w:t>
+      </w:r>
+      <w:r>
+        <w:rPr>
+          <w:color w:val="000000" w:themeColor="text1"/>
+        </w:rPr>
+        <w:t xml:space="preserve"> to improve readability. </w:t>
       </w:r>
     </w:p>
     <w:p>
@@ -1381,7 +1287,7 @@
           <w:color w:val="000000" w:themeColor="text1"/>
           <w:shd w:val="clear" w:color="auto" w:fill="FFFFFF"/>
         </w:rPr>
-        <w:t xml:space="preserve">, J. (2020). Estimating COVID-19 under-reporting across 86 nations: implications </w:t>
+        <w:t xml:space="preserve">, J. (2020). Estimating COVID-19 under-reporting across 86 nations: implications for projections </w:t>
       </w:r>
       <w:r>
         <w:rPr>
@@ -1391,7 +1297,7 @@
           <w:shd w:val="clear" w:color="auto" w:fill="FFFFFF"/>
         </w:rPr>
         <w:lastRenderedPageBreak/>
-        <w:t>for projections and control. Available at SSRN 3635047</w:t>
+        <w:t>and control. Available at SSRN 3635047</w:t>
       </w:r>
       <w:r>
         <w:rPr>
@@ -1840,7 +1746,6 @@
       <w:r>
         <w:rPr>
           <w:color w:val="000000" w:themeColor="text1"/>
-          <w:highlight w:val="yellow"/>
         </w:rPr>
         <w:t>Additionally, we include an extra figure to compare uncertainty in estimation by comparing boxplots showing widths of confidence intervals associated with projections in the testing period (October 16 to December 31) for each of the models, whenever projections are available.</w:t>
       </w:r>
@@ -2030,21 +1935,26 @@
           <w:iCs/>
           <w:color w:val="000000" w:themeColor="text1"/>
         </w:rPr>
+        <w:t xml:space="preserve">We agree with the reviewer’s feedback and note that </w:t>
+      </w:r>
+      <w:r>
+        <w:rPr>
+          <w:color w:val="000000" w:themeColor="text1"/>
+        </w:rPr>
+        <w:t xml:space="preserve">all projections are now accompanied by uncertainty estimates (by means of 95% confidence intervals). We present model projections on specific dates along with their confidence intervals. </w:t>
+      </w:r>
+      <w:r>
+        <w:rPr>
+          <w:color w:val="000000" w:themeColor="text1"/>
+        </w:rPr>
+        <w:t xml:space="preserve">Additionally, we include an extra figure </w:t>
+      </w:r>
+      <w:r>
+        <w:rPr>
+          <w:color w:val="000000" w:themeColor="text1"/>
+        </w:rPr>
         <w:lastRenderedPageBreak/>
-        <w:t xml:space="preserve">We agree with the reviewer’s feedback and note that </w:t>
-      </w:r>
-      <w:r>
-        <w:rPr>
-          <w:color w:val="000000" w:themeColor="text1"/>
-        </w:rPr>
-        <w:t xml:space="preserve">all projections are now accompanied by uncertainty estimates (by means of 95% confidence intervals). We present model projections on specific dates along with their confidence intervals. </w:t>
-      </w:r>
-      <w:r>
-        <w:rPr>
-          <w:color w:val="000000" w:themeColor="text1"/>
-          <w:highlight w:val="yellow"/>
-        </w:rPr>
-        <w:t>Additionally, we include an extra figure to compare uncertainty in estimation by comparing boxplots showing widths of confidence intervals associated with projections in the testing period (October 16 to December 31) for each of the models, whenever projections are available.</w:t>
+        <w:t>to compare uncertainty in estimation by comparing boxplots showing widths of confidence intervals associated with projections in the testing period (October 16 to December 31) for each of the models, whenever projections are available.</w:t>
       </w:r>
     </w:p>
     <w:p>
@@ -2126,7 +2036,6 @@
           <w:b/>
           <w:bCs/>
           <w:color w:val="FF0000"/>
-          <w:highlight w:val="yellow"/>
         </w:rPr>
         <w:t>For one of the models considered (ICM), the authors are not able to compare the model performance using all of the metrics used for the other models. Why is this model included if the authors cannot assess its performance in line with the other models? Are there any other metrics the authors can use that would enable a comparison across all five models? Further, I think that the authors should provide more justification for why they have chosen particular models.</w:t>
       </w:r>
@@ -2143,13 +2052,27 @@
         <w:rPr>
           <w:color w:val="000000" w:themeColor="text1"/>
         </w:rPr>
-        <w:t>Can compare with SAPHIRE (cases) and SEIR-</w:t>
+        <w:t xml:space="preserve">We thank the reviewer for this comment and note that we have chosen a curve fitting model baseline model. The </w:t>
       </w:r>
       <w:proofErr w:type="spellStart"/>
       <w:r>
         <w:rPr>
           <w:color w:val="000000" w:themeColor="text1"/>
         </w:rPr>
+        <w:t>eSIR</w:t>
+      </w:r>
+      <w:proofErr w:type="spellEnd"/>
+      <w:r>
+        <w:rPr>
+          <w:color w:val="000000" w:themeColor="text1"/>
+        </w:rPr>
+        <w:t>, SAPHIRE and SEIR-</w:t>
+      </w:r>
+      <w:proofErr w:type="spellStart"/>
+      <w:r>
+        <w:rPr>
+          <w:color w:val="000000" w:themeColor="text1"/>
+        </w:rPr>
         <w:t>fansy</w:t>
       </w:r>
       <w:proofErr w:type="spellEnd"/>
@@ -2157,36 +2080,221 @@
         <w:rPr>
           <w:color w:val="000000" w:themeColor="text1"/>
         </w:rPr>
-        <w:t xml:space="preserve"> (cases and deaths) but in absence of more information on underreporting, this might not be cool.</w:t>
-      </w:r>
-    </w:p>
-    <w:p>
-      <w:pPr>
-        <w:ind w:left="360"/>
-        <w:jc w:val="both"/>
-        <w:rPr>
-          <w:color w:val="000000" w:themeColor="text1"/>
-        </w:rPr>
-      </w:pPr>
-      <w:r>
-        <w:rPr>
-          <w:color w:val="000000" w:themeColor="text1"/>
-        </w:rPr>
-        <w:t xml:space="preserve">Curve fitting, mixed models and </w:t>
+        <w:t xml:space="preserve"> are all compartmental models but exhibit varying levels of sophistication in being able to model cases and deaths (both reported and unreported). Finally, we examine the ICM model which makes use of birth and death processes which we believe is yet another novel way of modeling the spread of the pandemic. While the ICM model does not yield projections of </w:t>
+      </w:r>
+      <w:r>
+        <w:rPr>
+          <w:color w:val="000000" w:themeColor="text1"/>
+        </w:rPr>
+        <w:t xml:space="preserve">reported deaths, it does yield projections of total (sum of reported and unreported) deaths which may be leveraged to obtain underreporting factors associated with COVID-cases and deaths, which has been a key point of discussion (please see references (1) and (2) below). </w:t>
+      </w:r>
+    </w:p>
+    <w:p>
+      <w:pPr>
+        <w:ind w:left="360"/>
+        <w:jc w:val="both"/>
+        <w:rPr>
+          <w:color w:val="000000" w:themeColor="text1"/>
+        </w:rPr>
+      </w:pPr>
+    </w:p>
+    <w:p>
+      <w:pPr>
+        <w:ind w:left="360"/>
+        <w:jc w:val="both"/>
+        <w:rPr>
+          <w:color w:val="000000" w:themeColor="text1"/>
+        </w:rPr>
+      </w:pPr>
+      <w:r>
+        <w:rPr>
+          <w:color w:val="000000" w:themeColor="text1"/>
+        </w:rPr>
+        <w:t>References</w:t>
+      </w:r>
+    </w:p>
+    <w:p>
+      <w:pPr>
+        <w:spacing w:line="276" w:lineRule="auto"/>
+        <w:ind w:left="360"/>
+        <w:jc w:val="both"/>
+        <w:rPr>
+          <w:i/>
+          <w:iCs/>
+          <w:color w:val="000000" w:themeColor="text1"/>
+        </w:rPr>
+      </w:pPr>
+      <w:r>
+        <w:rPr>
+          <w:i/>
+          <w:iCs/>
+          <w:color w:val="000000" w:themeColor="text1"/>
+        </w:rPr>
+        <w:t xml:space="preserve">(1) </w:t>
+      </w:r>
+      <w:r>
+        <w:rPr>
+          <w:i/>
+          <w:iCs/>
+          <w:color w:val="000000" w:themeColor="text1"/>
+        </w:rPr>
+        <w:t>Behavioral dynamics of COVID-19: estimating under-reporting, multiple waves, and adherence fatigue across 91 nations</w:t>
+      </w:r>
+      <w:r>
+        <w:rPr>
+          <w:i/>
+          <w:iCs/>
+          <w:color w:val="000000" w:themeColor="text1"/>
+        </w:rPr>
+        <w:t xml:space="preserve">, </w:t>
       </w:r>
       <w:proofErr w:type="spellStart"/>
       <w:r>
         <w:rPr>
-          <w:color w:val="000000" w:themeColor="text1"/>
-        </w:rPr>
-        <w:t>birth+death</w:t>
+          <w:i/>
+          <w:iCs/>
+          <w:color w:val="000000" w:themeColor="text1"/>
+        </w:rPr>
+        <w:t>Hazhir</w:t>
       </w:r>
       <w:proofErr w:type="spellEnd"/>
       <w:r>
         <w:rPr>
-          <w:color w:val="000000" w:themeColor="text1"/>
-        </w:rPr>
-        <w:t xml:space="preserve"> processes. </w:t>
+          <w:i/>
+          <w:iCs/>
+          <w:color w:val="000000" w:themeColor="text1"/>
+        </w:rPr>
+        <w:t xml:space="preserve"> </w:t>
+      </w:r>
+      <w:proofErr w:type="spellStart"/>
+      <w:r>
+        <w:rPr>
+          <w:i/>
+          <w:iCs/>
+          <w:color w:val="000000" w:themeColor="text1"/>
+        </w:rPr>
+        <w:t>Rahmandad</w:t>
+      </w:r>
+      <w:proofErr w:type="spellEnd"/>
+      <w:r>
+        <w:rPr>
+          <w:i/>
+          <w:iCs/>
+          <w:color w:val="000000" w:themeColor="text1"/>
+        </w:rPr>
+        <w:t xml:space="preserve">, </w:t>
+      </w:r>
+      <w:proofErr w:type="spellStart"/>
+      <w:r>
+        <w:rPr>
+          <w:i/>
+          <w:iCs/>
+          <w:color w:val="000000" w:themeColor="text1"/>
+        </w:rPr>
+        <w:t>Tse</w:t>
+      </w:r>
+      <w:proofErr w:type="spellEnd"/>
+      <w:r>
+        <w:rPr>
+          <w:i/>
+          <w:iCs/>
+          <w:color w:val="000000" w:themeColor="text1"/>
+        </w:rPr>
+        <w:t xml:space="preserve"> Yang Lim, John </w:t>
+      </w:r>
+      <w:proofErr w:type="spellStart"/>
+      <w:r>
+        <w:rPr>
+          <w:i/>
+          <w:iCs/>
+          <w:color w:val="000000" w:themeColor="text1"/>
+        </w:rPr>
+        <w:t>Sterman</w:t>
+      </w:r>
+      <w:proofErr w:type="spellEnd"/>
+    </w:p>
+    <w:p>
+      <w:pPr>
+        <w:ind w:left="360"/>
+        <w:jc w:val="both"/>
+        <w:rPr>
+          <w:i/>
+          <w:iCs/>
+          <w:color w:val="000000" w:themeColor="text1"/>
+        </w:rPr>
+      </w:pPr>
+      <w:proofErr w:type="spellStart"/>
+      <w:r>
+        <w:rPr>
+          <w:i/>
+          <w:iCs/>
+          <w:color w:val="000000" w:themeColor="text1"/>
+        </w:rPr>
+        <w:t>medRxiv</w:t>
+      </w:r>
+      <w:proofErr w:type="spellEnd"/>
+      <w:r>
+        <w:rPr>
+          <w:i/>
+          <w:iCs/>
+          <w:color w:val="000000" w:themeColor="text1"/>
+        </w:rPr>
+        <w:t xml:space="preserve"> 2020.06.24.20139451; </w:t>
+      </w:r>
+      <w:proofErr w:type="spellStart"/>
+      <w:r>
+        <w:rPr>
+          <w:i/>
+          <w:iCs/>
+          <w:color w:val="000000" w:themeColor="text1"/>
+        </w:rPr>
+        <w:t>doi</w:t>
+      </w:r>
+      <w:proofErr w:type="spellEnd"/>
+      <w:r>
+        <w:rPr>
+          <w:i/>
+          <w:iCs/>
+          <w:color w:val="000000" w:themeColor="text1"/>
+        </w:rPr>
+        <w:t xml:space="preserve">: </w:t>
+      </w:r>
+      <w:hyperlink r:id="rId7" w:history="1">
+        <w:r>
+          <w:rPr>
+            <w:rStyle w:val="Hyperlink"/>
+            <w:i/>
+            <w:iCs/>
+          </w:rPr>
+          <w:t>https://doi.org/10.1101/2020.06.24.20139451</w:t>
+        </w:r>
+      </w:hyperlink>
+    </w:p>
+    <w:p>
+      <w:pPr>
+        <w:ind w:left="360"/>
+        <w:jc w:val="both"/>
+        <w:rPr>
+          <w:i/>
+          <w:iCs/>
+          <w:color w:val="000000" w:themeColor="text1"/>
+        </w:rPr>
+      </w:pPr>
+      <w:r>
+        <w:rPr>
+          <w:i/>
+          <w:iCs/>
+          <w:color w:val="000000" w:themeColor="text1"/>
+        </w:rPr>
+        <w:t xml:space="preserve">(2) </w:t>
+      </w:r>
+      <w:r>
+        <w:rPr>
+          <w:i/>
+          <w:iCs/>
+          <w:color w:val="000000" w:themeColor="text1"/>
+        </w:rPr>
+        <w:t>Lau, Hien, et al. "Evaluating the massive underreporting and undertesting of COVID-19 cases in multiple global epicenters." Pulmonology 27.2 (2021): 110-115.</w:t>
       </w:r>
     </w:p>
     <w:p>
@@ -2240,9 +2348,8 @@
       <w:r>
         <w:rPr>
           <w:color w:val="000000" w:themeColor="text1"/>
-          <w:highlight w:val="yellow"/>
-        </w:rPr>
-        <w:t>Figures now refer to Supplementary table S1 – impossible to write about all model parameters in caption.</w:t>
+        </w:rPr>
+        <w:t>We thank the reviewer for this comment and note that given the large number of parameters in each model it is not possible to include details on model parameters and variables within the caption in the interest of conciseness. However, we have included information on parameters in each subsection detailing how each model works. Additionally, supplementary table S1 presents a tabular view of the same.</w:t>
       </w:r>
     </w:p>
     <w:p>
@@ -2453,7 +2560,14 @@
         <w:rPr>
           <w:color w:val="000000" w:themeColor="text1"/>
         </w:rPr>
-        <w:t xml:space="preserve"> to vary with time, and is estimated by a difference equation analogue of Equation (1), as given by Equation (2), where we replace </w:t>
+        <w:t xml:space="preserve"> to vary with time, and is estimated by a difference equation </w:t>
+      </w:r>
+      <w:r>
+        <w:rPr>
+          <w:color w:val="000000" w:themeColor="text1"/>
+        </w:rPr>
+        <w:lastRenderedPageBreak/>
+        <w:t xml:space="preserve">analogue of Equation (1), as given by Equation (2), where we replace </w:t>
       </w:r>
       <m:oMath>
         <m:f>
@@ -3063,9 +3177,6 @@
       <w:pPr>
         <w:ind w:left="360"/>
         <w:jc w:val="both"/>
-        <w:rPr>
-          <w:lang w:val="en-US"/>
-        </w:rPr>
       </w:pPr>
       <w:r>
         <w:rPr>
@@ -3120,58 +3231,25 @@
         <w:t xml:space="preserve"> package in R, which is an interface from R to the </w:t>
       </w:r>
       <w:r>
-        <w:rPr>
-          <w:lang w:val="en-US"/>
-        </w:rPr>
-        <w:t xml:space="preserve">JAGS library for Bayesian data analysis. JAGS uses Markov Chain Monte Carlo (MCMC) to generate a sequence of dependent samples from the posterior distribution of the parameters. </w:t>
-      </w:r>
-      <w:r>
-        <w:rPr>
-          <w:rFonts w:eastAsia="Times New Roman"/>
-          <w:lang w:val="en-US"/>
-        </w:rPr>
-        <w:t>The MCMC samplers that JAGS uses to sample the posterior are governed by tunable parameters that affect their precise behavior. Proper tuning of these parameters can produce gains in the speed or de-correlation of the sampling. JAGS contains machinery to tune these parameters automatically</w:t>
-      </w:r>
-      <w:r>
-        <w:rPr>
-          <w:rFonts w:eastAsia="Times New Roman"/>
-          <w:lang w:val="en-US"/>
-        </w:rPr>
+        <w:t>JAGS library for Bayesian data analysis. JAGS uses Markov Chain Monte Carlo (MCMC) to generate a sequence of dependent samples from the posterior distribution of the parameters. The MCMC samplers that JAGS uses to sample the posterior are governed by tunable parameters that affect their precise behavior. Proper tuning of these parameters can produce gains in the speed or de-correlation of the sampling. JAGS contains machinery to tune these parameters automatically</w:t>
+      </w:r>
+      <w:r>
         <w:t xml:space="preserve"> </w:t>
       </w:r>
       <w:r>
-        <w:rPr>
-          <w:rFonts w:eastAsia="Times New Roman"/>
-          <w:lang w:val="en-US"/>
-        </w:rPr>
         <w:t xml:space="preserve">and does so as it draws posterior samples. This process is called </w:t>
       </w:r>
       <w:r>
         <w:rPr>
-          <w:rFonts w:eastAsia="Times New Roman"/>
-          <w:i/>
-          <w:iCs/>
-          <w:lang w:val="en-US"/>
+          <w:i/>
+          <w:iCs/>
         </w:rPr>
         <w:t>adaptation</w:t>
       </w:r>
       <w:r>
-        <w:rPr>
-          <w:rFonts w:eastAsia="Times New Roman"/>
-          <w:lang w:val="en-US"/>
-        </w:rPr>
-        <w:t xml:space="preserve">, but it is non-Markovian; the resulting samples do not constitute a Markov chain. </w:t>
-      </w:r>
-      <w:r>
-        <w:rPr>
-          <w:lang w:val="en-US"/>
-        </w:rPr>
-        <w:t xml:space="preserve">The sequence of samples generated during this adaptive phase is not a Markov chain, and therefore may not be used for posterior inference on the model. The adaptation number </w:t>
-      </w:r>
-      <w:r>
-        <w:rPr>
-          <w:lang w:val="en-US"/>
-        </w:rPr>
+        <w:t xml:space="preserve">, but it is non-Markovian; the resulting samples do not constitute a Markov chain. The sequence of samples generated during this adaptive phase is not a Markov chain, and therefore may not be used for posterior inference on the model. The adaptation number </w:t>
+      </w:r>
+      <w:r>
         <w:t xml:space="preserve">is thus, the number of samples which are to be discarded as part of the adaptation phase. </w:t>
       </w:r>
     </w:p>
@@ -3184,9 +3262,6 @@
         </w:rPr>
       </w:pPr>
       <w:r>
-        <w:rPr>
-          <w:lang w:val="en-US"/>
-        </w:rPr>
         <w:t xml:space="preserve">In the interest of brevity, we had not included a discussion on adaptation numbers in the original submission. The modified manuscript has a brief description of adaptation numbers. </w:t>
       </w:r>
     </w:p>
@@ -3384,6 +3459,14 @@
     </w:p>
     <w:p>
       <w:pPr>
+        <w:jc w:val="both"/>
+        <w:rPr>
+          <w:color w:val="000000" w:themeColor="text1"/>
+        </w:rPr>
+      </w:pPr>
+    </w:p>
+    <w:p>
+      <w:pPr>
         <w:numPr>
           <w:ilvl w:val="0"/>
           <w:numId w:val="1"/>
@@ -3481,6 +3564,7 @@
           <w:bCs/>
           <w:color w:val="FF0000"/>
         </w:rPr>
+        <w:lastRenderedPageBreak/>
         <w:t>Ensure that justification and/or references are provided for parameterizations. In fact, I think this element would be strengthened if parameter values were justified/motivated across all models in the text, before introducing each model</w:t>
       </w:r>
       <w:r>
@@ -3556,7 +3640,6 @@
         <w:rPr>
           <w:color w:val="000000" w:themeColor="text1"/>
         </w:rPr>
-        <w:lastRenderedPageBreak/>
         <w:t>We thank the author for raising this crucial point and note that w</w:t>
       </w:r>
       <w:r>
@@ -3780,62 +3863,438 @@
         <w:ind w:left="360"/>
         <w:jc w:val="both"/>
         <w:rPr>
+          <w:color w:val="000000" w:themeColor="text1"/>
+        </w:rPr>
+      </w:pPr>
+      <w:r>
+        <w:rPr>
+          <w:b/>
+          <w:bCs/>
+          <w:color w:val="FF0000"/>
+        </w:rPr>
+        <w:t>The authors assume that unascertained cases have lower transmissibility than ascertained cases (lines 275-6). Intuitively, I would assume the opposite (</w:t>
+      </w:r>
+      <w:proofErr w:type="gramStart"/>
+      <w:r>
+        <w:rPr>
+          <w:b/>
+          <w:bCs/>
+          <w:color w:val="FF0000"/>
+        </w:rPr>
+        <w:t>i.e.</w:t>
+      </w:r>
+      <w:proofErr w:type="gramEnd"/>
+      <w:r>
+        <w:rPr>
+          <w:b/>
+          <w:bCs/>
+          <w:color w:val="FF0000"/>
+        </w:rPr>
+        <w:t xml:space="preserve"> ascertained cases would have lower transmissibility relative to unascertained cases, due to increased awareness). I would suggest that the authors consider doing sensitivity analysis on this aspect</w:t>
+      </w:r>
+    </w:p>
+    <w:p>
+      <w:pPr>
+        <w:ind w:left="360"/>
+        <w:jc w:val="both"/>
+        <w:rPr>
+          <w:color w:val="000000" w:themeColor="text1"/>
+        </w:rPr>
+      </w:pPr>
+      <w:r>
+        <w:rPr>
+          <w:color w:val="000000" w:themeColor="text1"/>
+        </w:rPr>
+        <w:t xml:space="preserve">We thank the reviewer for raising this important question. Our thoughts on this matter are as follows. </w:t>
+      </w:r>
+    </w:p>
+    <w:p>
+      <w:pPr>
+        <w:ind w:left="360"/>
+        <w:jc w:val="both"/>
+        <w:rPr>
+          <w:color w:val="000000" w:themeColor="text1"/>
+        </w:rPr>
+      </w:pPr>
+      <w:r>
+        <w:rPr>
+          <w:color w:val="000000" w:themeColor="text1"/>
+        </w:rPr>
+        <w:t xml:space="preserve">Evidence suggests that </w:t>
+      </w:r>
+      <w:r>
+        <w:rPr>
+          <w:color w:val="000000" w:themeColor="text1"/>
+        </w:rPr>
+        <w:t>evidence suggests that about one in five infected people will experience no symptoms, and they will transmit the virus to significantly fewer people than someone with symptoms</w:t>
+      </w:r>
+      <w:r>
+        <w:rPr>
+          <w:color w:val="000000" w:themeColor="text1"/>
+        </w:rPr>
+        <w:t xml:space="preserve"> (see reference (1)). Researchers were initially divided about whether </w:t>
+      </w:r>
+      <w:r>
+        <w:rPr>
+          <w:color w:val="000000" w:themeColor="text1"/>
+        </w:rPr>
+        <w:t xml:space="preserve">asymptomatic </w:t>
+      </w:r>
+      <w:r>
+        <w:rPr>
+          <w:color w:val="000000" w:themeColor="text1"/>
+        </w:rPr>
+        <w:t xml:space="preserve">individuals </w:t>
+      </w:r>
+      <w:r>
+        <w:rPr>
+          <w:color w:val="000000" w:themeColor="text1"/>
+        </w:rPr>
+        <w:t xml:space="preserve">(i.e., people </w:t>
+      </w:r>
+      <w:r>
+        <w:rPr>
+          <w:color w:val="000000" w:themeColor="text1"/>
+        </w:rPr>
+        <w:t>whose infection went unreported</w:t>
+      </w:r>
+      <w:r>
+        <w:rPr>
+          <w:color w:val="000000" w:themeColor="text1"/>
+        </w:rPr>
+        <w:t>)</w:t>
+      </w:r>
+      <w:r>
+        <w:rPr>
+          <w:color w:val="000000" w:themeColor="text1"/>
+        </w:rPr>
+        <w:t xml:space="preserve"> act as ‘silent drivers’ of the pandemic. </w:t>
+      </w:r>
+      <w:r>
+        <w:rPr>
+          <w:color w:val="000000" w:themeColor="text1"/>
+        </w:rPr>
+        <w:t xml:space="preserve">A recent meta-analysis shows the rate of asymptomatic infections to be 17% </w:t>
+      </w:r>
+      <w:r>
+        <w:rPr>
+          <w:color w:val="000000" w:themeColor="text1"/>
+        </w:rPr>
+        <w:t xml:space="preserve">The </w:t>
+      </w:r>
+      <w:r>
+        <w:rPr>
+          <w:color w:val="000000" w:themeColor="text1"/>
+        </w:rPr>
+        <w:lastRenderedPageBreak/>
+        <w:t>analysis defined asymptomatic people as those who showed none of the key COVID-19 symptoms during the entire follow-up period, and the authors included only studies that followed participants for at least seven days</w:t>
+      </w:r>
+      <w:r>
+        <w:rPr>
+          <w:color w:val="000000" w:themeColor="text1"/>
+        </w:rPr>
+        <w:t xml:space="preserve"> (see reference (2)). Another recent publication </w:t>
+      </w:r>
+      <w:r>
+        <w:rPr>
+          <w:color w:val="000000" w:themeColor="text1"/>
+        </w:rPr>
+        <w:t>conducted a systematic review and meta-analysis</w:t>
+      </w:r>
+      <w:r>
+        <w:rPr>
+          <w:color w:val="000000" w:themeColor="text1"/>
+          <w:vertAlign w:val="superscript"/>
+        </w:rPr>
+        <w:t xml:space="preserve"> </w:t>
+      </w:r>
+      <w:r>
+        <w:rPr>
+          <w:color w:val="000000" w:themeColor="text1"/>
+        </w:rPr>
+        <w:t>of 79 studies on the viral dynamics and transmissibility of SARS-CoV-2</w:t>
+      </w:r>
+      <w:r>
+        <w:rPr>
+          <w:color w:val="000000" w:themeColor="text1"/>
+        </w:rPr>
+        <w:t xml:space="preserve"> (see reference (3)). The authors note that </w:t>
+      </w:r>
+      <w:r>
+        <w:rPr>
+          <w:rFonts w:ascii="Arial" w:eastAsia="Arial" w:hAnsi="Arial" w:cs="Arial"/>
+          <w:color w:val="000000" w:themeColor="text1"/>
+          <w:sz w:val="22"/>
+          <w:szCs w:val="22"/>
+        </w:rPr>
+        <w:t xml:space="preserve">asymptomatic people seem to </w:t>
+      </w:r>
+      <w:r>
+        <w:rPr>
+          <w:color w:val="000000" w:themeColor="text1"/>
+        </w:rPr>
+        <w:t>‘</w:t>
+      </w:r>
+      <w:r>
+        <w:rPr>
+          <w:rFonts w:ascii="Arial" w:eastAsia="Arial" w:hAnsi="Arial" w:cs="Arial"/>
+          <w:color w:val="000000" w:themeColor="text1"/>
+          <w:sz w:val="22"/>
+          <w:szCs w:val="22"/>
+        </w:rPr>
+        <w:t>clear</w:t>
+      </w:r>
+      <w:r>
+        <w:rPr>
+          <w:color w:val="000000" w:themeColor="text1"/>
+        </w:rPr>
+        <w:t>’</w:t>
+      </w:r>
+      <w:r>
+        <w:rPr>
+          <w:rFonts w:ascii="Arial" w:eastAsia="Arial" w:hAnsi="Arial" w:cs="Arial"/>
+          <w:color w:val="000000" w:themeColor="text1"/>
+          <w:sz w:val="22"/>
+          <w:szCs w:val="22"/>
+        </w:rPr>
+        <w:t xml:space="preserve"> the virus faster and are infectious for a shorter period.</w:t>
+      </w:r>
+      <w:r>
+        <w:rPr>
+          <w:color w:val="000000" w:themeColor="text1"/>
+        </w:rPr>
+        <w:t xml:space="preserve"> </w:t>
+      </w:r>
+      <w:r>
+        <w:rPr>
+          <w:color w:val="000000" w:themeColor="text1"/>
+        </w:rPr>
+        <w:t>The</w:t>
+      </w:r>
+      <w:r>
+        <w:rPr>
+          <w:color w:val="000000" w:themeColor="text1"/>
+        </w:rPr>
+        <w:t>y further note that</w:t>
+      </w:r>
+      <w:r>
+        <w:rPr>
+          <w:color w:val="000000" w:themeColor="text1"/>
+        </w:rPr>
+        <w:t xml:space="preserve"> immune systems of asymptomatic individuals might be able to neutralize the virus more rapidly,</w:t>
+      </w:r>
+      <w:r>
+        <w:rPr>
+          <w:color w:val="000000" w:themeColor="text1"/>
+        </w:rPr>
+        <w:t xml:space="preserve"> thereby leading us to </w:t>
+      </w:r>
+      <w:r>
+        <w:rPr>
+          <w:color w:val="000000" w:themeColor="text1"/>
+          <w:lang w:val="en"/>
+        </w:rPr>
+        <w:t>assume that unascertained cases have lower</w:t>
+      </w:r>
+      <w:r>
+        <w:rPr>
+          <w:color w:val="000000" w:themeColor="text1"/>
+        </w:rPr>
+        <w:t xml:space="preserve"> viral load (and therefore lower</w:t>
+      </w:r>
+      <w:r>
+        <w:rPr>
+          <w:color w:val="000000" w:themeColor="text1"/>
+          <w:lang w:val="en"/>
+        </w:rPr>
+        <w:t xml:space="preserve"> transmissibility</w:t>
+      </w:r>
+      <w:r>
+        <w:rPr>
+          <w:color w:val="000000" w:themeColor="text1"/>
+        </w:rPr>
+        <w:t>)</w:t>
+      </w:r>
+      <w:r>
+        <w:rPr>
+          <w:color w:val="000000" w:themeColor="text1"/>
+          <w:lang w:val="en"/>
+        </w:rPr>
+        <w:t xml:space="preserve"> than ascertained cases</w:t>
+      </w:r>
+    </w:p>
+    <w:p>
+      <w:pPr>
+        <w:ind w:left="360"/>
+        <w:jc w:val="both"/>
+        <w:rPr>
+          <w:color w:val="000000" w:themeColor="text1"/>
+        </w:rPr>
+      </w:pPr>
+    </w:p>
+    <w:p>
+      <w:pPr>
+        <w:ind w:left="360"/>
+        <w:jc w:val="both"/>
+        <w:rPr>
+          <w:i/>
+          <w:iCs/>
+          <w:color w:val="000000" w:themeColor="text1"/>
+        </w:rPr>
+      </w:pPr>
+      <w:r>
+        <w:rPr>
+          <w:i/>
+          <w:iCs/>
+          <w:color w:val="000000" w:themeColor="text1"/>
+        </w:rPr>
+        <w:t>References</w:t>
+      </w:r>
+    </w:p>
+    <w:p>
+      <w:pPr>
+        <w:ind w:left="360"/>
+        <w:jc w:val="both"/>
+      </w:pPr>
+      <w:r>
+        <w:rPr>
+          <w:color w:val="000000" w:themeColor="text1"/>
+        </w:rPr>
+        <w:t xml:space="preserve">(1) </w:t>
+      </w:r>
+      <w:proofErr w:type="spellStart"/>
+      <w:r>
+        <w:t>Nogrady</w:t>
+      </w:r>
+      <w:proofErr w:type="spellEnd"/>
+      <w:r>
+        <w:t xml:space="preserve">, Bianca. "What the data say about asymptomatic COVID infections." </w:t>
+      </w:r>
+      <w:r>
+        <w:rPr>
+          <w:i/>
+          <w:iCs/>
+        </w:rPr>
+        <w:t>Nature</w:t>
+      </w:r>
+      <w:r>
+        <w:t xml:space="preserve"> (2020).</w:t>
+      </w:r>
+      <w:r>
+        <w:t xml:space="preserve"> DOI </w:t>
+      </w:r>
+      <w:r>
+        <w:t>https://doi.org/10.1038/d41586-020-03141-3</w:t>
+      </w:r>
+    </w:p>
+    <w:p>
+      <w:pPr>
+        <w:ind w:left="360"/>
+        <w:jc w:val="both"/>
+      </w:pPr>
+      <w:r>
+        <w:t xml:space="preserve">(2) </w:t>
+      </w:r>
+      <w:proofErr w:type="spellStart"/>
+      <w:r>
+        <w:t>Byambasuren</w:t>
+      </w:r>
+      <w:proofErr w:type="spellEnd"/>
+      <w:r>
+        <w:t xml:space="preserve">, </w:t>
+      </w:r>
+      <w:proofErr w:type="spellStart"/>
+      <w:r>
+        <w:t>Oyungerel</w:t>
+      </w:r>
+      <w:proofErr w:type="spellEnd"/>
+      <w:r>
+        <w:t xml:space="preserve">, et al. "Estimating the extent of asymptomatic COVID-19 and its potential for community transmission: systematic review and meta-analysis." </w:t>
+      </w:r>
+      <w:r>
+        <w:rPr>
+          <w:i/>
+          <w:iCs/>
+        </w:rPr>
+        <w:t>Official Journal of the Association of Medical Microbiology and Infectious Disease Canada</w:t>
+      </w:r>
+      <w:r>
+        <w:t xml:space="preserve"> 5.4 (2020): 223-234.</w:t>
+      </w:r>
+    </w:p>
+    <w:p>
+      <w:pPr>
+        <w:ind w:left="360"/>
+        <w:jc w:val="both"/>
+        <w:rPr>
+          <w:color w:val="000000" w:themeColor="text1"/>
+        </w:rPr>
+      </w:pPr>
+      <w:r>
+        <w:t xml:space="preserve">(3) </w:t>
+      </w:r>
+      <w:proofErr w:type="spellStart"/>
+      <w:r>
+        <w:t>Cevik</w:t>
+      </w:r>
+      <w:proofErr w:type="spellEnd"/>
+      <w:r>
+        <w:t xml:space="preserve">, </w:t>
+      </w:r>
+      <w:proofErr w:type="spellStart"/>
+      <w:r>
+        <w:t>Muge</w:t>
+      </w:r>
+      <w:proofErr w:type="spellEnd"/>
+      <w:r>
+        <w:t>, et al. "SARS-CoV-2, SARS-CoV-1 and MERS-</w:t>
+      </w:r>
+      <w:proofErr w:type="spellStart"/>
+      <w:r>
+        <w:t>CoV</w:t>
+      </w:r>
+      <w:proofErr w:type="spellEnd"/>
+      <w:r>
+        <w:t xml:space="preserve"> viral load dynamics, duration of viral shedding and infectiousness: a living systematic review and meta-analysis." </w:t>
+      </w:r>
+      <w:r>
+        <w:rPr>
+          <w:i/>
+          <w:iCs/>
+        </w:rPr>
+        <w:t>SARS-CoV-1 and MERS-</w:t>
+      </w:r>
+      <w:proofErr w:type="spellStart"/>
+      <w:r>
+        <w:rPr>
+          <w:i/>
+          <w:iCs/>
+        </w:rPr>
+        <w:t>CoV</w:t>
+      </w:r>
+      <w:proofErr w:type="spellEnd"/>
+      <w:r>
+        <w:rPr>
+          <w:i/>
+          <w:iCs/>
+        </w:rPr>
+        <w:t xml:space="preserve"> Viral Load Dynamics, Duration of Viral Shedding and Infectiousness: A Living Systematic Review and Meta-Analysis</w:t>
+      </w:r>
+      <w:r>
+        <w:t xml:space="preserve"> (2020).</w:t>
+      </w:r>
+    </w:p>
+    <w:p>
+      <w:pPr>
+        <w:ind w:left="360"/>
+        <w:jc w:val="both"/>
+        <w:rPr>
           <w:b/>
           <w:bCs/>
           <w:color w:val="FF0000"/>
           <w:highlight w:val="yellow"/>
         </w:rPr>
       </w:pPr>
-      <w:r>
-        <w:rPr>
-          <w:b/>
-          <w:bCs/>
-          <w:color w:val="FF0000"/>
-          <w:highlight w:val="yellow"/>
-        </w:rPr>
-        <w:t>The authors assume that unascertained cases have lower transmissibility than ascertained cases (lines 275-6). Intuitively, I would assume the opposite (</w:t>
-      </w:r>
-      <w:proofErr w:type="gramStart"/>
-      <w:r>
-        <w:rPr>
-          <w:b/>
-          <w:bCs/>
-          <w:color w:val="FF0000"/>
-          <w:highlight w:val="yellow"/>
-        </w:rPr>
-        <w:t>i.e.</w:t>
-      </w:r>
-      <w:proofErr w:type="gramEnd"/>
-      <w:r>
-        <w:rPr>
-          <w:b/>
-          <w:bCs/>
-          <w:color w:val="FF0000"/>
-          <w:highlight w:val="yellow"/>
-        </w:rPr>
-        <w:t xml:space="preserve"> ascertained cases would have lower transmissibility relative to unascertained cases, due to increased awareness). I would suggest that the authors consider doing sensitivity analysis on this aspect</w:t>
-      </w:r>
-    </w:p>
-    <w:p>
-      <w:pPr>
-        <w:ind w:left="360"/>
-        <w:jc w:val="both"/>
-        <w:rPr>
-          <w:b/>
-          <w:bCs/>
-          <w:color w:val="FF0000"/>
-          <w:highlight w:val="yellow"/>
-        </w:rPr>
-      </w:pPr>
-      <w:r>
-        <w:rPr>
-          <w:b/>
-          <w:bCs/>
-          <w:color w:val="FF0000"/>
-          <w:highlight w:val="yellow"/>
-        </w:rPr>
-        <w:t xml:space="preserve">Viral load for people without symptoms is less as compared to symptomatic – MOSTLY. Reference?? </w:t>
-      </w:r>
     </w:p>
     <w:p>
       <w:pPr>
@@ -3973,99 +4432,93 @@
         <w:rPr>
           <w:color w:val="000000" w:themeColor="text1"/>
         </w:rPr>
-        <w:t xml:space="preserve"> the </w:t>
-      </w:r>
+        <w:t xml:space="preserve"> the observed daily cases follow a Poisson distribution with the estimated mean as its parameter. According to the schematic diagram (</w:t>
+      </w:r>
+      <w:r>
+        <w:rPr>
+          <w:color w:val="000000" w:themeColor="text1"/>
+        </w:rPr>
+        <w:t xml:space="preserve">see </w:t>
+      </w:r>
+      <w:r>
+        <w:rPr>
+          <w:color w:val="000000" w:themeColor="text1"/>
+        </w:rPr>
+        <w:t xml:space="preserve">Figure 3) for the SAPHIRE model, the cases in hospital and deaths have no contribute to the new cases onset, therefore the estimated mean of daily new cases only depends on the 5 compartments: susceptible (S), exposed (E), pre-symptomatic infectious (P), ascertained infectious (I) and unascertained infectious (A), and all parameters except for the isolation period in hospital. Thus, we state that </w:t>
+      </w:r>
+    </w:p>
+    <w:p>
+      <w:pPr>
+        <w:ind w:left="540" w:right="180"/>
+        <w:jc w:val="both"/>
+        <w:rPr>
+          <w:color w:val="000000" w:themeColor="text1"/>
+        </w:rPr>
+      </w:pPr>
+      <w:r>
+        <w:rPr>
+          <w:color w:val="000000" w:themeColor="text1"/>
+        </w:rPr>
+        <w:t>“</w:t>
+      </w:r>
+      <w:r>
+        <w:rPr>
+          <w:i/>
+          <w:iCs/>
+          <w:color w:val="000000" w:themeColor="text1"/>
+        </w:rPr>
+        <w:t>this parameter has no effect on the model fitting procedure, or the final parameter estimate</w:t>
+      </w:r>
+      <w:r>
+        <w:rPr>
+          <w:color w:val="000000" w:themeColor="text1"/>
+        </w:rPr>
+        <w:t xml:space="preserve">”. </w:t>
+      </w:r>
+    </w:p>
+    <w:p>
+      <w:pPr>
+        <w:ind w:left="360"/>
+        <w:jc w:val="both"/>
+        <w:rPr>
+          <w:i/>
+          <w:iCs/>
+          <w:color w:val="000000" w:themeColor="text1"/>
+        </w:rPr>
+      </w:pPr>
+    </w:p>
+    <w:p>
+      <w:pPr>
+        <w:ind w:left="360"/>
+        <w:jc w:val="both"/>
+        <w:rPr>
+          <w:i/>
+          <w:iCs/>
+          <w:color w:val="000000" w:themeColor="text1"/>
+        </w:rPr>
+      </w:pPr>
+      <w:r>
+        <w:rPr>
+          <w:i/>
+          <w:iCs/>
+          <w:color w:val="000000" w:themeColor="text1"/>
+        </w:rPr>
+        <w:t>References</w:t>
+      </w:r>
+    </w:p>
+    <w:p>
+      <w:pPr>
+        <w:ind w:left="360"/>
+        <w:jc w:val="both"/>
+        <w:rPr>
+          <w:color w:val="000000" w:themeColor="text1"/>
+        </w:rPr>
+      </w:pPr>
       <w:r>
         <w:rPr>
           <w:color w:val="000000" w:themeColor="text1"/>
         </w:rPr>
         <w:lastRenderedPageBreak/>
-        <w:t>observed daily cases follow a Poisson distribution with the estimated mean as its parameter. According to the schematic diagram (</w:t>
-      </w:r>
-      <w:r>
-        <w:rPr>
-          <w:color w:val="000000" w:themeColor="text1"/>
-        </w:rPr>
-        <w:t xml:space="preserve">see </w:t>
-      </w:r>
-      <w:r>
-        <w:rPr>
-          <w:color w:val="000000" w:themeColor="text1"/>
-        </w:rPr>
-        <w:t xml:space="preserve">Figure 3) for the SAPHIRE model, the cases in hospital and deaths have no contribute to the new cases onset, therefore the estimated mean of daily new cases only depends on the 5 compartments: susceptible (S), exposed (E), pre-symptomatic infectious (P), ascertained infectious (I) and unascertained infectious (A), and all parameters except for the isolation period in hospital. Thus, we state that </w:t>
-      </w:r>
-    </w:p>
-    <w:p>
-      <w:pPr>
-        <w:ind w:left="540" w:right="180"/>
-        <w:jc w:val="both"/>
-        <w:rPr>
-          <w:color w:val="000000" w:themeColor="text1"/>
-        </w:rPr>
-      </w:pPr>
-      <w:r>
-        <w:rPr>
-          <w:color w:val="000000" w:themeColor="text1"/>
-        </w:rPr>
-        <w:t>“</w:t>
-      </w:r>
-      <w:r>
-        <w:rPr>
-          <w:i/>
-          <w:iCs/>
-          <w:color w:val="000000" w:themeColor="text1"/>
-        </w:rPr>
-        <w:t>this parameter has no effect on the model fitting procedure, or the final parameter estimate</w:t>
-      </w:r>
-      <w:r>
-        <w:rPr>
-          <w:color w:val="000000" w:themeColor="text1"/>
-        </w:rPr>
-        <w:t xml:space="preserve">”. </w:t>
-      </w:r>
-    </w:p>
-    <w:p>
-      <w:pPr>
-        <w:ind w:left="360"/>
-        <w:jc w:val="both"/>
-        <w:rPr>
-          <w:i/>
-          <w:iCs/>
-          <w:color w:val="000000" w:themeColor="text1"/>
-        </w:rPr>
-      </w:pPr>
-    </w:p>
-    <w:p>
-      <w:pPr>
-        <w:ind w:left="360"/>
-        <w:jc w:val="both"/>
-        <w:rPr>
-          <w:i/>
-          <w:iCs/>
-          <w:color w:val="000000" w:themeColor="text1"/>
-        </w:rPr>
-      </w:pPr>
-      <w:r>
-        <w:rPr>
-          <w:i/>
-          <w:iCs/>
-          <w:color w:val="000000" w:themeColor="text1"/>
-        </w:rPr>
-        <w:t>References</w:t>
-      </w:r>
-    </w:p>
-    <w:p>
-      <w:pPr>
-        <w:ind w:left="360"/>
-        <w:jc w:val="both"/>
-        <w:rPr>
-          <w:color w:val="000000" w:themeColor="text1"/>
-        </w:rPr>
-      </w:pPr>
-      <w:r>
-        <w:rPr>
-          <w:color w:val="000000" w:themeColor="text1"/>
-        </w:rPr>
         <w:t>(</w:t>
       </w:r>
       <w:r>
@@ -4665,18 +5118,15 @@
         </w:rPr>
         <w:t xml:space="preserve">, J., Behavioral Dynamics of COVID-19: Estimating Under-Reporting, Multiple Waves, and Adherence Fatigue Across 92 Nations, System Dynamics Review, Forthcoming, Available at SSRN: </w:t>
       </w:r>
-      <w:hyperlink r:id="rId7" w:history="1">
-        <w:r>
-          <w:rPr>
-            <w:rStyle w:val="Hyperlink"/>
-            <w:rFonts w:cstheme="minorHAnsi"/>
-            <w:i/>
-            <w:iCs/>
-            <w:shd w:val="clear" w:color="auto" w:fill="FFFFFF"/>
-          </w:rPr>
-          <w:t>http://dx.doi.org/10.2139/ssrn.3635047</w:t>
-        </w:r>
-      </w:hyperlink>
+      <w:r>
+        <w:rPr>
+          <w:rFonts w:cstheme="minorHAnsi"/>
+          <w:i/>
+          <w:iCs/>
+          <w:shd w:val="clear" w:color="auto" w:fill="FFFFFF"/>
+        </w:rPr>
+        <w:t>http://dx.doi.org/10.2139/ssrn.3635047</w:t>
+      </w:r>
       <w:r>
         <w:rPr>
           <w:rFonts w:cstheme="minorHAnsi"/>
@@ -4702,7 +5152,6 @@
           <w:color w:val="222222"/>
           <w:shd w:val="clear" w:color="auto" w:fill="FFFFFF"/>
         </w:rPr>
-        <w:lastRenderedPageBreak/>
         <w:t xml:space="preserve">We have presented information of how well the models studied in this manuscript perform in the context of other countries based on </w:t>
       </w:r>
       <w:r>
@@ -4828,6 +5277,7 @@
           <w:bCs/>
           <w:color w:val="FF0000"/>
         </w:rPr>
+        <w:lastRenderedPageBreak/>
         <w:t>Page 19, lines 324-329 - the authors discuss modelling of false negatives but don't mention consideration of false positives. Please outline what assumptions/considerations are made here</w:t>
       </w:r>
     </w:p>
@@ -5391,14 +5841,7 @@
         <w:rPr>
           <w:color w:val="000000" w:themeColor="text1"/>
         </w:rPr>
-        <w:t xml:space="preserve">We thank the reviewer for raising this issue and note that the typical duration between collection of samples and declaration of test results for RT-PCR tests ranges between 1-3 </w:t>
-      </w:r>
-      <w:r>
-        <w:rPr>
-          <w:color w:val="000000" w:themeColor="text1"/>
-        </w:rPr>
-        <w:lastRenderedPageBreak/>
-        <w:t xml:space="preserve">days. With the progression of the pandemic, the number of available tests has increased considerably, further reducing the delay in obtaining test results. Hence, we have assumed testing to be instantaneous to simplify the model. For the model with non-instantaneous testing please refer to supplementary materials of the following reference </w:t>
+        <w:t xml:space="preserve">We thank the reviewer for raising this issue and note that the typical duration between collection of samples and declaration of test results for RT-PCR tests ranges between 1-3 days. With the progression of the pandemic, the number of available tests has increased considerably, further reducing the delay in obtaining test results. Hence, we have assumed testing to be instantaneous to simplify the model. For the model with non-instantaneous testing please refer to supplementary materials of the following reference </w:t>
       </w:r>
     </w:p>
     <w:p>
@@ -5639,7 +6082,16 @@
           <w:bCs/>
           <w:color w:val="FF0000"/>
         </w:rPr>
-        <w:t xml:space="preserve">*beta. In fact, it seems that a slightly different Figure has been uploaded separately to the one included in the </w:t>
+        <w:t xml:space="preserve">*beta. In fact, it seems that a slightly different Figure has </w:t>
+      </w:r>
+      <w:r>
+        <w:rPr>
+          <w:b/>
+          <w:bCs/>
+          <w:color w:val="FF0000"/>
+        </w:rPr>
+        <w:lastRenderedPageBreak/>
+        <w:t xml:space="preserve">been uploaded separately to the one included in the </w:t>
       </w:r>
       <w:proofErr w:type="gramStart"/>
       <w:r>
@@ -6521,7 +6973,6 @@
         <w:rPr>
           <w:color w:val="000000" w:themeColor="text1"/>
         </w:rPr>
-        <w:lastRenderedPageBreak/>
         <w:t xml:space="preserve">We </w:t>
       </w:r>
       <w:proofErr w:type="spellStart"/>
@@ -6701,6 +7152,7 @@
           <w:bCs/>
           <w:color w:val="FF0000"/>
         </w:rPr>
+        <w:lastRenderedPageBreak/>
         <w:t xml:space="preserve">Page 29 - equations (18) and (19) - the </w:t>
       </w:r>
       <w:proofErr w:type="gramStart"/>
@@ -8408,7 +8860,6 @@
         <w:rPr>
           <w:color w:val="000000" w:themeColor="text1"/>
         </w:rPr>
-        <w:lastRenderedPageBreak/>
         <w:t>We thank the reviewer for this comment. In light of comment #32 and our response, we feel the notation is correct</w:t>
       </w:r>
       <w:r>
@@ -8565,7 +9016,14 @@
         <w:rPr>
           <w:color w:val="000000" w:themeColor="text1"/>
         </w:rPr>
-        <w:t xml:space="preserve">the dashboard helps understand the progression of the pandemic in India – since the projections and parameters explaining transmission dynamics in the dashboard are generated by the </w:t>
+        <w:t xml:space="preserve">the dashboard helps understand the progression of the pandemic in India – since the projections and parameters explaining </w:t>
+      </w:r>
+      <w:r>
+        <w:rPr>
+          <w:color w:val="000000" w:themeColor="text1"/>
+        </w:rPr>
+        <w:lastRenderedPageBreak/>
+        <w:t xml:space="preserve">transmission dynamics in the dashboard are generated by the </w:t>
       </w:r>
       <w:proofErr w:type="spellStart"/>
       <w:r>
@@ -8973,7 +9431,6 @@
         <w:rPr>
           <w:color w:val="000000" w:themeColor="text1"/>
         </w:rPr>
-        <w:lastRenderedPageBreak/>
         <w:t xml:space="preserve">We agree with the </w:t>
       </w:r>
       <w:r>
@@ -9050,7 +9507,6 @@
       <w:r>
         <w:rPr>
           <w:color w:val="000000" w:themeColor="text1"/>
-          <w:highlight w:val="yellow"/>
         </w:rPr>
         <w:t>We also include an extra figure to compare uncertainty in estimation by comparing boxplots showing widths of confidence intervals associated with projections in the testing period (October 16 to December 31) for each of the models, whenever projections are available.</w:t>
       </w:r>
@@ -9116,6 +9572,7 @@
         <w:rPr>
           <w:color w:val="000000" w:themeColor="text1"/>
         </w:rPr>
+        <w:lastRenderedPageBreak/>
         <w:t>We thank the reviewer for helping us greatly improve the quality of the figures</w:t>
       </w:r>
       <w:r>
@@ -9359,21 +9816,7 @@
           <w:iCs/>
           <w:color w:val="000000" w:themeColor="text1"/>
         </w:rPr>
-        <w:t xml:space="preserve">We agree with the </w:t>
-      </w:r>
-      <w:r>
-        <w:rPr>
-          <w:iCs/>
-          <w:color w:val="000000" w:themeColor="text1"/>
-        </w:rPr>
-        <w:t>editor’s valuable feedback</w:t>
-      </w:r>
-      <w:r>
-        <w:rPr>
-          <w:iCs/>
-          <w:color w:val="000000" w:themeColor="text1"/>
-        </w:rPr>
-        <w:t xml:space="preserve"> and note that </w:t>
+        <w:t xml:space="preserve">We agree with the editor’s valuable feedback and note that </w:t>
       </w:r>
       <w:r>
         <w:rPr>
@@ -9390,7 +9833,6 @@
       <w:r>
         <w:rPr>
           <w:color w:val="000000" w:themeColor="text1"/>
-          <w:highlight w:val="yellow"/>
         </w:rPr>
         <w:t>Additionally, we include an extra figure to compare uncertainty in estimation by comparing boxplots showing widths of confidence intervals associated with projections in the testing period (October 16 to December 31) for each of the models, whenever projections are available.</w:t>
       </w:r>
@@ -10283,6 +10725,16 @@
   <w:style w:type="paragraph" w:default="1" w:styleId="Normal">
     <w:name w:val="Normal"/>
     <w:qFormat/>
+    <w:rsid w:val="00A1329E"/>
+    <w:pPr>
+      <w:spacing w:line="240" w:lineRule="auto"/>
+    </w:pPr>
+    <w:rPr>
+      <w:rFonts w:ascii="Times New Roman" w:eastAsia="Times New Roman" w:hAnsi="Times New Roman" w:cs="Times New Roman"/>
+      <w:sz w:val="24"/>
+      <w:szCs w:val="24"/>
+      <w:lang w:val="en-US"/>
+    </w:rPr>
   </w:style>
   <w:style w:type="paragraph" w:styleId="Heading1">
     <w:name w:val="heading 1"/>
@@ -10293,12 +10745,14 @@
     <w:pPr>
       <w:keepNext/>
       <w:keepLines/>
-      <w:spacing w:before="400" w:after="120"/>
+      <w:spacing w:before="400" w:after="120" w:line="276" w:lineRule="auto"/>
       <w:outlineLvl w:val="0"/>
     </w:pPr>
     <w:rPr>
+      <w:rFonts w:ascii="Arial" w:eastAsia="Arial" w:hAnsi="Arial" w:cs="Arial"/>
       <w:sz w:val="40"/>
       <w:szCs w:val="40"/>
+      <w:lang w:val="en"/>
     </w:rPr>
   </w:style>
   <w:style w:type="paragraph" w:styleId="Heading2">
@@ -10312,12 +10766,14 @@
     <w:pPr>
       <w:keepNext/>
       <w:keepLines/>
-      <w:spacing w:before="360" w:after="120"/>
+      <w:spacing w:before="360" w:after="120" w:line="276" w:lineRule="auto"/>
       <w:outlineLvl w:val="1"/>
     </w:pPr>
     <w:rPr>
+      <w:rFonts w:ascii="Arial" w:eastAsia="Arial" w:hAnsi="Arial" w:cs="Arial"/>
       <w:sz w:val="32"/>
       <w:szCs w:val="32"/>
+      <w:lang w:val="en"/>
     </w:rPr>
   </w:style>
   <w:style w:type="paragraph" w:styleId="Heading3">
@@ -10331,13 +10787,15 @@
     <w:pPr>
       <w:keepNext/>
       <w:keepLines/>
-      <w:spacing w:before="320" w:after="80"/>
+      <w:spacing w:before="320" w:after="80" w:line="276" w:lineRule="auto"/>
       <w:outlineLvl w:val="2"/>
     </w:pPr>
     <w:rPr>
+      <w:rFonts w:ascii="Arial" w:eastAsia="Arial" w:hAnsi="Arial" w:cs="Arial"/>
       <w:color w:val="434343"/>
       <w:sz w:val="28"/>
       <w:szCs w:val="28"/>
+      <w:lang w:val="en"/>
     </w:rPr>
   </w:style>
   <w:style w:type="paragraph" w:styleId="Heading4">
@@ -10351,13 +10809,13 @@
     <w:pPr>
       <w:keepNext/>
       <w:keepLines/>
-      <w:spacing w:before="280" w:after="80"/>
+      <w:spacing w:before="280" w:after="80" w:line="276" w:lineRule="auto"/>
       <w:outlineLvl w:val="3"/>
     </w:pPr>
     <w:rPr>
+      <w:rFonts w:ascii="Arial" w:eastAsia="Arial" w:hAnsi="Arial" w:cs="Arial"/>
       <w:color w:val="666666"/>
-      <w:sz w:val="24"/>
-      <w:szCs w:val="24"/>
+      <w:lang w:val="en"/>
     </w:rPr>
   </w:style>
   <w:style w:type="paragraph" w:styleId="Heading5">
@@ -10371,11 +10829,15 @@
     <w:pPr>
       <w:keepNext/>
       <w:keepLines/>
-      <w:spacing w:before="240" w:after="80"/>
+      <w:spacing w:before="240" w:after="80" w:line="276" w:lineRule="auto"/>
       <w:outlineLvl w:val="4"/>
     </w:pPr>
     <w:rPr>
+      <w:rFonts w:ascii="Arial" w:eastAsia="Arial" w:hAnsi="Arial" w:cs="Arial"/>
       <w:color w:val="666666"/>
+      <w:sz w:val="22"/>
+      <w:szCs w:val="22"/>
+      <w:lang w:val="en"/>
     </w:rPr>
   </w:style>
   <w:style w:type="paragraph" w:styleId="Heading6">
@@ -10389,18 +10851,21 @@
     <w:pPr>
       <w:keepNext/>
       <w:keepLines/>
-      <w:spacing w:before="240" w:after="80"/>
+      <w:spacing w:before="240" w:after="80" w:line="276" w:lineRule="auto"/>
       <w:outlineLvl w:val="5"/>
     </w:pPr>
     <w:rPr>
+      <w:rFonts w:ascii="Arial" w:eastAsia="Arial" w:hAnsi="Arial" w:cs="Arial"/>
       <w:i/>
       <w:color w:val="666666"/>
+      <w:sz w:val="22"/>
+      <w:szCs w:val="22"/>
+      <w:lang w:val="en"/>
     </w:rPr>
   </w:style>
   <w:style w:type="character" w:default="1" w:styleId="DefaultParagraphFont">
     <w:name w:val="Default Paragraph Font"/>
     <w:uiPriority w:val="1"/>
-    <w:semiHidden/>
     <w:unhideWhenUsed/>
   </w:style>
   <w:style w:type="table" w:default="1" w:styleId="TableNormal">
@@ -10433,11 +10898,13 @@
     <w:pPr>
       <w:keepNext/>
       <w:keepLines/>
-      <w:spacing w:after="60"/>
+      <w:spacing w:after="60" w:line="276" w:lineRule="auto"/>
     </w:pPr>
     <w:rPr>
+      <w:rFonts w:ascii="Arial" w:eastAsia="Arial" w:hAnsi="Arial" w:cs="Arial"/>
       <w:sz w:val="52"/>
       <w:szCs w:val="52"/>
+      <w:lang w:val="en"/>
     </w:rPr>
   </w:style>
   <w:style w:type="paragraph" w:styleId="Subtitle">
@@ -10449,12 +10916,14 @@
     <w:pPr>
       <w:keepNext/>
       <w:keepLines/>
-      <w:spacing w:after="320"/>
+      <w:spacing w:after="320" w:line="276" w:lineRule="auto"/>
     </w:pPr>
     <w:rPr>
+      <w:rFonts w:ascii="Arial" w:eastAsia="Arial" w:hAnsi="Arial" w:cs="Arial"/>
       <w:color w:val="666666"/>
       <w:sz w:val="30"/>
       <w:szCs w:val="30"/>
+      <w:lang w:val="en"/>
     </w:rPr>
   </w:style>
   <w:style w:type="character" w:styleId="CommentReference">
@@ -10476,12 +10945,11 @@
     <w:uiPriority w:val="99"/>
     <w:unhideWhenUsed/>
     <w:rsid w:val="00667FDB"/>
-    <w:pPr>
-      <w:spacing w:line="240" w:lineRule="auto"/>
-    </w:pPr>
     <w:rPr>
+      <w:rFonts w:ascii="Arial" w:eastAsia="Arial" w:hAnsi="Arial" w:cs="Arial"/>
       <w:sz w:val="20"/>
       <w:szCs w:val="20"/>
+      <w:lang w:val="en"/>
     </w:rPr>
   </w:style>
   <w:style w:type="character" w:customStyle="1" w:styleId="CommentTextChar">
@@ -10572,9 +11040,16 @@
     <w:qFormat/>
     <w:rsid w:val="00FB4566"/>
     <w:pPr>
+      <w:spacing w:line="276" w:lineRule="auto"/>
       <w:ind w:left="720"/>
       <w:contextualSpacing/>
     </w:pPr>
+    <w:rPr>
+      <w:rFonts w:ascii="Arial" w:eastAsia="Arial" w:hAnsi="Arial" w:cs="Arial"/>
+      <w:sz w:val="22"/>
+      <w:szCs w:val="22"/>
+      <w:lang w:val="en"/>
+    </w:rPr>
   </w:style>
   <w:style w:type="character" w:styleId="Hyperlink">
     <w:name w:val="Hyperlink"/>
@@ -10607,13 +11082,19 @@
     <w:unhideWhenUsed/>
     <w:rsid w:val="00436172"/>
     <w:pPr>
-      <w:spacing w:before="100" w:beforeAutospacing="1" w:after="100" w:afterAutospacing="1" w:line="240" w:lineRule="auto"/>
+      <w:spacing w:before="100" w:beforeAutospacing="1" w:after="100" w:afterAutospacing="1"/>
     </w:pPr>
+  </w:style>
+  <w:style w:type="character" w:styleId="FollowedHyperlink">
+    <w:name w:val="FollowedHyperlink"/>
+    <w:basedOn w:val="DefaultParagraphFont"/>
+    <w:uiPriority w:val="99"/>
+    <w:semiHidden/>
+    <w:unhideWhenUsed/>
+    <w:rsid w:val="00F93003"/>
     <w:rPr>
-      <w:rFonts w:ascii="Times New Roman" w:eastAsia="Times New Roman" w:hAnsi="Times New Roman" w:cs="Times New Roman"/>
-      <w:sz w:val="24"/>
-      <w:szCs w:val="24"/>
-      <w:lang w:val="en-US"/>
+      <w:color w:val="800080" w:themeColor="followedHyperlink"/>
+      <w:u w:val="single"/>
     </w:rPr>
   </w:style>
 </w:styles>

</xml_diff>

<commit_message>
manuscript and response updated. ICM now reflects reported deaths and total cases.
</commit_message>
<xml_diff>
--- a/round1_response.docx
+++ b/round1_response.docx
@@ -248,7 +248,6 @@
         <w:jc w:val="both"/>
         <w:rPr>
           <w:color w:val="000000" w:themeColor="text1"/>
-          <w:highlight w:val="yellow"/>
         </w:rPr>
       </w:pPr>
       <w:bookmarkStart w:id="8" w:name="_p14ter9kqjof" w:colFirst="0" w:colLast="0"/>
@@ -264,18 +263,12 @@
         <w:rPr>
           <w:color w:val="000000" w:themeColor="text1"/>
         </w:rPr>
-        <w:t xml:space="preserve">thank the associate editor and the reviewers for their constructive feedback on our manuscript </w:t>
-      </w:r>
-      <w:proofErr w:type="gramStart"/>
-      <w:r>
-        <w:rPr>
-          <w:color w:val="000000" w:themeColor="text1"/>
-        </w:rPr>
-        <w:t>titled  "</w:t>
-      </w:r>
-      <w:proofErr w:type="gramEnd"/>
-      <w:r>
-        <w:rPr>
+        <w:t>thank the associate editor and the reviewers for their constructive feedback on our manuscript titled "</w:t>
+      </w:r>
+      <w:r>
+        <w:rPr>
+          <w:i/>
+          <w:iCs/>
           <w:color w:val="000000" w:themeColor="text1"/>
         </w:rPr>
         <w:t xml:space="preserve">A comparison of five epidemiological models for transmission of SARS-CoV-2 in India" (INFD-D-20-03634) by Soumik Purkayastha, </w:t>
@@ -283,6 +276,8 @@
       <w:proofErr w:type="spellStart"/>
       <w:r>
         <w:rPr>
+          <w:i/>
+          <w:iCs/>
           <w:color w:val="000000" w:themeColor="text1"/>
         </w:rPr>
         <w:t>Rupam</w:t>
@@ -290,6 +285,8 @@
       <w:proofErr w:type="spellEnd"/>
       <w:r>
         <w:rPr>
+          <w:i/>
+          <w:iCs/>
           <w:color w:val="000000" w:themeColor="text1"/>
         </w:rPr>
         <w:t xml:space="preserve"> Bhattacharyya, </w:t>
@@ -297,6 +294,8 @@
       <w:proofErr w:type="spellStart"/>
       <w:r>
         <w:rPr>
+          <w:i/>
+          <w:iCs/>
           <w:color w:val="000000" w:themeColor="text1"/>
         </w:rPr>
         <w:t>Ritwik</w:t>
@@ -304,6 +303,8 @@
       <w:proofErr w:type="spellEnd"/>
       <w:r>
         <w:rPr>
+          <w:i/>
+          <w:iCs/>
           <w:color w:val="000000" w:themeColor="text1"/>
         </w:rPr>
         <w:t xml:space="preserve"> </w:t>
@@ -311,6 +312,8 @@
       <w:proofErr w:type="spellStart"/>
       <w:r>
         <w:rPr>
+          <w:i/>
+          <w:iCs/>
           <w:color w:val="000000" w:themeColor="text1"/>
         </w:rPr>
         <w:t>Bhaduri</w:t>
@@ -318,6 +321,8 @@
       <w:proofErr w:type="spellEnd"/>
       <w:r>
         <w:rPr>
+          <w:i/>
+          <w:iCs/>
           <w:color w:val="000000" w:themeColor="text1"/>
         </w:rPr>
         <w:t xml:space="preserve">, </w:t>
@@ -325,6 +330,8 @@
       <w:proofErr w:type="spellStart"/>
       <w:r>
         <w:rPr>
+          <w:i/>
+          <w:iCs/>
           <w:color w:val="000000" w:themeColor="text1"/>
         </w:rPr>
         <w:t>Ritoban</w:t>
@@ -332,6 +339,8 @@
       <w:proofErr w:type="spellEnd"/>
       <w:r>
         <w:rPr>
+          <w:i/>
+          <w:iCs/>
           <w:color w:val="000000" w:themeColor="text1"/>
         </w:rPr>
         <w:t xml:space="preserve"> Kundu, </w:t>
@@ -339,6 +348,8 @@
       <w:proofErr w:type="spellStart"/>
       <w:r>
         <w:rPr>
+          <w:i/>
+          <w:iCs/>
           <w:color w:val="000000" w:themeColor="text1"/>
         </w:rPr>
         <w:t>Xuelin</w:t>
@@ -346,21 +357,21 @@
       <w:proofErr w:type="spellEnd"/>
       <w:r>
         <w:rPr>
-          <w:color w:val="000000" w:themeColor="text1"/>
-        </w:rPr>
-        <w:t xml:space="preserve"> Gu, Maxwell Salvatore, Swapnil Mishra, Bhramar Mukherjee and for giving us an opportunity to address the concerns through a revision. </w:t>
-      </w:r>
-      <w:r>
-        <w:rPr>
-          <w:color w:val="000000" w:themeColor="text1"/>
-          <w:highlight w:val="yellow"/>
-        </w:rPr>
-        <w:t>We would like to clarify that we are submitting this manuscript as a review article and not as an original research article. Following are itemized responses to the reviewer</w:t>
-      </w:r>
-      <w:r>
-        <w:rPr>
-          <w:color w:val="000000" w:themeColor="text1"/>
-          <w:highlight w:val="yellow"/>
+          <w:i/>
+          <w:iCs/>
+          <w:color w:val="000000" w:themeColor="text1"/>
+        </w:rPr>
+        <w:t xml:space="preserve"> Gu, Maxwell Salvatore, Swapnil Mishra, Bhramar Mukherjee</w:t>
+      </w:r>
+      <w:r>
+        <w:rPr>
+          <w:color w:val="000000" w:themeColor="text1"/>
+        </w:rPr>
+        <w:t xml:space="preserve"> and for giving us an opportunity to address the concerns through a revision. We would like to clarify that we are submitting this manuscript as a review article and not as an original research article. Following are itemized responses to the reviewer</w:t>
+      </w:r>
+      <w:r>
+        <w:rPr>
+          <w:color w:val="000000" w:themeColor="text1"/>
         </w:rPr>
         <w:t xml:space="preserve"> comments (shown in </w:t>
       </w:r>
@@ -369,24 +380,13 @@
           <w:b/>
           <w:bCs/>
           <w:color w:val="000000" w:themeColor="text1"/>
-          <w:highlight w:val="yellow"/>
-        </w:rPr>
-        <w:t>bold</w:t>
-      </w:r>
-      <w:r>
-        <w:rPr>
-          <w:b/>
-          <w:bCs/>
-          <w:color w:val="000000" w:themeColor="text1"/>
-          <w:highlight w:val="yellow"/>
-        </w:rPr>
-        <w:t xml:space="preserve">, </w:t>
+        </w:rPr>
+        <w:t xml:space="preserve">bold, </w:t>
       </w:r>
       <w:proofErr w:type="spellStart"/>
       <w:r>
         <w:rPr>
           <w:color w:val="000000" w:themeColor="text1"/>
-          <w:highlight w:val="yellow"/>
         </w:rPr>
         <w:t>coloured</w:t>
       </w:r>
@@ -394,28 +394,24 @@
       <w:r>
         <w:rPr>
           <w:color w:val="000000" w:themeColor="text1"/>
-          <w:highlight w:val="yellow"/>
         </w:rPr>
         <w:t xml:space="preserve"> </w:t>
       </w:r>
       <w:r>
         <w:rPr>
           <w:color w:val="FF0000"/>
-          <w:highlight w:val="yellow"/>
         </w:rPr>
         <w:t>red</w:t>
       </w:r>
       <w:r>
         <w:rPr>
           <w:color w:val="000000" w:themeColor="text1"/>
-          <w:highlight w:val="yellow"/>
         </w:rPr>
         <w:t>)</w:t>
       </w:r>
       <w:r>
         <w:rPr>
           <w:color w:val="000000" w:themeColor="text1"/>
-          <w:highlight w:val="yellow"/>
         </w:rPr>
         <w:t xml:space="preserve"> and editor comments (shown in </w:t>
       </w:r>
@@ -425,26 +421,14 @@
           <w:bCs/>
           <w:iCs/>
           <w:color w:val="000000" w:themeColor="text1"/>
-          <w:highlight w:val="yellow"/>
-        </w:rPr>
-        <w:t>bold</w:t>
-      </w:r>
-      <w:r>
-        <w:rPr>
-          <w:b/>
-          <w:bCs/>
-          <w:iCs/>
-          <w:color w:val="000000" w:themeColor="text1"/>
-          <w:highlight w:val="yellow"/>
-        </w:rPr>
-        <w:t xml:space="preserve">, </w:t>
+        </w:rPr>
+        <w:t xml:space="preserve">bold, </w:t>
       </w:r>
       <w:proofErr w:type="spellStart"/>
       <w:r>
         <w:rPr>
           <w:iCs/>
           <w:color w:val="000000" w:themeColor="text1"/>
-          <w:highlight w:val="yellow"/>
         </w:rPr>
         <w:t>coloured</w:t>
       </w:r>
@@ -453,7 +437,6 @@
         <w:rPr>
           <w:iCs/>
           <w:color w:val="000000" w:themeColor="text1"/>
-          <w:highlight w:val="yellow"/>
         </w:rPr>
         <w:t xml:space="preserve"> </w:t>
       </w:r>
@@ -461,14 +444,12 @@
         <w:rPr>
           <w:iCs/>
           <w:color w:val="0070C0"/>
-          <w:highlight w:val="yellow"/>
         </w:rPr>
         <w:t>blue</w:t>
       </w:r>
       <w:r>
         <w:rPr>
           <w:color w:val="000000" w:themeColor="text1"/>
-          <w:highlight w:val="yellow"/>
         </w:rPr>
         <w:t>).</w:t>
       </w:r>
@@ -489,7 +470,6 @@
         <w:jc w:val="both"/>
         <w:rPr>
           <w:color w:val="000000" w:themeColor="text1"/>
-          <w:highlight w:val="yellow"/>
         </w:rPr>
       </w:pPr>
       <w:bookmarkStart w:id="10" w:name="_7z3w8n4dkx1l" w:colFirst="0" w:colLast="0"/>
@@ -497,7 +477,6 @@
       <w:r>
         <w:rPr>
           <w:color w:val="000000" w:themeColor="text1"/>
-          <w:highlight w:val="yellow"/>
         </w:rPr>
         <w:t>The main changes that we have incorporated are:</w:t>
       </w:r>
@@ -512,16 +491,37 @@
         <w:spacing w:line="240" w:lineRule="auto"/>
         <w:jc w:val="both"/>
         <w:rPr>
-          <w:color w:val="000000" w:themeColor="text1"/>
-          <w:highlight w:val="white"/>
-        </w:rPr>
-      </w:pPr>
-      <w:r>
-        <w:rPr>
-          <w:color w:val="000000" w:themeColor="text1"/>
-          <w:highlight w:val="yellow"/>
-        </w:rPr>
-        <w:t>change in training and testing period</w:t>
+          <w:rFonts w:ascii="Times New Roman" w:hAnsi="Times New Roman" w:cs="Times New Roman"/>
+          <w:color w:val="000000" w:themeColor="text1"/>
+          <w:sz w:val="24"/>
+          <w:szCs w:val="24"/>
+        </w:rPr>
+      </w:pPr>
+      <w:r>
+        <w:rPr>
+          <w:rFonts w:ascii="Times New Roman" w:hAnsi="Times New Roman" w:cs="Times New Roman"/>
+          <w:b/>
+          <w:bCs/>
+          <w:i/>
+          <w:iCs/>
+          <w:color w:val="000000" w:themeColor="text1"/>
+          <w:sz w:val="24"/>
+          <w:szCs w:val="24"/>
+        </w:rPr>
+        <w:t>C</w:t>
+      </w:r>
+      <w:r>
+        <w:rPr>
+          <w:rFonts w:ascii="Times New Roman" w:hAnsi="Times New Roman" w:cs="Times New Roman"/>
+          <w:b/>
+          <w:bCs/>
+          <w:i/>
+          <w:iCs/>
+          <w:color w:val="000000" w:themeColor="text1"/>
+          <w:sz w:val="24"/>
+          <w:szCs w:val="24"/>
+        </w:rPr>
+        <w:t>hange in training and testing period</w:t>
       </w:r>
       <w:bookmarkStart w:id="11" w:name="_6qvgm18rl79k" w:colFirst="0" w:colLast="0"/>
       <w:bookmarkStart w:id="12" w:name="_rhn7li8y349o" w:colFirst="0" w:colLast="0"/>
@@ -529,6 +529,28 @@
       <w:bookmarkEnd w:id="11"/>
       <w:bookmarkEnd w:id="12"/>
       <w:bookmarkEnd w:id="13"/>
+      <w:r>
+        <w:rPr>
+          <w:rFonts w:ascii="Times New Roman" w:hAnsi="Times New Roman" w:cs="Times New Roman"/>
+          <w:b/>
+          <w:bCs/>
+          <w:i/>
+          <w:iCs/>
+          <w:color w:val="000000" w:themeColor="text1"/>
+          <w:sz w:val="24"/>
+          <w:szCs w:val="24"/>
+        </w:rPr>
+        <w:t>:</w:t>
+      </w:r>
+      <w:r>
+        <w:rPr>
+          <w:rFonts w:ascii="Times New Roman" w:hAnsi="Times New Roman" w:cs="Times New Roman"/>
+          <w:color w:val="000000" w:themeColor="text1"/>
+          <w:sz w:val="24"/>
+          <w:szCs w:val="24"/>
+        </w:rPr>
+        <w:t xml:space="preserve"> the updated manuscript now sets a training period from March 15 till October 15, 2020 and a testing period from October 16 till December 31, 2020. </w:t>
+      </w:r>
     </w:p>
     <w:p>
       <w:pPr>
@@ -540,16 +562,59 @@
         <w:spacing w:line="240" w:lineRule="auto"/>
         <w:jc w:val="both"/>
         <w:rPr>
-          <w:color w:val="000000" w:themeColor="text1"/>
-          <w:highlight w:val="white"/>
-        </w:rPr>
-      </w:pPr>
-      <w:r>
-        <w:rPr>
-          <w:color w:val="000000" w:themeColor="text1"/>
-          <w:highlight w:val="yellow"/>
-        </w:rPr>
-        <w:t>predictions with uncertainty</w:t>
+          <w:rFonts w:ascii="Times New Roman" w:hAnsi="Times New Roman" w:cs="Times New Roman"/>
+          <w:color w:val="000000" w:themeColor="text1"/>
+          <w:sz w:val="24"/>
+          <w:szCs w:val="24"/>
+        </w:rPr>
+      </w:pPr>
+      <w:r>
+        <w:rPr>
+          <w:rFonts w:ascii="Times New Roman" w:hAnsi="Times New Roman" w:cs="Times New Roman"/>
+          <w:b/>
+          <w:bCs/>
+          <w:i/>
+          <w:iCs/>
+          <w:color w:val="000000" w:themeColor="text1"/>
+          <w:sz w:val="24"/>
+          <w:szCs w:val="24"/>
+        </w:rPr>
+        <w:t>P</w:t>
+      </w:r>
+      <w:r>
+        <w:rPr>
+          <w:rFonts w:ascii="Times New Roman" w:hAnsi="Times New Roman" w:cs="Times New Roman"/>
+          <w:b/>
+          <w:bCs/>
+          <w:i/>
+          <w:iCs/>
+          <w:color w:val="000000" w:themeColor="text1"/>
+          <w:sz w:val="24"/>
+          <w:szCs w:val="24"/>
+        </w:rPr>
+        <w:t>redictions with uncertainty</w:t>
+      </w:r>
+      <w:r>
+        <w:rPr>
+          <w:rFonts w:ascii="Times New Roman" w:hAnsi="Times New Roman" w:cs="Times New Roman"/>
+          <w:b/>
+          <w:bCs/>
+          <w:i/>
+          <w:iCs/>
+          <w:color w:val="000000" w:themeColor="text1"/>
+          <w:sz w:val="24"/>
+          <w:szCs w:val="24"/>
+        </w:rPr>
+        <w:t>:</w:t>
+      </w:r>
+      <w:r>
+        <w:rPr>
+          <w:rFonts w:ascii="Times New Roman" w:hAnsi="Times New Roman" w:cs="Times New Roman"/>
+          <w:color w:val="000000" w:themeColor="text1"/>
+          <w:sz w:val="24"/>
+          <w:szCs w:val="24"/>
+        </w:rPr>
+        <w:t xml:space="preserve"> the updated manuscript includes information prediction uncertainty by means of comparing 95% credible intervals and the width of said intervals for each model considered in our comparative study.</w:t>
       </w:r>
     </w:p>
     <w:p>
@@ -562,30 +627,93 @@
         <w:spacing w:line="240" w:lineRule="auto"/>
         <w:jc w:val="both"/>
         <w:rPr>
+          <w:rFonts w:ascii="Times New Roman" w:hAnsi="Times New Roman" w:cs="Times New Roman"/>
+          <w:color w:val="000000" w:themeColor="text1"/>
+          <w:sz w:val="24"/>
+          <w:szCs w:val="24"/>
+        </w:rPr>
+      </w:pPr>
+      <w:r>
+        <w:rPr>
+          <w:rFonts w:ascii="Times New Roman" w:hAnsi="Times New Roman" w:cs="Times New Roman"/>
+          <w:b/>
+          <w:bCs/>
+          <w:i/>
+          <w:iCs/>
+          <w:color w:val="000000" w:themeColor="text1"/>
+          <w:sz w:val="24"/>
+          <w:szCs w:val="24"/>
+        </w:rPr>
+        <w:t>S</w:t>
+      </w:r>
+      <w:r>
+        <w:rPr>
+          <w:rFonts w:ascii="Times New Roman" w:hAnsi="Times New Roman" w:cs="Times New Roman"/>
+          <w:b/>
+          <w:bCs/>
+          <w:i/>
+          <w:iCs/>
+          <w:color w:val="000000" w:themeColor="text1"/>
+          <w:sz w:val="24"/>
+          <w:szCs w:val="24"/>
+        </w:rPr>
+        <w:t>ensitivity analyses</w:t>
+      </w:r>
+      <w:r>
+        <w:rPr>
+          <w:rFonts w:ascii="Times New Roman" w:hAnsi="Times New Roman" w:cs="Times New Roman"/>
+          <w:b/>
+          <w:bCs/>
+          <w:i/>
+          <w:iCs/>
+          <w:color w:val="000000" w:themeColor="text1"/>
+          <w:sz w:val="24"/>
+          <w:szCs w:val="24"/>
+        </w:rPr>
+        <w:t xml:space="preserve"> and performance of models in context of data from other nations:</w:t>
+      </w:r>
+      <w:r>
+        <w:rPr>
+          <w:rFonts w:ascii="Times New Roman" w:hAnsi="Times New Roman" w:cs="Times New Roman"/>
+          <w:color w:val="000000" w:themeColor="text1"/>
+          <w:sz w:val="24"/>
+          <w:szCs w:val="24"/>
+        </w:rPr>
+        <w:t xml:space="preserve"> the updated manuscript contains information on parameters which are critical to the fitting and projection generating process of each model. In the interest of </w:t>
+      </w:r>
+      <w:proofErr w:type="gramStart"/>
+      <w:r>
+        <w:rPr>
+          <w:rFonts w:ascii="Times New Roman" w:hAnsi="Times New Roman" w:cs="Times New Roman"/>
+          <w:color w:val="000000" w:themeColor="text1"/>
+          <w:sz w:val="24"/>
+          <w:szCs w:val="24"/>
+        </w:rPr>
+        <w:t>brevity</w:t>
+      </w:r>
+      <w:proofErr w:type="gramEnd"/>
+      <w:r>
+        <w:rPr>
+          <w:rFonts w:ascii="Times New Roman" w:hAnsi="Times New Roman" w:cs="Times New Roman"/>
+          <w:color w:val="000000" w:themeColor="text1"/>
+          <w:sz w:val="24"/>
+          <w:szCs w:val="24"/>
+        </w:rPr>
+        <w:t xml:space="preserve"> we do not carry out sensitivity analyses ourselves but provide references to other publications which implement sensitivity analyses of the models studied. We further provide information on how the models perform when studying COVID-data from other countries. </w:t>
+      </w:r>
+    </w:p>
+    <w:p>
+      <w:pPr>
+        <w:jc w:val="both"/>
+        <w:rPr>
           <w:color w:val="000000" w:themeColor="text1"/>
           <w:highlight w:val="white"/>
         </w:rPr>
       </w:pPr>
-      <w:r>
-        <w:rPr>
-          <w:color w:val="000000" w:themeColor="text1"/>
-          <w:highlight w:val="yellow"/>
-        </w:rPr>
-        <w:t>sensitivity analyses</w:t>
-      </w:r>
-    </w:p>
-    <w:p>
-      <w:pPr>
-        <w:jc w:val="both"/>
-        <w:rPr>
-          <w:color w:val="000000" w:themeColor="text1"/>
-          <w:highlight w:val="white"/>
-        </w:rPr>
-      </w:pPr>
-    </w:p>
-    <w:p>
-      <w:pPr>
-        <w:jc w:val="both"/>
+    </w:p>
+    <w:p>
+      <w:pPr>
+        <w:jc w:val="center"/>
         <w:rPr>
           <w:color w:val="000000" w:themeColor="text1"/>
           <w:highlight w:val="red"/>
@@ -596,7 +724,7 @@
           <w:color w:val="000000" w:themeColor="text1"/>
           <w:highlight w:val="red"/>
         </w:rPr>
-        <w:t>Adding another author!!</w:t>
+        <w:t>Adding another author.</w:t>
       </w:r>
     </w:p>
     <w:p>
@@ -641,7 +769,6 @@
         <w:rPr>
           <w:i/>
           <w:color w:val="000000" w:themeColor="text1"/>
-          <w:highlight w:val="white"/>
         </w:rPr>
       </w:pPr>
       <w:bookmarkStart w:id="15" w:name="_cr0szlyt88vj" w:colFirst="0" w:colLast="0"/>
@@ -652,7 +779,6 @@
         <w:jc w:val="both"/>
         <w:rPr>
           <w:color w:val="000000" w:themeColor="text1"/>
-          <w:highlight w:val="yellow"/>
         </w:rPr>
       </w:pPr>
       <w:bookmarkStart w:id="16" w:name="_kf2magfwluri" w:colFirst="0" w:colLast="0"/>
@@ -660,7 +786,6 @@
       <w:r>
         <w:rPr>
           <w:color w:val="000000" w:themeColor="text1"/>
-          <w:highlight w:val="yellow"/>
         </w:rPr>
         <w:t>Sincerely,</w:t>
       </w:r>
@@ -672,7 +797,6 @@
         <w:jc w:val="both"/>
         <w:rPr>
           <w:color w:val="000000" w:themeColor="text1"/>
-          <w:highlight w:val="yellow"/>
         </w:rPr>
       </w:pPr>
       <w:r>
@@ -713,7 +837,6 @@
         <w:jc w:val="both"/>
         <w:rPr>
           <w:color w:val="000000" w:themeColor="text1"/>
-          <w:highlight w:val="yellow"/>
         </w:rPr>
       </w:pPr>
       <w:bookmarkStart w:id="18" w:name="_eiayf6jpbiyq" w:colFirst="0" w:colLast="0"/>
@@ -721,7 +844,6 @@
       <w:r>
         <w:rPr>
           <w:color w:val="000000" w:themeColor="text1"/>
-          <w:highlight w:val="yellow"/>
         </w:rPr>
         <w:t>Department of Biostatistics</w:t>
       </w:r>
@@ -1186,7 +1308,25 @@
         <w:rPr>
           <w:color w:val="000000" w:themeColor="text1"/>
         </w:rPr>
-        <w:t xml:space="preserve"> for leaving out an important reference from the text. In order to obtain an initial estimate of ascertainment rate, we followed the approach outline in Wang et al., 2020 (</w:t>
+        <w:t xml:space="preserve"> for leaving out an important reference from the text. In order to obtain an initial estimate of ascertainment rate, we followed the approach outline in </w:t>
+      </w:r>
+      <w:r>
+        <w:rPr>
+          <w:color w:val="000000" w:themeColor="text1"/>
+        </w:rPr>
+        <w:t>Hao</w:t>
+      </w:r>
+      <w:r>
+        <w:rPr>
+          <w:color w:val="000000" w:themeColor="text1"/>
+        </w:rPr>
+        <w:t xml:space="preserve"> </w:t>
+      </w:r>
+      <w:r>
+        <w:rPr>
+          <w:color w:val="000000" w:themeColor="text1"/>
+        </w:rPr>
+        <w:t>et al., 2020 (</w:t>
       </w:r>
       <w:r>
         <w:rPr>
@@ -1655,7 +1795,19 @@
         <w:rPr>
           <w:color w:val="000000" w:themeColor="text1"/>
         </w:rPr>
-        <w:t xml:space="preserve">note that the new figures (generated with new projections from each of the models) are </w:t>
+        <w:t>note that the new figures (generated with new projections</w:t>
+      </w:r>
+      <w:r>
+        <w:rPr>
+          <w:color w:val="000000" w:themeColor="text1"/>
+        </w:rPr>
+        <w:t xml:space="preserve"> based on updated training and test periods</w:t>
+      </w:r>
+      <w:r>
+        <w:rPr>
+          <w:color w:val="000000" w:themeColor="text1"/>
+        </w:rPr>
+        <w:t xml:space="preserve"> from each of the models) are </w:t>
       </w:r>
       <w:r>
         <w:rPr>
@@ -1741,13 +1893,37 @@
         <w:rPr>
           <w:color w:val="000000" w:themeColor="text1"/>
         </w:rPr>
-        <w:t xml:space="preserve">uncertainty estimates (by means of 95% confidence intervals). We present model projections on specific dates along with their confidence intervals. </w:t>
-      </w:r>
-      <w:r>
-        <w:rPr>
-          <w:color w:val="000000" w:themeColor="text1"/>
-        </w:rPr>
-        <w:t>Additionally, we include an extra figure to compare uncertainty in estimation by comparing boxplots showing widths of confidence intervals associated with projections in the testing period (October 16 to December 31) for each of the models, whenever projections are available.</w:t>
+        <w:t xml:space="preserve">uncertainty estimates (by means of 95% </w:t>
+      </w:r>
+      <w:r>
+        <w:rPr>
+          <w:color w:val="000000" w:themeColor="text1"/>
+        </w:rPr>
+        <w:t>credible</w:t>
+      </w:r>
+      <w:r>
+        <w:rPr>
+          <w:color w:val="000000" w:themeColor="text1"/>
+        </w:rPr>
+        <w:t xml:space="preserve"> intervals). We present model projections on specific dates along with their confidence intervals. </w:t>
+      </w:r>
+      <w:r>
+        <w:rPr>
+          <w:color w:val="000000" w:themeColor="text1"/>
+        </w:rPr>
+        <w:t xml:space="preserve">Additionally, we include an extra figure to compare uncertainty in estimation by comparing boxplots showing widths of </w:t>
+      </w:r>
+      <w:r>
+        <w:rPr>
+          <w:color w:val="000000" w:themeColor="text1"/>
+        </w:rPr>
+        <w:t>credible</w:t>
+      </w:r>
+      <w:r>
+        <w:rPr>
+          <w:color w:val="000000" w:themeColor="text1"/>
+        </w:rPr>
+        <w:t xml:space="preserve"> intervals associated with projections in the testing period (October 16 to December 31) for each of the models, whenever projections are available.</w:t>
       </w:r>
     </w:p>
     <w:p>
@@ -1927,7 +2103,9 @@
         <w:ind w:left="360"/>
         <w:jc w:val="both"/>
         <w:rPr>
-          <w:color w:val="000000" w:themeColor="text1"/>
+          <w:b/>
+          <w:bCs/>
+          <w:color w:val="FF0000"/>
         </w:rPr>
       </w:pPr>
       <w:r>
@@ -1941,20 +2119,14 @@
         <w:rPr>
           <w:color w:val="000000" w:themeColor="text1"/>
         </w:rPr>
-        <w:t xml:space="preserve">all projections are now accompanied by uncertainty estimates (by means of 95% confidence intervals). We present model projections on specific dates along with their confidence intervals. </w:t>
-      </w:r>
-      <w:r>
-        <w:rPr>
-          <w:color w:val="000000" w:themeColor="text1"/>
-        </w:rPr>
-        <w:t xml:space="preserve">Additionally, we include an extra figure </w:t>
+        <w:t xml:space="preserve">all projections are now accompanied by uncertainty estimates (by means of 95% credible intervals). We present model projections on specific dates along with their confidence intervals. Additionally, we include an extra figure to </w:t>
       </w:r>
       <w:r>
         <w:rPr>
           <w:color w:val="000000" w:themeColor="text1"/>
         </w:rPr>
         <w:lastRenderedPageBreak/>
-        <w:t>to compare uncertainty in estimation by comparing boxplots showing widths of confidence intervals associated with projections in the testing period (October 16 to December 31) for each of the models, whenever projections are available.</w:t>
+        <w:t>compare uncertainty in estimation by comparing boxplots showing widths of credible intervals associated with projections in the testing period (October 16 to December 31) for each of the models, whenever projections are available.</w:t>
       </w:r>
     </w:p>
     <w:p>
@@ -1975,15 +2147,13 @@
         <w:jc w:val="both"/>
         <w:rPr>
           <w:color w:val="FF0000"/>
-          <w:highlight w:val="yellow"/>
-        </w:rPr>
-      </w:pPr>
-      <w:r>
-        <w:rPr>
-          <w:b/>
-          <w:bCs/>
-          <w:color w:val="FF0000"/>
-          <w:highlight w:val="yellow"/>
+        </w:rPr>
+      </w:pPr>
+      <w:r>
+        <w:rPr>
+          <w:b/>
+          <w:bCs/>
+          <w:color w:val="FF0000"/>
         </w:rPr>
         <w:t>The authors discuss the lockdown introduced in India and refer to four different lockdown periods considered. More work needs to be done in the text to link the policies introduced in India with the four phases under consideration, as well as to define clearly what you mean by these four periods.</w:t>
       </w:r>
@@ -1999,15 +2169,23 @@
       <w:r>
         <w:rPr>
           <w:color w:val="000000" w:themeColor="text1"/>
-          <w:highlight w:val="yellow"/>
-        </w:rPr>
-        <w:t>Refer to table from BMJ? Will need to add more information.</w:t>
-      </w:r>
-      <w:r>
-        <w:rPr>
-          <w:color w:val="000000" w:themeColor="text1"/>
-        </w:rPr>
-        <w:t xml:space="preserve"> </w:t>
+        </w:rPr>
+        <w:t xml:space="preserve">We would like to thank the reviewer for raising this issue and note that the updated manuscript attempts to reconcile the findings from the models (in terms of estimated </w:t>
+      </w:r>
+      <m:oMath>
+        <m:r>
+          <w:rPr>
+            <w:rFonts w:ascii="Cambria Math" w:hAnsi="Cambria Math"/>
+            <w:color w:val="000000" w:themeColor="text1"/>
+          </w:rPr>
+          <m:t>R(t)</m:t>
+        </m:r>
+      </m:oMath>
+      <w:r>
+        <w:rPr>
+          <w:color w:val="000000" w:themeColor="text1"/>
+        </w:rPr>
+        <w:t xml:space="preserve"> for each of the four lockdown phases) with intervention policies implemented by the government. Please see Section 5 and Supplementary Table S4 for more information. </w:t>
       </w:r>
     </w:p>
     <w:p>
@@ -2080,13 +2258,58 @@
         <w:rPr>
           <w:color w:val="000000" w:themeColor="text1"/>
         </w:rPr>
-        <w:t xml:space="preserve"> are all compartmental models but exhibit varying levels of sophistication in being able to model cases and deaths (both reported and unreported). Finally, we examine the ICM model which makes use of birth and death processes which we believe is yet another novel way of modeling the spread of the pandemic. While the ICM model does not yield projections of </w:t>
-      </w:r>
-      <w:r>
-        <w:rPr>
-          <w:color w:val="000000" w:themeColor="text1"/>
-        </w:rPr>
-        <w:t xml:space="preserve">reported deaths, it does yield projections of total (sum of reported and unreported) deaths which may be leveraged to obtain underreporting factors associated with COVID-cases and deaths, which has been a key point of discussion (please see references (1) and (2) below). </w:t>
+        <w:t xml:space="preserve"> are all compartmental models but exhibit varying levels of sophistication in being able to model cases and deaths (both reported and unreported). Finally, we examine the ICM model which makes use of birth and death processes which we believe is yet another novel way of modeling the spread of the pandemic. </w:t>
+      </w:r>
+    </w:p>
+    <w:p>
+      <w:pPr>
+        <w:ind w:left="360"/>
+        <w:jc w:val="both"/>
+        <w:rPr>
+          <w:color w:val="000000" w:themeColor="text1"/>
+        </w:rPr>
+      </w:pPr>
+      <w:r>
+        <w:rPr>
+          <w:color w:val="000000" w:themeColor="text1"/>
+        </w:rPr>
+        <w:t xml:space="preserve">We have been able to extract estimates of cumulative reported deaths from the ICM model and the modified manuscript reflects this change. </w:t>
+      </w:r>
+      <w:r>
+        <w:rPr>
+          <w:color w:val="000000" w:themeColor="text1"/>
+        </w:rPr>
+        <w:t xml:space="preserve">While the ICM model does not yield projections of </w:t>
+      </w:r>
+      <w:r>
+        <w:rPr>
+          <w:color w:val="000000" w:themeColor="text1"/>
+        </w:rPr>
+        <w:t>reported</w:t>
+      </w:r>
+      <w:r>
+        <w:rPr>
+          <w:color w:val="000000" w:themeColor="text1"/>
+        </w:rPr>
+        <w:t xml:space="preserve"> cases</w:t>
+      </w:r>
+      <w:r>
+        <w:rPr>
+          <w:color w:val="000000" w:themeColor="text1"/>
+        </w:rPr>
+        <w:t xml:space="preserve">, it does yield projections of total (sum of reported and unreported) </w:t>
+      </w:r>
+      <w:r>
+        <w:rPr>
+          <w:color w:val="000000" w:themeColor="text1"/>
+        </w:rPr>
+        <w:t xml:space="preserve">cumulative cases </w:t>
+      </w:r>
+      <w:r>
+        <w:rPr>
+          <w:color w:val="000000" w:themeColor="text1"/>
+        </w:rPr>
+        <w:t xml:space="preserve">which may be leveraged to obtain underreporting factors associated with COVID-cases and deaths, which has been a key point of discussion (please see references (1) and (2) below). </w:t>
       </w:r>
     </w:p>
     <w:p>
@@ -2138,15 +2361,7 @@
           <w:iCs/>
           <w:color w:val="000000" w:themeColor="text1"/>
         </w:rPr>
-        <w:t>Behavioral dynamics of COVID-19: estimating under-reporting, multiple waves, and adherence fatigue across 91 nations</w:t>
-      </w:r>
-      <w:r>
-        <w:rPr>
-          <w:i/>
-          <w:iCs/>
-          <w:color w:val="000000" w:themeColor="text1"/>
-        </w:rPr>
-        <w:t xml:space="preserve">, </w:t>
+        <w:t xml:space="preserve">Behavioral dynamics of COVID-19: estimating under-reporting, multiple waves, and adherence fatigue across 91 nations, </w:t>
       </w:r>
       <w:proofErr w:type="spellStart"/>
       <w:r>
@@ -2362,14 +2577,6 @@
     </w:p>
     <w:p>
       <w:pPr>
-        <w:jc w:val="both"/>
-        <w:rPr>
-          <w:color w:val="000000" w:themeColor="text1"/>
-        </w:rPr>
-      </w:pPr>
-    </w:p>
-    <w:p>
-      <w:pPr>
         <w:numPr>
           <w:ilvl w:val="0"/>
           <w:numId w:val="1"/>
@@ -2421,6 +2628,7 @@
         <w:rPr>
           <w:color w:val="000000" w:themeColor="text1"/>
         </w:rPr>
+        <w:lastRenderedPageBreak/>
         <w:t xml:space="preserve">We thank the reviewer for raising this important question. To clarify, Equation (1) describes the growth rate of infections by means of an exponential function, controlled by tuning parameter </w:t>
       </w:r>
       <m:oMath>
@@ -2560,14 +2768,7 @@
         <w:rPr>
           <w:color w:val="000000" w:themeColor="text1"/>
         </w:rPr>
-        <w:t xml:space="preserve"> to vary with time, and is estimated by a difference equation </w:t>
-      </w:r>
-      <w:r>
-        <w:rPr>
-          <w:color w:val="000000" w:themeColor="text1"/>
-        </w:rPr>
-        <w:lastRenderedPageBreak/>
-        <w:t xml:space="preserve">analogue of Equation (1), as given by Equation (2), where we replace </w:t>
+        <w:t xml:space="preserve"> to vary with time, and is estimated by a difference equation analogue of Equation (1), as given by Equation (2), where we replace </w:t>
       </w:r>
       <m:oMath>
         <m:f>
@@ -3533,6 +3734,7 @@
           <w:iCs/>
           <w:color w:val="000000"/>
         </w:rPr>
+        <w:lastRenderedPageBreak/>
         <w:t>COVID-counts (i.e., case and death counts associated with COVID-19)</w:t>
       </w:r>
     </w:p>
@@ -3564,7 +3766,6 @@
           <w:bCs/>
           <w:color w:val="FF0000"/>
         </w:rPr>
-        <w:lastRenderedPageBreak/>
         <w:t>Ensure that justification and/or references are provided for parameterizations. In fact, I think this element would be strengthened if parameter values were justified/motivated across all models in the text, before introducing each model</w:t>
       </w:r>
       <w:r>
@@ -3655,7 +3856,13 @@
         <w:t xml:space="preserve">orporate population movement within the country. </w:t>
       </w:r>
       <w:r>
-        <w:t>We further note that sensitivity analysis for each model has been carried out in several papers and do not compare them numerically in the current paper for brevity. Instead, we include information on which parameters are critical to each of the respective models and comment on what makes the predictions change in each model. Additionally, we provide references which support our comments</w:t>
+        <w:t>We further note that sensitivity analysis for each model has been carried out in several papers and do not compare them numerically in the current paper for brevity. Instead, we include information on which parameters are critical to each of the respective models and comment on what makes the predictions change in each model</w:t>
+      </w:r>
+      <w:r>
+        <w:t xml:space="preserve"> (see section 4)</w:t>
+      </w:r>
+      <w:r>
+        <w:t>. Additionally, we provide references which support our comments</w:t>
       </w:r>
       <w:r>
         <w:t>.</w:t>
@@ -3920,19 +4127,7 @@
         <w:rPr>
           <w:color w:val="000000" w:themeColor="text1"/>
         </w:rPr>
-        <w:t xml:space="preserve">Evidence suggests that </w:t>
-      </w:r>
-      <w:r>
-        <w:rPr>
-          <w:color w:val="000000" w:themeColor="text1"/>
-        </w:rPr>
-        <w:t>evidence suggests that about one in five infected people will experience no symptoms, and they will transmit the virus to significantly fewer people than someone with symptoms</w:t>
-      </w:r>
-      <w:r>
-        <w:rPr>
-          <w:color w:val="000000" w:themeColor="text1"/>
-        </w:rPr>
-        <w:t xml:space="preserve"> (see reference (1)). Researchers were initially divided about whether </w:t>
+        <w:t xml:space="preserve">Evidence suggests that about one in five infected people will experience no symptoms, and they will transmit the virus to significantly fewer people than someone with symptoms (see reference (1)). Researchers were initially divided about whether </w:t>
       </w:r>
       <w:r>
         <w:rPr>
@@ -3950,6 +4145,7 @@
         <w:rPr>
           <w:color w:val="000000" w:themeColor="text1"/>
         </w:rPr>
+        <w:lastRenderedPageBreak/>
         <w:t xml:space="preserve">(i.e., people </w:t>
       </w:r>
       <w:r>
@@ -3974,20 +4170,19 @@
         <w:rPr>
           <w:color w:val="000000" w:themeColor="text1"/>
         </w:rPr>
-        <w:t xml:space="preserve">A recent meta-analysis shows the rate of asymptomatic infections to be 17% </w:t>
-      </w:r>
-      <w:r>
-        <w:rPr>
-          <w:color w:val="000000" w:themeColor="text1"/>
-        </w:rPr>
-        <w:t xml:space="preserve">The </w:t>
-      </w:r>
-      <w:r>
-        <w:rPr>
-          <w:color w:val="000000" w:themeColor="text1"/>
-        </w:rPr>
-        <w:lastRenderedPageBreak/>
-        <w:t>analysis defined asymptomatic people as those who showed none of the key COVID-19 symptoms during the entire follow-up period, and the authors included only studies that followed participants for at least seven days</w:t>
+        <w:t>A recent meta-analysis shows the rate of asymptomatic infections to be 17%</w:t>
+      </w:r>
+      <w:r>
+        <w:rPr>
+          <w:color w:val="000000" w:themeColor="text1"/>
+        </w:rPr>
+        <w:t>.</w:t>
+      </w:r>
+      <w:r>
+        <w:rPr>
+          <w:color w:val="000000" w:themeColor="text1"/>
+        </w:rPr>
+        <w:t xml:space="preserve"> The analysis defined asymptomatic people as those who showed none of the key COVID-19 symptoms during the entire follow-up period, and the authors included only studies that followed participants for at least seven days</w:t>
       </w:r>
       <w:r>
         <w:rPr>
@@ -4018,16 +4213,36 @@
         <w:rPr>
           <w:color w:val="000000" w:themeColor="text1"/>
         </w:rPr>
-        <w:t xml:space="preserve"> (see reference (3)). The authors note that </w:t>
-      </w:r>
-      <w:r>
-        <w:rPr>
-          <w:rFonts w:ascii="Arial" w:eastAsia="Arial" w:hAnsi="Arial" w:cs="Arial"/>
-          <w:color w:val="000000" w:themeColor="text1"/>
-          <w:sz w:val="22"/>
-          <w:szCs w:val="22"/>
-        </w:rPr>
-        <w:t xml:space="preserve">asymptomatic people seem to </w:t>
+        <w:t xml:space="preserve"> (see reference (3)). </w:t>
+      </w:r>
+      <w:r>
+        <w:rPr>
+          <w:color w:val="000000" w:themeColor="text1"/>
+        </w:rPr>
+        <w:t xml:space="preserve">The authors note that </w:t>
+      </w:r>
+      <w:r>
+        <w:rPr>
+          <w:rFonts w:eastAsia="Arial"/>
+          <w:color w:val="000000" w:themeColor="text1"/>
+        </w:rPr>
+        <w:t xml:space="preserve">asymptomatic people seem </w:t>
+      </w:r>
+      <w:proofErr w:type="gramStart"/>
+      <w:r>
+        <w:rPr>
+          <w:rFonts w:eastAsia="Arial"/>
+          <w:color w:val="000000" w:themeColor="text1"/>
+        </w:rPr>
+        <w:t>to</w:t>
+      </w:r>
+      <w:proofErr w:type="gramEnd"/>
+      <w:r>
+        <w:rPr>
+          <w:rFonts w:eastAsia="Arial"/>
+          <w:color w:val="000000" w:themeColor="text1"/>
+        </w:rPr>
+        <w:t xml:space="preserve"> </w:t>
       </w:r>
       <w:r>
         <w:rPr>
@@ -4037,10 +4252,8 @@
       </w:r>
       <w:r>
         <w:rPr>
-          <w:rFonts w:ascii="Arial" w:eastAsia="Arial" w:hAnsi="Arial" w:cs="Arial"/>
-          <w:color w:val="000000" w:themeColor="text1"/>
-          <w:sz w:val="22"/>
-          <w:szCs w:val="22"/>
+          <w:rFonts w:eastAsia="Arial"/>
+          <w:color w:val="000000" w:themeColor="text1"/>
         </w:rPr>
         <w:t>clear</w:t>
       </w:r>
@@ -4052,10 +4265,8 @@
       </w:r>
       <w:r>
         <w:rPr>
-          <w:rFonts w:ascii="Arial" w:eastAsia="Arial" w:hAnsi="Arial" w:cs="Arial"/>
-          <w:color w:val="000000" w:themeColor="text1"/>
-          <w:sz w:val="22"/>
-          <w:szCs w:val="22"/>
+          <w:rFonts w:eastAsia="Arial"/>
+          <w:color w:val="000000" w:themeColor="text1"/>
         </w:rPr>
         <w:t xml:space="preserve"> the virus faster and are infectious for a shorter period.</w:t>
       </w:r>
@@ -4063,31 +4274,7 @@
         <w:rPr>
           <w:color w:val="000000" w:themeColor="text1"/>
         </w:rPr>
-        <w:t xml:space="preserve"> </w:t>
-      </w:r>
-      <w:r>
-        <w:rPr>
-          <w:color w:val="000000" w:themeColor="text1"/>
-        </w:rPr>
-        <w:t>The</w:t>
-      </w:r>
-      <w:r>
-        <w:rPr>
-          <w:color w:val="000000" w:themeColor="text1"/>
-        </w:rPr>
-        <w:t>y further note that</w:t>
-      </w:r>
-      <w:r>
-        <w:rPr>
-          <w:color w:val="000000" w:themeColor="text1"/>
-        </w:rPr>
-        <w:t xml:space="preserve"> immune systems of asymptomatic individuals might be able to neutralize the virus more rapidly,</w:t>
-      </w:r>
-      <w:r>
-        <w:rPr>
-          <w:color w:val="000000" w:themeColor="text1"/>
-        </w:rPr>
-        <w:t xml:space="preserve"> thereby leading us to </w:t>
+        <w:t xml:space="preserve"> They further note that immune systems of asymptomatic individuals might be able to neutralize the virus more rapidly, thereby leading us to </w:t>
       </w:r>
       <w:r>
         <w:rPr>
@@ -4121,6 +4308,13 @@
           <w:lang w:val="en"/>
         </w:rPr>
         <w:t xml:space="preserve"> than ascertained cases</w:t>
+      </w:r>
+      <w:r>
+        <w:rPr>
+          <w:color w:val="000000" w:themeColor="text1"/>
+          <w:lang w:val="en"/>
+        </w:rPr>
+        <w:t>.</w:t>
       </w:r>
     </w:p>
     <w:p>
@@ -4357,12 +4551,24 @@
         <w:rPr>
           <w:color w:val="000000" w:themeColor="text1"/>
         </w:rPr>
+        <w:t>(</w:t>
+      </w:r>
+      <w:r>
+        <w:rPr>
+          <w:color w:val="000000" w:themeColor="text1"/>
+        </w:rPr>
         <w:t>1</w:t>
       </w:r>
       <w:r>
         <w:rPr>
           <w:color w:val="000000" w:themeColor="text1"/>
         </w:rPr>
+        <w:t>)</w:t>
+      </w:r>
+      <w:r>
+        <w:rPr>
+          <w:color w:val="000000" w:themeColor="text1"/>
+        </w:rPr>
         <w:t xml:space="preserve"> below)</w:t>
       </w:r>
       <w:r>
@@ -4393,12 +4599,24 @@
         <w:rPr>
           <w:color w:val="000000" w:themeColor="text1"/>
         </w:rPr>
+        <w:t>(</w:t>
+      </w:r>
+      <w:r>
+        <w:rPr>
+          <w:color w:val="000000" w:themeColor="text1"/>
+        </w:rPr>
         <w:t>2</w:t>
       </w:r>
       <w:r>
         <w:rPr>
           <w:color w:val="000000" w:themeColor="text1"/>
         </w:rPr>
+        <w:t>)</w:t>
+      </w:r>
+      <w:r>
+        <w:rPr>
+          <w:color w:val="000000" w:themeColor="text1"/>
+        </w:rPr>
         <w:t xml:space="preserve"> below)</w:t>
       </w:r>
       <w:r>
@@ -4444,7 +4662,31 @@
         <w:rPr>
           <w:color w:val="000000" w:themeColor="text1"/>
         </w:rPr>
-        <w:t xml:space="preserve">Figure 3) for the SAPHIRE model, the cases in hospital and deaths have no contribute to the new cases onset, therefore the estimated mean of daily new cases only depends on the 5 compartments: susceptible (S), exposed (E), pre-symptomatic infectious (P), ascertained infectious (I) and unascertained infectious (A), and all parameters except for the isolation period in hospital. Thus, we state that </w:t>
+        <w:t>Figure 3</w:t>
+      </w:r>
+      <w:r>
+        <w:rPr>
+          <w:color w:val="000000" w:themeColor="text1"/>
+        </w:rPr>
+        <w:t xml:space="preserve"> in manuscript</w:t>
+      </w:r>
+      <w:r>
+        <w:rPr>
+          <w:color w:val="000000" w:themeColor="text1"/>
+        </w:rPr>
+        <w:t>) for the SAPHIRE model, the cases in hospital and deaths have no contribut</w:t>
+      </w:r>
+      <w:r>
+        <w:rPr>
+          <w:color w:val="000000" w:themeColor="text1"/>
+        </w:rPr>
+        <w:t>ion</w:t>
+      </w:r>
+      <w:r>
+        <w:rPr>
+          <w:color w:val="000000" w:themeColor="text1"/>
+        </w:rPr>
+        <w:t xml:space="preserve"> to the new cases onset, therefore the estimated mean of daily new cases only depends on the 5 compartments: susceptible (S), exposed (E), pre-symptomatic infectious (P), ascertained infectious (I) and unascertained infectious (A), and all parameters except for the isolation period in hospital. Thus, we state that </w:t>
       </w:r>
     </w:p>
     <w:p>
@@ -4518,7 +4760,6 @@
         <w:rPr>
           <w:color w:val="000000" w:themeColor="text1"/>
         </w:rPr>
-        <w:lastRenderedPageBreak/>
         <w:t>(</w:t>
       </w:r>
       <w:r>
@@ -9016,7 +9257,31 @@
         <w:rPr>
           <w:color w:val="000000" w:themeColor="text1"/>
         </w:rPr>
-        <w:t xml:space="preserve">the dashboard helps understand the progression of the pandemic in India – since the projections and parameters explaining </w:t>
+        <w:t>the dashboard helps understand the progression of the pandemic in India</w:t>
+      </w:r>
+      <w:r>
+        <w:rPr>
+          <w:color w:val="000000" w:themeColor="text1"/>
+        </w:rPr>
+        <w:t>.</w:t>
+      </w:r>
+      <w:r>
+        <w:rPr>
+          <w:color w:val="000000" w:themeColor="text1"/>
+        </w:rPr>
+        <w:t xml:space="preserve"> </w:t>
+      </w:r>
+      <w:r>
+        <w:rPr>
+          <w:color w:val="000000" w:themeColor="text1"/>
+        </w:rPr>
+        <w:t>S</w:t>
+      </w:r>
+      <w:r>
+        <w:rPr>
+          <w:color w:val="000000" w:themeColor="text1"/>
+        </w:rPr>
+        <w:t xml:space="preserve">ince the projections and parameters explaining </w:t>
       </w:r>
       <w:r>
         <w:rPr>
@@ -9063,7 +9328,6 @@
           <w:i w:val="0"/>
           <w:iCs w:val="0"/>
           <w:color w:val="FF0000"/>
-          <w:highlight w:val="yellow"/>
         </w:rPr>
       </w:pPr>
       <w:r>
@@ -9074,7 +9338,6 @@
           <w:i w:val="0"/>
           <w:iCs w:val="0"/>
           <w:color w:val="FF0000"/>
-          <w:highlight w:val="yellow"/>
         </w:rPr>
         <w:t>Page 32 - lines 540-542 - how do these results compare with data on population movement</w:t>
       </w:r>
@@ -9086,7 +9349,6 @@
           <w:i w:val="0"/>
           <w:iCs w:val="0"/>
           <w:color w:val="FF0000"/>
-          <w:highlight w:val="yellow"/>
         </w:rPr>
         <w:t>/</w:t>
       </w:r>
@@ -9099,7 +9361,6 @@
           <w:i w:val="0"/>
           <w:iCs w:val="0"/>
           <w:color w:val="FF0000"/>
-          <w:highlight w:val="yellow"/>
         </w:rPr>
         <w:t>behaviour</w:t>
       </w:r>
@@ -9112,7 +9373,6 @@
           <w:i w:val="0"/>
           <w:iCs w:val="0"/>
           <w:color w:val="FF0000"/>
-          <w:highlight w:val="yellow"/>
         </w:rPr>
         <w:t>? It would be useful to compare these results with contextual information on what was happening during the various lockdown stages considered</w:t>
       </w:r>
@@ -9124,31 +9384,55 @@
           <w:i w:val="0"/>
           <w:iCs w:val="0"/>
           <w:color w:val="FF0000"/>
+        </w:rPr>
+        <w:t>.</w:t>
+      </w:r>
+    </w:p>
+    <w:p>
+      <w:pPr>
+        <w:ind w:left="360"/>
+        <w:jc w:val="both"/>
+        <w:rPr>
+          <w:b/>
+          <w:bCs/>
+          <w:color w:val="FF0000"/>
           <w:highlight w:val="yellow"/>
         </w:rPr>
-        <w:t>.</w:t>
-      </w:r>
-    </w:p>
-    <w:p>
-      <w:pPr>
-        <w:ind w:left="360"/>
-        <w:rPr>
-          <w:rStyle w:val="Emphasis"/>
-        </w:rPr>
-      </w:pPr>
-      <w:r>
-        <w:rPr>
-          <w:rStyle w:val="Emphasis"/>
-          <w:highlight w:val="yellow"/>
-        </w:rPr>
-        <w:t>Need to wait for results.</w:t>
-      </w:r>
-      <w:r>
-        <w:rPr>
-          <w:rStyle w:val="Emphasis"/>
-          <w:highlight w:val="yellow"/>
-        </w:rPr>
-        <w:t xml:space="preserve"> (BMJ table, news reports?)</w:t>
+      </w:pPr>
+      <w:r>
+        <w:rPr>
+          <w:color w:val="000000" w:themeColor="text1"/>
+        </w:rPr>
+        <w:t xml:space="preserve">We would like to thank the reviewer for raising this issue and note that the updated manuscript attempts to reconcile the findings from the models (in terms of estimated </w:t>
+      </w:r>
+      <m:oMath>
+        <m:r>
+          <w:rPr>
+            <w:rFonts w:ascii="Cambria Math" w:hAnsi="Cambria Math"/>
+            <w:color w:val="000000" w:themeColor="text1"/>
+          </w:rPr>
+          <m:t>R(t)</m:t>
+        </m:r>
+      </m:oMath>
+      <w:r>
+        <w:rPr>
+          <w:color w:val="000000" w:themeColor="text1"/>
+        </w:rPr>
+        <w:t xml:space="preserve"> for each of the four lockdown phases) w</w:t>
+      </w:r>
+      <w:proofErr w:type="spellStart"/>
+      <w:r>
+        <w:rPr>
+          <w:color w:val="000000" w:themeColor="text1"/>
+        </w:rPr>
+        <w:t>ith</w:t>
+      </w:r>
+      <w:proofErr w:type="spellEnd"/>
+      <w:r>
+        <w:rPr>
+          <w:color w:val="000000" w:themeColor="text1"/>
+        </w:rPr>
+        <w:t xml:space="preserve"> intervention policies implemented by the government. Please see Section 5 and Supplementary Table S4 for more information. </w:t>
       </w:r>
     </w:p>
     <w:p>
@@ -9451,6 +9735,12 @@
         </w:rPr>
         <w:t xml:space="preserve">do not allow for age-structuring, we also did not have access to population movement data across states and hence could not incorporate the same into our comparative analyses. </w:t>
       </w:r>
+      <w:r>
+        <w:rPr>
+          <w:color w:val="000000" w:themeColor="text1"/>
+        </w:rPr>
+        <w:t>We have mentioned a paragraph on limitations in the Discussion section.</w:t>
+      </w:r>
     </w:p>
     <w:p>
       <w:pPr>
@@ -9502,13 +9792,37 @@
         <w:rPr>
           <w:color w:val="000000" w:themeColor="text1"/>
         </w:rPr>
-        <w:t xml:space="preserve">uncertainty estimates (by means of 95% confidence intervals). </w:t>
-      </w:r>
-      <w:r>
-        <w:rPr>
-          <w:color w:val="000000" w:themeColor="text1"/>
-        </w:rPr>
-        <w:t>We also include an extra figure to compare uncertainty in estimation by comparing boxplots showing widths of confidence intervals associated with projections in the testing period (October 16 to December 31) for each of the models, whenever projections are available.</w:t>
+        <w:t xml:space="preserve">uncertainty estimates (by means of 95% </w:t>
+      </w:r>
+      <w:r>
+        <w:rPr>
+          <w:color w:val="000000" w:themeColor="text1"/>
+        </w:rPr>
+        <w:t>credible</w:t>
+      </w:r>
+      <w:r>
+        <w:rPr>
+          <w:color w:val="000000" w:themeColor="text1"/>
+        </w:rPr>
+        <w:t xml:space="preserve"> intervals). </w:t>
+      </w:r>
+      <w:r>
+        <w:rPr>
+          <w:color w:val="000000" w:themeColor="text1"/>
+        </w:rPr>
+        <w:t xml:space="preserve">We also include an extra figure to compare uncertainty in estimation by comparing boxplots showing widths of </w:t>
+      </w:r>
+      <w:r>
+        <w:rPr>
+          <w:color w:val="000000" w:themeColor="text1"/>
+        </w:rPr>
+        <w:t>credible</w:t>
+      </w:r>
+      <w:r>
+        <w:rPr>
+          <w:color w:val="000000" w:themeColor="text1"/>
+        </w:rPr>
+        <w:t xml:space="preserve"> intervals associated with projections in the testing period (October 16 to December 31) for each of the models, whenever projections are available.</w:t>
       </w:r>
     </w:p>
     <w:p>
@@ -9539,6 +9853,7 @@
           <w:bCs/>
           <w:color w:val="FF0000"/>
         </w:rPr>
+        <w:lastRenderedPageBreak/>
         <w:t>Figure 6 - use numbers for vertical axis, consider providing a zoomed in segment of the lines for observed, baseline and SAPHIRE and SEIR-</w:t>
       </w:r>
       <w:proofErr w:type="spellStart"/>
@@ -9572,7 +9887,6 @@
         <w:rPr>
           <w:color w:val="000000" w:themeColor="text1"/>
         </w:rPr>
-        <w:lastRenderedPageBreak/>
         <w:t>We thank the reviewer for helping us greatly improve the quality of the figures</w:t>
       </w:r>
       <w:r>
@@ -9813,28 +10127,45 @@
       </w:pPr>
       <w:r>
         <w:rPr>
-          <w:iCs/>
-          <w:color w:val="000000" w:themeColor="text1"/>
-        </w:rPr>
-        <w:t xml:space="preserve">We agree with the editor’s valuable feedback and note that </w:t>
-      </w:r>
-      <w:r>
-        <w:rPr>
-          <w:color w:val="000000" w:themeColor="text1"/>
-        </w:rPr>
-        <w:t xml:space="preserve">all projections are now accompanied by </w:t>
-      </w:r>
-      <w:r>
-        <w:rPr>
-          <w:color w:val="000000" w:themeColor="text1"/>
-        </w:rPr>
-        <w:t xml:space="preserve">uncertainty estimates (by means of 95% confidence intervals). We present model projections on specific dates along with their confidence intervals. </w:t>
-      </w:r>
-      <w:r>
-        <w:rPr>
-          <w:color w:val="000000" w:themeColor="text1"/>
-        </w:rPr>
-        <w:t>Additionally, we include an extra figure to compare uncertainty in estimation by comparing boxplots showing widths of confidence intervals associated with projections in the testing period (October 16 to December 31) for each of the models, whenever projections are available.</w:t>
+          <w:color w:val="000000" w:themeColor="text1"/>
+        </w:rPr>
+        <w:t xml:space="preserve">We agree with the </w:t>
+      </w:r>
+      <w:r>
+        <w:rPr>
+          <w:color w:val="000000" w:themeColor="text1"/>
+        </w:rPr>
+        <w:t>editor</w:t>
+      </w:r>
+      <w:r>
+        <w:rPr>
+          <w:color w:val="000000" w:themeColor="text1"/>
+        </w:rPr>
+        <w:t xml:space="preserve">’s feedback and note that all projections on specific dates are now accompanied by </w:t>
+      </w:r>
+      <w:r>
+        <w:rPr>
+          <w:color w:val="000000" w:themeColor="text1"/>
+        </w:rPr>
+        <w:t xml:space="preserve">uncertainty estimates (by means of 95% credible intervals). </w:t>
+      </w:r>
+      <w:r>
+        <w:rPr>
+          <w:color w:val="000000" w:themeColor="text1"/>
+        </w:rPr>
+        <w:t xml:space="preserve">We also include an extra figure to compare uncertainty in estimation by comparing boxplots showing widths of </w:t>
+      </w:r>
+      <w:r>
+        <w:rPr>
+          <w:color w:val="000000" w:themeColor="text1"/>
+        </w:rPr>
+        <w:t>credible</w:t>
+      </w:r>
+      <w:r>
+        <w:rPr>
+          <w:color w:val="000000" w:themeColor="text1"/>
+        </w:rPr>
+        <w:t xml:space="preserve"> intervals associated with projections in the testing period (October 16 to December 31) for each of the models, whenever projections are available.</w:t>
       </w:r>
     </w:p>
     <w:p>
@@ -9872,31 +10203,53 @@
           <w:color w:val="000000" w:themeColor="text1"/>
         </w:rPr>
       </w:pPr>
-    </w:p>
-    <w:p>
-      <w:pPr>
-        <w:ind w:left="360"/>
-        <w:jc w:val="both"/>
-        <w:rPr>
-          <w:color w:val="000000" w:themeColor="text1"/>
-        </w:rPr>
-      </w:pPr>
-      <w:commentRangeStart w:id="19"/>
-      <w:r>
-        <w:rPr>
-          <w:color w:val="000000" w:themeColor="text1"/>
-        </w:rPr>
-        <w:t>RESPONSE</w:t>
-      </w:r>
-      <w:commentRangeEnd w:id="19"/>
-      <w:r>
-        <w:rPr>
-          <w:rStyle w:val="CommentReference"/>
-          <w:color w:val="000000" w:themeColor="text1"/>
-          <w:sz w:val="22"/>
-          <w:szCs w:val="22"/>
-        </w:rPr>
-        <w:commentReference w:id="19"/>
+      <w:r>
+        <w:rPr>
+          <w:color w:val="000000" w:themeColor="text1"/>
+        </w:rPr>
+        <w:t xml:space="preserve">We agree with the </w:t>
+      </w:r>
+      <w:r>
+        <w:rPr>
+          <w:color w:val="000000" w:themeColor="text1"/>
+        </w:rPr>
+        <w:t>editor</w:t>
+      </w:r>
+      <w:r>
+        <w:rPr>
+          <w:color w:val="000000" w:themeColor="text1"/>
+        </w:rPr>
+        <w:t xml:space="preserve">’s feedback and note </w:t>
+      </w:r>
+      <w:r>
+        <w:t xml:space="preserve">that </w:t>
+      </w:r>
+      <w:r>
+        <w:t xml:space="preserve">since </w:t>
+      </w:r>
+      <w:r>
+        <w:t xml:space="preserve">sensitivity analysis for each model has been carried out in several </w:t>
+      </w:r>
+      <w:r>
+        <w:t xml:space="preserve">other </w:t>
+      </w:r>
+      <w:r>
+        <w:t>papers</w:t>
+      </w:r>
+      <w:r>
+        <w:t xml:space="preserve">, we </w:t>
+      </w:r>
+      <w:r>
+        <w:t>do not compare them numerically in the current paper for brevity. Instead, we include information on which parameters are critical to each of the respective models and comment on what makes the predictions change in each model</w:t>
+      </w:r>
+      <w:r>
+        <w:t xml:space="preserve"> (see section 4)</w:t>
+      </w:r>
+      <w:r>
+        <w:t>. Additionally, we provide references which support our comments</w:t>
+      </w:r>
+      <w:r>
+        <w:t>.</w:t>
       </w:r>
     </w:p>
     <w:p>
@@ -9958,52 +10311,13 @@
 </w:document>
 </file>
 
-<file path=word/comments.xml><?xml version="1.0" encoding="utf-8"?>
-<w:comments xmlns:wpc="http://schemas.microsoft.com/office/word/2010/wordprocessingCanvas" xmlns:cx="http://schemas.microsoft.com/office/drawing/2014/chartex" xmlns:cx1="http://schemas.microsoft.com/office/drawing/2015/9/8/chartex" xmlns:cx2="http://schemas.microsoft.com/office/drawing/2015/10/21/chartex" xmlns:cx3="http://schemas.microsoft.com/office/drawing/2016/5/9/chartex" xmlns:cx4="http://schemas.microsoft.com/office/drawing/2016/5/10/chartex" xmlns:cx5="http://schemas.microsoft.com/office/drawing/2016/5/11/chartex" xmlns:cx6="http://schemas.microsoft.com/office/drawing/2016/5/12/chartex" xmlns:cx7="http://schemas.microsoft.com/office/drawing/2016/5/13/chartex" xmlns:cx8="http://schemas.microsoft.com/office/drawing/2016/5/14/chartex" xmlns:mc="http://schemas.openxmlformats.org/markup-compatibility/2006" xmlns:aink="http://schemas.microsoft.com/office/drawing/2016/ink" xmlns:am3d="http://schemas.microsoft.com/office/drawing/2017/model3d" xmlns:o="urn:schemas-microsoft-com:office:office" xmlns:r="http://schemas.openxmlformats.org/officeDocument/2006/relationships" xmlns:m="http://schemas.openxmlformats.org/officeDocument/2006/math" xmlns:v="urn:schemas-microsoft-com:vml" xmlns:wp14="http://schemas.microsoft.com/office/word/2010/wordprocessingDrawing" xmlns:wp="http://schemas.openxmlformats.org/drawingml/2006/wordprocessingDrawing" xmlns:w10="urn:schemas-microsoft-com:office:word" xmlns:w="http://schemas.openxmlformats.org/wordprocessingml/2006/main" xmlns:w14="http://schemas.microsoft.com/office/word/2010/wordml" xmlns:w15="http://schemas.microsoft.com/office/word/2012/wordml" xmlns:w16cex="http://schemas.microsoft.com/office/word/2018/wordml/cex" xmlns:w16cid="http://schemas.microsoft.com/office/word/2016/wordml/cid" xmlns:w16="http://schemas.microsoft.com/office/word/2018/wordml" xmlns:w16se="http://schemas.microsoft.com/office/word/2015/wordml/symex" xmlns:wpg="http://schemas.microsoft.com/office/word/2010/wordprocessingGroup" xmlns:wpi="http://schemas.microsoft.com/office/word/2010/wordprocessingInk" xmlns:wne="http://schemas.microsoft.com/office/word/2006/wordml" xmlns:wps="http://schemas.microsoft.com/office/word/2010/wordprocessingShape" mc:Ignorable="w14 w15 w16se w16cid w16 w16cex wp14">
-  <w:comment w:id="19" w:author="Soumik Purkayastha" w:date="2021-02-27T09:26:00Z" w:initials="SP">
-    <w:p>
-      <w:pPr>
-        <w:pStyle w:val="CommentText"/>
-      </w:pPr>
-      <w:r>
-        <w:rPr>
-          <w:rStyle w:val="CommentReference"/>
-        </w:rPr>
-        <w:annotationRef/>
-      </w:r>
-      <w:r>
-        <w:t>For Soumik.</w:t>
-      </w:r>
-    </w:p>
-  </w:comment>
-</w:comments>
-</file>
-
-<file path=word/commentsExtended.xml><?xml version="1.0" encoding="utf-8"?>
-<w15:commentsEx xmlns:wpc="http://schemas.microsoft.com/office/word/2010/wordprocessingCanvas" xmlns:cx="http://schemas.microsoft.com/office/drawing/2014/chartex" xmlns:cx1="http://schemas.microsoft.com/office/drawing/2015/9/8/chartex" xmlns:cx2="http://schemas.microsoft.com/office/drawing/2015/10/21/chartex" xmlns:cx3="http://schemas.microsoft.com/office/drawing/2016/5/9/chartex" xmlns:cx4="http://schemas.microsoft.com/office/drawing/2016/5/10/chartex" xmlns:cx5="http://schemas.microsoft.com/office/drawing/2016/5/11/chartex" xmlns:cx6="http://schemas.microsoft.com/office/drawing/2016/5/12/chartex" xmlns:cx7="http://schemas.microsoft.com/office/drawing/2016/5/13/chartex" xmlns:cx8="http://schemas.microsoft.com/office/drawing/2016/5/14/chartex" xmlns:mc="http://schemas.openxmlformats.org/markup-compatibility/2006" xmlns:aink="http://schemas.microsoft.com/office/drawing/2016/ink" xmlns:am3d="http://schemas.microsoft.com/office/drawing/2017/model3d" xmlns:o="urn:schemas-microsoft-com:office:office" xmlns:r="http://schemas.openxmlformats.org/officeDocument/2006/relationships" xmlns:m="http://schemas.openxmlformats.org/officeDocument/2006/math" xmlns:v="urn:schemas-microsoft-com:vml" xmlns:wp14="http://schemas.microsoft.com/office/word/2010/wordprocessingDrawing" xmlns:wp="http://schemas.openxmlformats.org/drawingml/2006/wordprocessingDrawing" xmlns:w10="urn:schemas-microsoft-com:office:word" xmlns:w="http://schemas.openxmlformats.org/wordprocessingml/2006/main" xmlns:w14="http://schemas.microsoft.com/office/word/2010/wordml" xmlns:w15="http://schemas.microsoft.com/office/word/2012/wordml" xmlns:w16cex="http://schemas.microsoft.com/office/word/2018/wordml/cex" xmlns:w16cid="http://schemas.microsoft.com/office/word/2016/wordml/cid" xmlns:w16="http://schemas.microsoft.com/office/word/2018/wordml" xmlns:w16se="http://schemas.microsoft.com/office/word/2015/wordml/symex" xmlns:wpg="http://schemas.microsoft.com/office/word/2010/wordprocessingGroup" xmlns:wpi="http://schemas.microsoft.com/office/word/2010/wordprocessingInk" xmlns:wne="http://schemas.microsoft.com/office/word/2006/wordml" xmlns:wps="http://schemas.microsoft.com/office/word/2010/wordprocessingShape" mc:Ignorable="w14 w15 w16se w16cid w16 w16cex wp14">
-  <w15:commentEx w15:paraId="7A06F3E8" w15:done="0"/>
-</w15:commentsEx>
-</file>
-
-<file path=word/commentsExtensible.xml><?xml version="1.0" encoding="utf-8"?>
-<w16cex:commentsExtensible xmlns:wpc="http://schemas.microsoft.com/office/word/2010/wordprocessingCanvas" xmlns:cx="http://schemas.microsoft.com/office/drawing/2014/chartex" xmlns:cx1="http://schemas.microsoft.com/office/drawing/2015/9/8/chartex" xmlns:cx2="http://schemas.microsoft.com/office/drawing/2015/10/21/chartex" xmlns:cx3="http://schemas.microsoft.com/office/drawing/2016/5/9/chartex" xmlns:cx4="http://schemas.microsoft.com/office/drawing/2016/5/10/chartex" xmlns:cx5="http://schemas.microsoft.com/office/drawing/2016/5/11/chartex" xmlns:cx6="http://schemas.microsoft.com/office/drawing/2016/5/12/chartex" xmlns:cx7="http://schemas.microsoft.com/office/drawing/2016/5/13/chartex" xmlns:cx8="http://schemas.microsoft.com/office/drawing/2016/5/14/chartex" xmlns:mc="http://schemas.openxmlformats.org/markup-compatibility/2006" xmlns:aink="http://schemas.microsoft.com/office/drawing/2016/ink" xmlns:am3d="http://schemas.microsoft.com/office/drawing/2017/model3d" xmlns:o="urn:schemas-microsoft-com:office:office" xmlns:r="http://schemas.openxmlformats.org/officeDocument/2006/relationships" xmlns:m="http://schemas.openxmlformats.org/officeDocument/2006/math" xmlns:v="urn:schemas-microsoft-com:vml" xmlns:wp14="http://schemas.microsoft.com/office/word/2010/wordprocessingDrawing" xmlns:wp="http://schemas.openxmlformats.org/drawingml/2006/wordprocessingDrawing" xmlns:w10="urn:schemas-microsoft-com:office:word" xmlns:w="http://schemas.openxmlformats.org/wordprocessingml/2006/main" xmlns:w14="http://schemas.microsoft.com/office/word/2010/wordml" xmlns:w15="http://schemas.microsoft.com/office/word/2012/wordml" xmlns:w16cex="http://schemas.microsoft.com/office/word/2018/wordml/cex" xmlns:w16cid="http://schemas.microsoft.com/office/word/2016/wordml/cid" xmlns:w16="http://schemas.microsoft.com/office/word/2018/wordml" xmlns:w16se="http://schemas.microsoft.com/office/word/2015/wordml/symex" xmlns:wpg="http://schemas.microsoft.com/office/word/2010/wordprocessingGroup" xmlns:wpi="http://schemas.microsoft.com/office/word/2010/wordprocessingInk" xmlns:wne="http://schemas.microsoft.com/office/word/2006/wordml" xmlns:wps="http://schemas.microsoft.com/office/word/2010/wordprocessingShape" mc:Ignorable="w14 w15 w16se w16cid w16 w16cex wp14">
-  <w16cex:commentExtensible w16cex:durableId="23E48EAF" w16cex:dateUtc="2021-02-27T14:26:00Z"/>
-</w16cex:commentsExtensible>
-</file>
-
-<file path=word/commentsIds.xml><?xml version="1.0" encoding="utf-8"?>
-<w16cid:commentsIds xmlns:wpc="http://schemas.microsoft.com/office/word/2010/wordprocessingCanvas" xmlns:cx="http://schemas.microsoft.com/office/drawing/2014/chartex" xmlns:cx1="http://schemas.microsoft.com/office/drawing/2015/9/8/chartex" xmlns:cx2="http://schemas.microsoft.com/office/drawing/2015/10/21/chartex" xmlns:cx3="http://schemas.microsoft.com/office/drawing/2016/5/9/chartex" xmlns:cx4="http://schemas.microsoft.com/office/drawing/2016/5/10/chartex" xmlns:cx5="http://schemas.microsoft.com/office/drawing/2016/5/11/chartex" xmlns:cx6="http://schemas.microsoft.com/office/drawing/2016/5/12/chartex" xmlns:cx7="http://schemas.microsoft.com/office/drawing/2016/5/13/chartex" xmlns:cx8="http://schemas.microsoft.com/office/drawing/2016/5/14/chartex" xmlns:mc="http://schemas.openxmlformats.org/markup-compatibility/2006" xmlns:aink="http://schemas.microsoft.com/office/drawing/2016/ink" xmlns:am3d="http://schemas.microsoft.com/office/drawing/2017/model3d" xmlns:o="urn:schemas-microsoft-com:office:office" xmlns:r="http://schemas.openxmlformats.org/officeDocument/2006/relationships" xmlns:m="http://schemas.openxmlformats.org/officeDocument/2006/math" xmlns:v="urn:schemas-microsoft-com:vml" xmlns:wp14="http://schemas.microsoft.com/office/word/2010/wordprocessingDrawing" xmlns:wp="http://schemas.openxmlformats.org/drawingml/2006/wordprocessingDrawing" xmlns:w10="urn:schemas-microsoft-com:office:word" xmlns:w="http://schemas.openxmlformats.org/wordprocessingml/2006/main" xmlns:w14="http://schemas.microsoft.com/office/word/2010/wordml" xmlns:w15="http://schemas.microsoft.com/office/word/2012/wordml" xmlns:w16cex="http://schemas.microsoft.com/office/word/2018/wordml/cex" xmlns:w16cid="http://schemas.microsoft.com/office/word/2016/wordml/cid" xmlns:w16="http://schemas.microsoft.com/office/word/2018/wordml" xmlns:w16se="http://schemas.microsoft.com/office/word/2015/wordml/symex" xmlns:wpg="http://schemas.microsoft.com/office/word/2010/wordprocessingGroup" xmlns:wpi="http://schemas.microsoft.com/office/word/2010/wordprocessingInk" xmlns:wne="http://schemas.microsoft.com/office/word/2006/wordml" xmlns:wps="http://schemas.microsoft.com/office/word/2010/wordprocessingShape" mc:Ignorable="w14 w15 w16se w16cid w16 w16cex wp14">
-  <w16cid:commentId w16cid:paraId="7A06F3E8" w16cid:durableId="23E48EAF"/>
-</w16cid:commentsIds>
-</file>
-
 <file path=word/numbering.xml><?xml version="1.0" encoding="utf-8"?>
 <w:numbering xmlns:wpc="http://schemas.microsoft.com/office/word/2010/wordprocessingCanvas" xmlns:cx="http://schemas.microsoft.com/office/drawing/2014/chartex" xmlns:cx1="http://schemas.microsoft.com/office/drawing/2015/9/8/chartex" xmlns:cx2="http://schemas.microsoft.com/office/drawing/2015/10/21/chartex" xmlns:cx3="http://schemas.microsoft.com/office/drawing/2016/5/9/chartex" xmlns:cx4="http://schemas.microsoft.com/office/drawing/2016/5/10/chartex" xmlns:cx5="http://schemas.microsoft.com/office/drawing/2016/5/11/chartex" xmlns:cx6="http://schemas.microsoft.com/office/drawing/2016/5/12/chartex" xmlns:cx7="http://schemas.microsoft.com/office/drawing/2016/5/13/chartex" xmlns:cx8="http://schemas.microsoft.com/office/drawing/2016/5/14/chartex" xmlns:mc="http://schemas.openxmlformats.org/markup-compatibility/2006" xmlns:aink="http://schemas.microsoft.com/office/drawing/2016/ink" xmlns:am3d="http://schemas.microsoft.com/office/drawing/2017/model3d" xmlns:o="urn:schemas-microsoft-com:office:office" xmlns:r="http://schemas.openxmlformats.org/officeDocument/2006/relationships" xmlns:m="http://schemas.openxmlformats.org/officeDocument/2006/math" xmlns:v="urn:schemas-microsoft-com:vml" xmlns:wp14="http://schemas.microsoft.com/office/word/2010/wordprocessingDrawing" xmlns:wp="http://schemas.openxmlformats.org/drawingml/2006/wordprocessingDrawing" xmlns:w10="urn:schemas-microsoft-com:office:word" xmlns:w="http://schemas.openxmlformats.org/wordprocessingml/2006/main" xmlns:w14="http://schemas.microsoft.com/office/word/2010/wordml" xmlns:w15="http://schemas.microsoft.com/office/word/2012/wordml" xmlns:w16cex="http://schemas.microsoft.com/office/word/2018/wordml/cex" xmlns:w16cid="http://schemas.microsoft.com/office/word/2016/wordml/cid" xmlns:w16="http://schemas.microsoft.com/office/word/2018/wordml" xmlns:w16se="http://schemas.microsoft.com/office/word/2015/wordml/symex" xmlns:wpg="http://schemas.microsoft.com/office/word/2010/wordprocessingGroup" xmlns:wpi="http://schemas.microsoft.com/office/word/2010/wordprocessingInk" xmlns:wne="http://schemas.microsoft.com/office/word/2006/wordml" xmlns:wps="http://schemas.microsoft.com/office/word/2010/wordprocessingShape" mc:Ignorable="w14 w15 w16se w16cid w16 w16cex wp14">
   <w:abstractNum w:abstractNumId="0" w15:restartNumberingAfterBreak="0">
     <w:nsid w:val="2351076F"/>
     <w:multiLevelType w:val="hybridMultilevel"/>
-    <w:tmpl w:val="BCFA5FE8"/>
-    <w:lvl w:ilvl="0" w:tplc="0409000F">
+    <w:tmpl w:val="7BBAEFC0"/>
+    <w:lvl w:ilvl="0" w:tplc="20B64334">
       <w:start w:val="1"/>
       <w:numFmt w:val="decimal"/>
       <w:lvlText w:val="%1."/>
@@ -10011,6 +10325,12 @@
       <w:pPr>
         <w:ind w:left="720" w:hanging="360"/>
       </w:pPr>
+      <w:rPr>
+        <w:b/>
+        <w:bCs/>
+        <w:i/>
+        <w:iCs/>
+      </w:rPr>
     </w:lvl>
     <w:lvl w:ilvl="1" w:tplc="04090019" w:tentative="1">
       <w:start w:val="1"/>
@@ -10866,6 +11186,7 @@
   <w:style w:type="character" w:default="1" w:styleId="DefaultParagraphFont">
     <w:name w:val="Default Paragraph Font"/>
     <w:uiPriority w:val="1"/>
+    <w:semiHidden/>
     <w:unhideWhenUsed/>
   </w:style>
   <w:style w:type="table" w:default="1" w:styleId="TableNormal">

</xml_diff>

<commit_message>
edits before submission (1)
</commit_message>
<xml_diff>
--- a/round1_response.docx
+++ b/round1_response.docx
@@ -63,60 +63,21 @@
       <w:pPr>
         <w:jc w:val="both"/>
         <w:rPr>
-          <w:b/>
           <w:color w:val="000000" w:themeColor="text1"/>
           <w:highlight w:val="white"/>
-          <w:u w:val="single"/>
         </w:rPr>
       </w:pPr>
       <w:bookmarkStart w:id="1" w:name="_vgrcnnc8yez8" w:colFirst="0" w:colLast="0"/>
+      <w:bookmarkStart w:id="2" w:name="_t4yx2qyts5gl" w:colFirst="0" w:colLast="0"/>
+      <w:bookmarkStart w:id="3" w:name="_1iic3633oixw" w:colFirst="0" w:colLast="0"/>
       <w:bookmarkEnd w:id="1"/>
-    </w:p>
-    <w:p>
-      <w:pPr>
-        <w:jc w:val="center"/>
-        <w:rPr>
-          <w:b/>
-          <w:color w:val="000000" w:themeColor="text1"/>
-          <w:highlight w:val="red"/>
-        </w:rPr>
-      </w:pPr>
-      <w:bookmarkStart w:id="2" w:name="_t4yx2qyts5gl" w:colFirst="0" w:colLast="0"/>
       <w:bookmarkEnd w:id="2"/>
-      <w:r>
-        <w:rPr>
-          <w:b/>
-          <w:color w:val="000000" w:themeColor="text1"/>
-          <w:highlight w:val="red"/>
-        </w:rPr>
-        <w:t xml:space="preserve">DUE MARCH </w:t>
-      </w:r>
-      <w:r>
-        <w:rPr>
-          <w:b/>
-          <w:color w:val="000000" w:themeColor="text1"/>
-          <w:highlight w:val="red"/>
-        </w:rPr>
-        <w:t>24</w:t>
-      </w:r>
-    </w:p>
-    <w:p>
-      <w:pPr>
-        <w:jc w:val="both"/>
-        <w:rPr>
-          <w:color w:val="000000" w:themeColor="text1"/>
-          <w:highlight w:val="white"/>
-        </w:rPr>
-      </w:pPr>
-      <w:bookmarkStart w:id="3" w:name="_1iic3633oixw" w:colFirst="0" w:colLast="0"/>
       <w:bookmarkEnd w:id="3"/>
     </w:p>
     <w:p>
       <w:pPr>
-        <w:jc w:val="both"/>
-        <w:rPr>
-          <w:color w:val="000000" w:themeColor="text1"/>
-          <w:highlight w:val="white"/>
+        <w:rPr>
+          <w:color w:val="000000" w:themeColor="text1"/>
         </w:rPr>
       </w:pPr>
       <w:bookmarkStart w:id="4" w:name="_rl7xs14h7rh8" w:colFirst="0" w:colLast="0"/>
@@ -126,45 +87,394 @@
           <w:color w:val="000000" w:themeColor="text1"/>
           <w:highlight w:val="white"/>
         </w:rPr>
-        <w:t xml:space="preserve">To Dr. </w:t>
+        <w:t xml:space="preserve">To </w:t>
+      </w:r>
+    </w:p>
+    <w:p>
+      <w:pPr>
+        <w:rPr>
+          <w:color w:val="000000" w:themeColor="text1"/>
+        </w:rPr>
+      </w:pPr>
+    </w:p>
+    <w:p>
+      <w:r>
+        <w:rPr>
+          <w:color w:val="222222"/>
+          <w:shd w:val="clear" w:color="auto" w:fill="FFFFFF"/>
+        </w:rPr>
+        <w:t xml:space="preserve">Laura </w:t>
       </w:r>
       <w:proofErr w:type="spellStart"/>
       <w:r>
         <w:rPr>
+          <w:color w:val="222222"/>
+          <w:shd w:val="clear" w:color="auto" w:fill="FFFFFF"/>
+        </w:rPr>
+        <w:t>Temime</w:t>
+      </w:r>
+      <w:proofErr w:type="spellEnd"/>
+      <w:r>
+        <w:rPr>
+          <w:color w:val="222222"/>
+          <w:shd w:val="clear" w:color="auto" w:fill="FFFFFF"/>
+        </w:rPr>
+        <w:t>, Ph.D.</w:t>
+      </w:r>
+      <w:r>
+        <w:rPr>
+          <w:color w:val="222222"/>
+        </w:rPr>
+        <w:br/>
+      </w:r>
+      <w:r>
+        <w:rPr>
+          <w:color w:val="222222"/>
+          <w:shd w:val="clear" w:color="auto" w:fill="FFFFFF"/>
+        </w:rPr>
+        <w:t>BMC Infectious Diseases</w:t>
+      </w:r>
+      <w:r>
+        <w:rPr>
+          <w:color w:val="222222"/>
+        </w:rPr>
+        <w:br/>
+      </w:r>
+      <w:hyperlink r:id="rId7" w:tgtFrame="_blank" w:history="1">
+        <w:r>
+          <w:rPr>
+            <w:rStyle w:val="Hyperlink"/>
+            <w:color w:val="1155CC"/>
+            <w:shd w:val="clear" w:color="auto" w:fill="FFFFFF"/>
+          </w:rPr>
+          <w:t>https://bmcinfectdis.biomedcentral.com/</w:t>
+        </w:r>
+      </w:hyperlink>
+    </w:p>
+    <w:p>
+      <w:pPr>
+        <w:jc w:val="both"/>
+        <w:rPr>
+          <w:color w:val="000000" w:themeColor="text1"/>
+        </w:rPr>
+      </w:pPr>
+    </w:p>
+    <w:p>
+      <w:pPr>
+        <w:jc w:val="both"/>
+        <w:rPr>
+          <w:color w:val="000000" w:themeColor="text1"/>
+        </w:rPr>
+      </w:pPr>
+      <w:r>
+        <w:rPr>
+          <w:color w:val="000000" w:themeColor="text1"/>
+        </w:rPr>
+        <w:t xml:space="preserve">Dear </w:t>
+      </w:r>
+      <w:proofErr w:type="gramStart"/>
+      <w:r>
+        <w:rPr>
+          <w:color w:val="000000" w:themeColor="text1"/>
+        </w:rPr>
+        <w:t>Dr.</w:t>
+      </w:r>
+      <w:proofErr w:type="gramEnd"/>
+      <w:r>
+        <w:rPr>
+          <w:color w:val="000000" w:themeColor="text1"/>
+        </w:rPr>
+        <w:t xml:space="preserve"> </w:t>
+      </w:r>
+      <w:proofErr w:type="spellStart"/>
+      <w:r>
+        <w:rPr>
+          <w:color w:val="000000" w:themeColor="text1"/>
+        </w:rPr>
+        <w:t>Temime</w:t>
+      </w:r>
+      <w:proofErr w:type="spellEnd"/>
+      <w:r>
+        <w:rPr>
+          <w:color w:val="000000" w:themeColor="text1"/>
+        </w:rPr>
+        <w:t>,</w:t>
+      </w:r>
+    </w:p>
+    <w:p>
+      <w:pPr>
+        <w:jc w:val="both"/>
+        <w:rPr>
+          <w:color w:val="000000" w:themeColor="text1"/>
+        </w:rPr>
+      </w:pPr>
+    </w:p>
+    <w:p>
+      <w:pPr>
+        <w:jc w:val="both"/>
+        <w:rPr>
+          <w:color w:val="000000" w:themeColor="text1"/>
+        </w:rPr>
+      </w:pPr>
+      <w:bookmarkStart w:id="5" w:name="_p14ter9kqjof" w:colFirst="0" w:colLast="0"/>
+      <w:bookmarkEnd w:id="5"/>
+      <w:r>
+        <w:rPr>
           <w:color w:val="000000" w:themeColor="text1"/>
           <w:highlight w:val="white"/>
         </w:rPr>
-        <w:t>Temime</w:t>
+        <w:t xml:space="preserve">We would like to </w:t>
+      </w:r>
+      <w:r>
+        <w:rPr>
+          <w:color w:val="000000" w:themeColor="text1"/>
+        </w:rPr>
+        <w:t>thank the associate editor and the reviewers for their constructive feedback on our manuscript titled "</w:t>
+      </w:r>
+      <w:r>
+        <w:rPr>
+          <w:i/>
+          <w:iCs/>
+          <w:color w:val="000000" w:themeColor="text1"/>
+        </w:rPr>
+        <w:t xml:space="preserve">A comparison of five epidemiological models for transmission of SARS-CoV-2 in India" (INFD-D-20-03634) by Soumik Purkayastha, </w:t>
+      </w:r>
+      <w:proofErr w:type="spellStart"/>
+      <w:r>
+        <w:rPr>
+          <w:i/>
+          <w:iCs/>
+          <w:color w:val="000000" w:themeColor="text1"/>
+        </w:rPr>
+        <w:t>Rupam</w:t>
       </w:r>
       <w:proofErr w:type="spellEnd"/>
-    </w:p>
-    <w:p>
-      <w:pPr>
-        <w:jc w:val="both"/>
-        <w:rPr>
-          <w:color w:val="000000" w:themeColor="text1"/>
-          <w:highlight w:val="white"/>
-        </w:rPr>
-      </w:pPr>
-      <w:bookmarkStart w:id="5" w:name="_l9ehwuj47lud" w:colFirst="0" w:colLast="0"/>
-      <w:bookmarkEnd w:id="5"/>
-      <w:r>
-        <w:rPr>
-          <w:color w:val="000000" w:themeColor="text1"/>
-          <w:highlight w:val="white"/>
-        </w:rPr>
-        <w:t>Healthcare-associated infection control editorial board member</w:t>
-      </w:r>
-    </w:p>
-    <w:p>
-      <w:pPr>
-        <w:jc w:val="both"/>
-        <w:rPr>
-          <w:color w:val="000000" w:themeColor="text1"/>
-          <w:highlight w:val="white"/>
-        </w:rPr>
-      </w:pPr>
-      <w:bookmarkStart w:id="6" w:name="_oczcgerbot2s" w:colFirst="0" w:colLast="0"/>
+      <w:r>
+        <w:rPr>
+          <w:i/>
+          <w:iCs/>
+          <w:color w:val="000000" w:themeColor="text1"/>
+        </w:rPr>
+        <w:t xml:space="preserve"> Bhattacharyya, </w:t>
+      </w:r>
+      <w:proofErr w:type="spellStart"/>
+      <w:r>
+        <w:rPr>
+          <w:i/>
+          <w:iCs/>
+          <w:color w:val="000000" w:themeColor="text1"/>
+        </w:rPr>
+        <w:t>Ritwik</w:t>
+      </w:r>
+      <w:proofErr w:type="spellEnd"/>
+      <w:r>
+        <w:rPr>
+          <w:i/>
+          <w:iCs/>
+          <w:color w:val="000000" w:themeColor="text1"/>
+        </w:rPr>
+        <w:t xml:space="preserve"> </w:t>
+      </w:r>
+      <w:proofErr w:type="spellStart"/>
+      <w:r>
+        <w:rPr>
+          <w:i/>
+          <w:iCs/>
+          <w:color w:val="000000" w:themeColor="text1"/>
+        </w:rPr>
+        <w:t>Bhaduri</w:t>
+      </w:r>
+      <w:proofErr w:type="spellEnd"/>
+      <w:r>
+        <w:rPr>
+          <w:i/>
+          <w:iCs/>
+          <w:color w:val="000000" w:themeColor="text1"/>
+        </w:rPr>
+        <w:t xml:space="preserve">, </w:t>
+      </w:r>
+      <w:proofErr w:type="spellStart"/>
+      <w:r>
+        <w:rPr>
+          <w:i/>
+          <w:iCs/>
+          <w:color w:val="000000" w:themeColor="text1"/>
+        </w:rPr>
+        <w:t>Ritoban</w:t>
+      </w:r>
+      <w:proofErr w:type="spellEnd"/>
+      <w:r>
+        <w:rPr>
+          <w:i/>
+          <w:iCs/>
+          <w:color w:val="000000" w:themeColor="text1"/>
+        </w:rPr>
+        <w:t xml:space="preserve"> Kundu, </w:t>
+      </w:r>
+      <w:proofErr w:type="spellStart"/>
+      <w:r>
+        <w:rPr>
+          <w:i/>
+          <w:iCs/>
+          <w:color w:val="000000" w:themeColor="text1"/>
+        </w:rPr>
+        <w:t>Xuelin</w:t>
+      </w:r>
+      <w:proofErr w:type="spellEnd"/>
+      <w:r>
+        <w:rPr>
+          <w:i/>
+          <w:iCs/>
+          <w:color w:val="000000" w:themeColor="text1"/>
+        </w:rPr>
+        <w:t xml:space="preserve"> Gu, Maxwell Salvatore, </w:t>
+      </w:r>
+      <w:proofErr w:type="spellStart"/>
+      <w:r>
+        <w:rPr>
+          <w:i/>
+          <w:iCs/>
+          <w:color w:val="FF0000"/>
+        </w:rPr>
+        <w:t>Debashree</w:t>
+      </w:r>
+      <w:proofErr w:type="spellEnd"/>
+      <w:r>
+        <w:rPr>
+          <w:i/>
+          <w:iCs/>
+          <w:color w:val="FF0000"/>
+        </w:rPr>
+        <w:t xml:space="preserve"> Ray</w:t>
+      </w:r>
+      <w:r>
+        <w:rPr>
+          <w:i/>
+          <w:iCs/>
+          <w:color w:val="000000" w:themeColor="text1"/>
+        </w:rPr>
+        <w:t xml:space="preserve">, </w:t>
+      </w:r>
+      <w:r>
+        <w:rPr>
+          <w:i/>
+          <w:iCs/>
+          <w:color w:val="000000" w:themeColor="text1"/>
+        </w:rPr>
+        <w:t>Swapnil Mishra, Bhramar Mukherjee</w:t>
+      </w:r>
+      <w:r>
+        <w:rPr>
+          <w:color w:val="000000" w:themeColor="text1"/>
+        </w:rPr>
+        <w:t xml:space="preserve"> and for giving us an opportunity to address the concerns through a revision. We would like to clarify that we are submitting this manuscript as a review article and not as an original research article. Following are itemized responses to the reviewer</w:t>
+      </w:r>
+      <w:r>
+        <w:rPr>
+          <w:color w:val="000000" w:themeColor="text1"/>
+        </w:rPr>
+        <w:t xml:space="preserve"> comments (shown in </w:t>
+      </w:r>
+      <w:r>
+        <w:rPr>
+          <w:b/>
+          <w:bCs/>
+          <w:color w:val="000000" w:themeColor="text1"/>
+        </w:rPr>
+        <w:t xml:space="preserve">bold, </w:t>
+      </w:r>
+      <w:proofErr w:type="spellStart"/>
+      <w:r>
+        <w:rPr>
+          <w:color w:val="000000" w:themeColor="text1"/>
+        </w:rPr>
+        <w:t>coloured</w:t>
+      </w:r>
+      <w:proofErr w:type="spellEnd"/>
+      <w:r>
+        <w:rPr>
+          <w:color w:val="000000" w:themeColor="text1"/>
+        </w:rPr>
+        <w:t xml:space="preserve"> </w:t>
+      </w:r>
+      <w:r>
+        <w:rPr>
+          <w:color w:val="FF0000"/>
+        </w:rPr>
+        <w:t>red</w:t>
+      </w:r>
+      <w:r>
+        <w:rPr>
+          <w:color w:val="000000" w:themeColor="text1"/>
+        </w:rPr>
+        <w:t>)</w:t>
+      </w:r>
+      <w:r>
+        <w:rPr>
+          <w:color w:val="000000" w:themeColor="text1"/>
+        </w:rPr>
+        <w:t xml:space="preserve"> and editor</w:t>
+      </w:r>
+      <w:r>
+        <w:rPr>
+          <w:color w:val="000000" w:themeColor="text1"/>
+        </w:rPr>
+        <w:t>ial</w:t>
+      </w:r>
+      <w:r>
+        <w:rPr>
+          <w:color w:val="000000" w:themeColor="text1"/>
+        </w:rPr>
+        <w:t xml:space="preserve"> comments (shown in </w:t>
+      </w:r>
+      <w:r>
+        <w:rPr>
+          <w:b/>
+          <w:bCs/>
+          <w:iCs/>
+          <w:color w:val="000000" w:themeColor="text1"/>
+        </w:rPr>
+        <w:t xml:space="preserve">bold, </w:t>
+      </w:r>
+      <w:proofErr w:type="spellStart"/>
+      <w:r>
+        <w:rPr>
+          <w:iCs/>
+          <w:color w:val="000000" w:themeColor="text1"/>
+        </w:rPr>
+        <w:t>coloured</w:t>
+      </w:r>
+      <w:proofErr w:type="spellEnd"/>
+      <w:r>
+        <w:rPr>
+          <w:iCs/>
+          <w:color w:val="000000" w:themeColor="text1"/>
+        </w:rPr>
+        <w:t xml:space="preserve"> </w:t>
+      </w:r>
+      <w:r>
+        <w:rPr>
+          <w:iCs/>
+          <w:color w:val="0070C0"/>
+        </w:rPr>
+        <w:t>blue</w:t>
+      </w:r>
+      <w:r>
+        <w:rPr>
+          <w:color w:val="000000" w:themeColor="text1"/>
+        </w:rPr>
+        <w:t>).</w:t>
+      </w:r>
+    </w:p>
+    <w:p>
+      <w:pPr>
+        <w:jc w:val="both"/>
+        <w:rPr>
+          <w:color w:val="000000" w:themeColor="text1"/>
+          <w:highlight w:val="yellow"/>
+        </w:rPr>
+      </w:pPr>
+      <w:bookmarkStart w:id="6" w:name="_8l2omrvk6pir" w:colFirst="0" w:colLast="0"/>
       <w:bookmarkEnd w:id="6"/>
     </w:p>
     <w:p>
@@ -172,314 +482,24 @@
         <w:jc w:val="both"/>
         <w:rPr>
           <w:color w:val="000000" w:themeColor="text1"/>
-          <w:highlight w:val="white"/>
-        </w:rPr>
-      </w:pPr>
-      <w:bookmarkStart w:id="7" w:name="_2rcofdr1hmzr" w:colFirst="0" w:colLast="0"/>
+        </w:rPr>
+      </w:pPr>
+      <w:bookmarkStart w:id="7" w:name="_7z3w8n4dkx1l" w:colFirst="0" w:colLast="0"/>
       <w:bookmarkEnd w:id="7"/>
       <w:r>
         <w:rPr>
           <w:color w:val="000000" w:themeColor="text1"/>
-          <w:highlight w:val="white"/>
-        </w:rPr>
-        <w:t>February 15</w:t>
-      </w:r>
-    </w:p>
-    <w:p>
-      <w:pPr>
-        <w:jc w:val="both"/>
-        <w:rPr>
-          <w:color w:val="000000" w:themeColor="text1"/>
-        </w:rPr>
-      </w:pPr>
-    </w:p>
-    <w:p>
-      <w:pPr>
-        <w:jc w:val="both"/>
-        <w:rPr>
-          <w:color w:val="000000" w:themeColor="text1"/>
-        </w:rPr>
-      </w:pPr>
-      <w:r>
-        <w:rPr>
-          <w:color w:val="000000" w:themeColor="text1"/>
-        </w:rPr>
-        <w:t xml:space="preserve">Dear </w:t>
-      </w:r>
-      <w:proofErr w:type="gramStart"/>
-      <w:r>
-        <w:rPr>
-          <w:color w:val="000000" w:themeColor="text1"/>
-        </w:rPr>
-        <w:t>Dr.</w:t>
-      </w:r>
-      <w:proofErr w:type="gramEnd"/>
-      <w:r>
-        <w:rPr>
-          <w:color w:val="000000" w:themeColor="text1"/>
-        </w:rPr>
-        <w:t xml:space="preserve"> </w:t>
-      </w:r>
-      <w:proofErr w:type="spellStart"/>
-      <w:r>
-        <w:rPr>
-          <w:color w:val="000000" w:themeColor="text1"/>
-        </w:rPr>
-        <w:t>Temime</w:t>
-      </w:r>
-      <w:proofErr w:type="spellEnd"/>
-      <w:r>
-        <w:rPr>
-          <w:color w:val="000000" w:themeColor="text1"/>
-        </w:rPr>
-        <w:t>,</w:t>
-      </w:r>
-    </w:p>
-    <w:p>
-      <w:pPr>
-        <w:jc w:val="both"/>
-        <w:rPr>
-          <w:color w:val="000000" w:themeColor="text1"/>
-        </w:rPr>
-      </w:pPr>
-    </w:p>
-    <w:p>
-      <w:pPr>
-        <w:jc w:val="both"/>
-        <w:rPr>
-          <w:color w:val="000000" w:themeColor="text1"/>
-        </w:rPr>
-      </w:pPr>
-      <w:bookmarkStart w:id="8" w:name="_p14ter9kqjof" w:colFirst="0" w:colLast="0"/>
-      <w:bookmarkEnd w:id="8"/>
-      <w:r>
-        <w:rPr>
-          <w:color w:val="000000" w:themeColor="text1"/>
-          <w:highlight w:val="white"/>
-        </w:rPr>
-        <w:t xml:space="preserve">We would like to </w:t>
-      </w:r>
-      <w:r>
-        <w:rPr>
-          <w:color w:val="000000" w:themeColor="text1"/>
-        </w:rPr>
-        <w:t>thank the associate editor and the reviewers for their constructive feedback on our manuscript titled "</w:t>
-      </w:r>
-      <w:r>
-        <w:rPr>
-          <w:i/>
-          <w:iCs/>
-          <w:color w:val="000000" w:themeColor="text1"/>
-        </w:rPr>
-        <w:t xml:space="preserve">A comparison of five epidemiological models for transmission of SARS-CoV-2 in India" (INFD-D-20-03634) by Soumik Purkayastha, </w:t>
-      </w:r>
-      <w:proofErr w:type="spellStart"/>
-      <w:r>
-        <w:rPr>
-          <w:i/>
-          <w:iCs/>
-          <w:color w:val="000000" w:themeColor="text1"/>
-        </w:rPr>
-        <w:t>Rupam</w:t>
-      </w:r>
-      <w:proofErr w:type="spellEnd"/>
-      <w:r>
-        <w:rPr>
-          <w:i/>
-          <w:iCs/>
-          <w:color w:val="000000" w:themeColor="text1"/>
-        </w:rPr>
-        <w:t xml:space="preserve"> Bhattacharyya, </w:t>
-      </w:r>
-      <w:proofErr w:type="spellStart"/>
-      <w:r>
-        <w:rPr>
-          <w:i/>
-          <w:iCs/>
-          <w:color w:val="000000" w:themeColor="text1"/>
-        </w:rPr>
-        <w:t>Ritwik</w:t>
-      </w:r>
-      <w:proofErr w:type="spellEnd"/>
-      <w:r>
-        <w:rPr>
-          <w:i/>
-          <w:iCs/>
-          <w:color w:val="000000" w:themeColor="text1"/>
-        </w:rPr>
-        <w:t xml:space="preserve"> </w:t>
-      </w:r>
-      <w:proofErr w:type="spellStart"/>
-      <w:r>
-        <w:rPr>
-          <w:i/>
-          <w:iCs/>
-          <w:color w:val="000000" w:themeColor="text1"/>
-        </w:rPr>
-        <w:t>Bhaduri</w:t>
-      </w:r>
-      <w:proofErr w:type="spellEnd"/>
-      <w:r>
-        <w:rPr>
-          <w:i/>
-          <w:iCs/>
-          <w:color w:val="000000" w:themeColor="text1"/>
-        </w:rPr>
-        <w:t xml:space="preserve">, </w:t>
-      </w:r>
-      <w:proofErr w:type="spellStart"/>
-      <w:r>
-        <w:rPr>
-          <w:i/>
-          <w:iCs/>
-          <w:color w:val="000000" w:themeColor="text1"/>
-        </w:rPr>
-        <w:t>Ritoban</w:t>
-      </w:r>
-      <w:proofErr w:type="spellEnd"/>
-      <w:r>
-        <w:rPr>
-          <w:i/>
-          <w:iCs/>
-          <w:color w:val="000000" w:themeColor="text1"/>
-        </w:rPr>
-        <w:t xml:space="preserve"> Kundu, </w:t>
-      </w:r>
-      <w:proofErr w:type="spellStart"/>
-      <w:r>
-        <w:rPr>
-          <w:i/>
-          <w:iCs/>
-          <w:color w:val="000000" w:themeColor="text1"/>
-        </w:rPr>
-        <w:t>Xuelin</w:t>
-      </w:r>
-      <w:proofErr w:type="spellEnd"/>
-      <w:r>
-        <w:rPr>
-          <w:i/>
-          <w:iCs/>
-          <w:color w:val="000000" w:themeColor="text1"/>
-        </w:rPr>
-        <w:t xml:space="preserve"> Gu, Maxwell Salvatore, Swapnil Mishra, Bhramar Mukherjee</w:t>
-      </w:r>
-      <w:r>
-        <w:rPr>
-          <w:color w:val="000000" w:themeColor="text1"/>
-        </w:rPr>
-        <w:t xml:space="preserve"> and for giving us an opportunity to address the concerns through a revision. We would like to clarify that we are submitting this manuscript as a review article and not as an original research article. Following are itemized responses to the reviewer</w:t>
-      </w:r>
-      <w:r>
-        <w:rPr>
-          <w:color w:val="000000" w:themeColor="text1"/>
-        </w:rPr>
-        <w:t xml:space="preserve"> comments (shown in </w:t>
-      </w:r>
-      <w:r>
-        <w:rPr>
-          <w:b/>
-          <w:bCs/>
-          <w:color w:val="000000" w:themeColor="text1"/>
-        </w:rPr>
-        <w:t xml:space="preserve">bold, </w:t>
-      </w:r>
-      <w:proofErr w:type="spellStart"/>
-      <w:r>
-        <w:rPr>
-          <w:color w:val="000000" w:themeColor="text1"/>
-        </w:rPr>
-        <w:t>coloured</w:t>
-      </w:r>
-      <w:proofErr w:type="spellEnd"/>
-      <w:r>
-        <w:rPr>
-          <w:color w:val="000000" w:themeColor="text1"/>
-        </w:rPr>
-        <w:t xml:space="preserve"> </w:t>
-      </w:r>
-      <w:r>
-        <w:rPr>
-          <w:color w:val="FF0000"/>
-        </w:rPr>
-        <w:t>red</w:t>
-      </w:r>
-      <w:r>
-        <w:rPr>
-          <w:color w:val="000000" w:themeColor="text1"/>
-        </w:rPr>
-        <w:t>)</w:t>
-      </w:r>
-      <w:r>
-        <w:rPr>
-          <w:color w:val="000000" w:themeColor="text1"/>
-        </w:rPr>
-        <w:t xml:space="preserve"> and editor comments (shown in </w:t>
-      </w:r>
-      <w:r>
-        <w:rPr>
-          <w:b/>
-          <w:bCs/>
-          <w:iCs/>
-          <w:color w:val="000000" w:themeColor="text1"/>
-        </w:rPr>
-        <w:t xml:space="preserve">bold, </w:t>
-      </w:r>
-      <w:proofErr w:type="spellStart"/>
-      <w:r>
-        <w:rPr>
-          <w:iCs/>
-          <w:color w:val="000000" w:themeColor="text1"/>
-        </w:rPr>
-        <w:t>coloured</w:t>
-      </w:r>
-      <w:proofErr w:type="spellEnd"/>
-      <w:r>
-        <w:rPr>
-          <w:iCs/>
-          <w:color w:val="000000" w:themeColor="text1"/>
-        </w:rPr>
-        <w:t xml:space="preserve"> </w:t>
-      </w:r>
-      <w:r>
-        <w:rPr>
-          <w:iCs/>
-          <w:color w:val="0070C0"/>
-        </w:rPr>
-        <w:t>blue</w:t>
-      </w:r>
-      <w:r>
-        <w:rPr>
-          <w:color w:val="000000" w:themeColor="text1"/>
-        </w:rPr>
-        <w:t>).</w:t>
-      </w:r>
-    </w:p>
-    <w:p>
-      <w:pPr>
-        <w:jc w:val="both"/>
-        <w:rPr>
-          <w:color w:val="000000" w:themeColor="text1"/>
-          <w:highlight w:val="yellow"/>
-        </w:rPr>
-      </w:pPr>
-      <w:bookmarkStart w:id="9" w:name="_8l2omrvk6pir" w:colFirst="0" w:colLast="0"/>
-      <w:bookmarkEnd w:id="9"/>
-    </w:p>
-    <w:p>
-      <w:pPr>
-        <w:jc w:val="both"/>
-        <w:rPr>
-          <w:color w:val="000000" w:themeColor="text1"/>
-        </w:rPr>
-      </w:pPr>
-      <w:bookmarkStart w:id="10" w:name="_7z3w8n4dkx1l" w:colFirst="0" w:colLast="0"/>
-      <w:bookmarkEnd w:id="10"/>
-      <w:r>
-        <w:rPr>
-          <w:color w:val="000000" w:themeColor="text1"/>
         </w:rPr>
         <w:t>The main changes that we have incorporated are:</w:t>
       </w:r>
+    </w:p>
+    <w:p>
+      <w:pPr>
+        <w:jc w:val="both"/>
+        <w:rPr>
+          <w:color w:val="000000" w:themeColor="text1"/>
+        </w:rPr>
+      </w:pPr>
     </w:p>
     <w:p>
       <w:pPr>
@@ -523,12 +543,12 @@
         </w:rPr>
         <w:t>hange in training and testing period</w:t>
       </w:r>
-      <w:bookmarkStart w:id="11" w:name="_6qvgm18rl79k" w:colFirst="0" w:colLast="0"/>
-      <w:bookmarkStart w:id="12" w:name="_rhn7li8y349o" w:colFirst="0" w:colLast="0"/>
-      <w:bookmarkStart w:id="13" w:name="_thhrg28ci4c9" w:colFirst="0" w:colLast="0"/>
-      <w:bookmarkEnd w:id="11"/>
-      <w:bookmarkEnd w:id="12"/>
-      <w:bookmarkEnd w:id="13"/>
+      <w:bookmarkStart w:id="8" w:name="_6qvgm18rl79k" w:colFirst="0" w:colLast="0"/>
+      <w:bookmarkStart w:id="9" w:name="_rhn7li8y349o" w:colFirst="0" w:colLast="0"/>
+      <w:bookmarkStart w:id="10" w:name="_thhrg28ci4c9" w:colFirst="0" w:colLast="0"/>
+      <w:bookmarkEnd w:id="8"/>
+      <w:bookmarkEnd w:id="9"/>
+      <w:bookmarkEnd w:id="10"/>
       <w:r>
         <w:rPr>
           <w:rFonts w:ascii="Times New Roman" w:hAnsi="Times New Roman" w:cs="Times New Roman"/>
@@ -614,7 +634,97 @@
           <w:sz w:val="24"/>
           <w:szCs w:val="24"/>
         </w:rPr>
-        <w:t xml:space="preserve"> the updated manuscript includes information prediction uncertainty by means of comparing 95% credible intervals and the width of said intervals for each model considered in our comparative study.</w:t>
+        <w:t xml:space="preserve"> the updated manuscript includes information</w:t>
+      </w:r>
+      <w:r>
+        <w:rPr>
+          <w:rFonts w:ascii="Times New Roman" w:hAnsi="Times New Roman" w:cs="Times New Roman"/>
+          <w:color w:val="000000" w:themeColor="text1"/>
+          <w:sz w:val="24"/>
+          <w:szCs w:val="24"/>
+        </w:rPr>
+        <w:t xml:space="preserve"> regarding</w:t>
+      </w:r>
+      <w:r>
+        <w:rPr>
+          <w:rFonts w:ascii="Times New Roman" w:hAnsi="Times New Roman" w:cs="Times New Roman"/>
+          <w:color w:val="000000" w:themeColor="text1"/>
+          <w:sz w:val="24"/>
+          <w:szCs w:val="24"/>
+        </w:rPr>
+        <w:t xml:space="preserve"> prediction uncertainty by </w:t>
+      </w:r>
+      <w:r>
+        <w:rPr>
+          <w:rFonts w:ascii="Times New Roman" w:hAnsi="Times New Roman" w:cs="Times New Roman"/>
+          <w:color w:val="000000" w:themeColor="text1"/>
+          <w:sz w:val="24"/>
+          <w:szCs w:val="24"/>
+        </w:rPr>
+        <w:t>reporting</w:t>
+      </w:r>
+      <w:r>
+        <w:rPr>
+          <w:rFonts w:ascii="Times New Roman" w:hAnsi="Times New Roman" w:cs="Times New Roman"/>
+          <w:color w:val="000000" w:themeColor="text1"/>
+          <w:sz w:val="24"/>
+          <w:szCs w:val="24"/>
+        </w:rPr>
+        <w:t xml:space="preserve"> 95% credible intervals </w:t>
+      </w:r>
+      <w:r>
+        <w:rPr>
+          <w:rFonts w:ascii="Times New Roman" w:hAnsi="Times New Roman" w:cs="Times New Roman"/>
+          <w:color w:val="000000" w:themeColor="text1"/>
+          <w:sz w:val="24"/>
+          <w:szCs w:val="24"/>
+        </w:rPr>
+        <w:t xml:space="preserve">for the parameter estimates, predictions </w:t>
+      </w:r>
+      <w:r>
+        <w:rPr>
+          <w:rFonts w:ascii="Times New Roman" w:hAnsi="Times New Roman" w:cs="Times New Roman"/>
+          <w:color w:val="000000" w:themeColor="text1"/>
+          <w:sz w:val="24"/>
+          <w:szCs w:val="24"/>
+        </w:rPr>
+        <w:t xml:space="preserve">and </w:t>
+      </w:r>
+      <w:r>
+        <w:rPr>
+          <w:rFonts w:ascii="Times New Roman" w:hAnsi="Times New Roman" w:cs="Times New Roman"/>
+          <w:color w:val="000000" w:themeColor="text1"/>
+          <w:sz w:val="24"/>
+          <w:szCs w:val="24"/>
+        </w:rPr>
+        <w:t xml:space="preserve">comparing </w:t>
+      </w:r>
+      <w:r>
+        <w:rPr>
+          <w:rFonts w:ascii="Times New Roman" w:hAnsi="Times New Roman" w:cs="Times New Roman"/>
+          <w:color w:val="000000" w:themeColor="text1"/>
+          <w:sz w:val="24"/>
+          <w:szCs w:val="24"/>
+        </w:rPr>
+        <w:t xml:space="preserve">the width of </w:t>
+      </w:r>
+      <w:r>
+        <w:rPr>
+          <w:rFonts w:ascii="Times New Roman" w:hAnsi="Times New Roman" w:cs="Times New Roman"/>
+          <w:color w:val="000000" w:themeColor="text1"/>
+          <w:sz w:val="24"/>
+          <w:szCs w:val="24"/>
+        </w:rPr>
+        <w:t>the s</w:t>
+      </w:r>
+      <w:r>
+        <w:rPr>
+          <w:rFonts w:ascii="Times New Roman" w:hAnsi="Times New Roman" w:cs="Times New Roman"/>
+          <w:color w:val="000000" w:themeColor="text1"/>
+          <w:sz w:val="24"/>
+          <w:szCs w:val="24"/>
+        </w:rPr>
+        <w:t>aid intervals for each model considered in our study.</w:t>
       </w:r>
     </w:p>
     <w:p>
@@ -679,9 +789,8 @@
           <w:sz w:val="24"/>
           <w:szCs w:val="24"/>
         </w:rPr>
-        <w:t xml:space="preserve"> the updated manuscript contains information on parameters which are critical to the fitting and projection generating process of each model. In the interest of </w:t>
-      </w:r>
-      <w:proofErr w:type="gramStart"/>
+        <w:t xml:space="preserve"> the updated manuscript contains information on parameters which are critical to the fitting and projection generating process of each model. In the interest of brevity</w:t>
+      </w:r>
       <w:r>
         <w:rPr>
           <w:rFonts w:ascii="Times New Roman" w:hAnsi="Times New Roman" w:cs="Times New Roman"/>
@@ -689,9 +798,8 @@
           <w:sz w:val="24"/>
           <w:szCs w:val="24"/>
         </w:rPr>
-        <w:t>brevity</w:t>
-      </w:r>
-      <w:proofErr w:type="gramEnd"/>
+        <w:t>,</w:t>
+      </w:r>
       <w:r>
         <w:rPr>
           <w:rFonts w:ascii="Times New Roman" w:hAnsi="Times New Roman" w:cs="Times New Roman"/>
@@ -699,67 +807,122 @@
           <w:sz w:val="24"/>
           <w:szCs w:val="24"/>
         </w:rPr>
-        <w:t xml:space="preserve"> we do not carry out sensitivity analyses ourselves but provide references to other publications which implement sensitivity analyses of the models studied. We further provide information on how the models perform when studying COVID-data from other countries. </w:t>
-      </w:r>
-    </w:p>
-    <w:p>
-      <w:pPr>
-        <w:jc w:val="both"/>
-        <w:rPr>
+        <w:t xml:space="preserve"> we do not carry out sensitivity analyses ourselves but provide references to other publications which implement sensitivity analyses of the models studied. We further provide information on how the models perform when studying COVID-data from other countries</w:t>
+      </w:r>
+      <w:r>
+        <w:rPr>
+          <w:rFonts w:ascii="Times New Roman" w:hAnsi="Times New Roman" w:cs="Times New Roman"/>
+          <w:color w:val="000000" w:themeColor="text1"/>
+          <w:sz w:val="24"/>
+          <w:szCs w:val="24"/>
+        </w:rPr>
+        <w:t xml:space="preserve"> beyond India.</w:t>
+      </w:r>
+    </w:p>
+    <w:p>
+      <w:pPr>
+        <w:pStyle w:val="ListParagraph"/>
+        <w:numPr>
+          <w:ilvl w:val="0"/>
+          <w:numId w:val="3"/>
+        </w:numPr>
+        <w:spacing w:line="240" w:lineRule="auto"/>
+        <w:jc w:val="both"/>
+        <w:rPr>
+          <w:rFonts w:ascii="Times New Roman" w:hAnsi="Times New Roman" w:cs="Times New Roman"/>
+          <w:color w:val="000000" w:themeColor="text1"/>
+          <w:sz w:val="24"/>
+          <w:szCs w:val="24"/>
+        </w:rPr>
+      </w:pPr>
+      <w:r>
+        <w:rPr>
+          <w:rFonts w:ascii="Times New Roman" w:hAnsi="Times New Roman" w:cs="Times New Roman"/>
+          <w:b/>
+          <w:bCs/>
+          <w:i/>
+          <w:iCs/>
+          <w:color w:val="000000" w:themeColor="text1"/>
+          <w:sz w:val="24"/>
+          <w:szCs w:val="24"/>
+        </w:rPr>
+        <w:t xml:space="preserve">We added a new author </w:t>
+      </w:r>
+      <w:proofErr w:type="spellStart"/>
+      <w:r>
+        <w:rPr>
+          <w:rFonts w:ascii="Times New Roman" w:hAnsi="Times New Roman" w:cs="Times New Roman"/>
+          <w:b/>
+          <w:bCs/>
+          <w:i/>
+          <w:iCs/>
+          <w:color w:val="000000" w:themeColor="text1"/>
+          <w:sz w:val="24"/>
+          <w:szCs w:val="24"/>
+        </w:rPr>
+        <w:t>Debashree</w:t>
+      </w:r>
+      <w:proofErr w:type="spellEnd"/>
+      <w:r>
+        <w:rPr>
+          <w:rFonts w:ascii="Times New Roman" w:hAnsi="Times New Roman" w:cs="Times New Roman"/>
+          <w:b/>
+          <w:bCs/>
+          <w:i/>
+          <w:iCs/>
+          <w:color w:val="000000" w:themeColor="text1"/>
+          <w:sz w:val="24"/>
+          <w:szCs w:val="24"/>
+        </w:rPr>
+        <w:t xml:space="preserve"> Ray to the team</w:t>
+      </w:r>
+      <w:r>
+        <w:rPr>
+          <w:rFonts w:ascii="Times New Roman" w:hAnsi="Times New Roman" w:cs="Times New Roman"/>
+          <w:color w:val="000000" w:themeColor="text1"/>
+          <w:sz w:val="24"/>
+          <w:szCs w:val="24"/>
+        </w:rPr>
+        <w:t xml:space="preserve"> for her contribution to the revised version and in particular addressing item 3 of the response. New authorship forms were completed with a revised statement of authorship contribution.</w:t>
+      </w:r>
+    </w:p>
+    <w:p>
+      <w:pPr>
+        <w:pStyle w:val="ListParagraph"/>
+        <w:spacing w:line="240" w:lineRule="auto"/>
+        <w:jc w:val="both"/>
+        <w:rPr>
+          <w:rFonts w:ascii="Times New Roman" w:hAnsi="Times New Roman" w:cs="Times New Roman"/>
+          <w:color w:val="000000" w:themeColor="text1"/>
+          <w:sz w:val="24"/>
+          <w:szCs w:val="24"/>
+        </w:rPr>
+      </w:pPr>
+    </w:p>
+    <w:p>
+      <w:pPr>
+        <w:jc w:val="both"/>
+        <w:rPr>
+          <w:i/>
           <w:color w:val="000000" w:themeColor="text1"/>
           <w:highlight w:val="white"/>
         </w:rPr>
       </w:pPr>
-    </w:p>
-    <w:p>
-      <w:pPr>
-        <w:jc w:val="center"/>
-        <w:rPr>
-          <w:color w:val="000000" w:themeColor="text1"/>
-          <w:highlight w:val="red"/>
-        </w:rPr>
-      </w:pPr>
-      <w:r>
-        <w:rPr>
-          <w:color w:val="000000" w:themeColor="text1"/>
-          <w:highlight w:val="red"/>
-        </w:rPr>
-        <w:t>Adding another author.</w:t>
-      </w:r>
-    </w:p>
-    <w:p>
-      <w:pPr>
-        <w:jc w:val="both"/>
+      <w:bookmarkStart w:id="11" w:name="_5n1sa8icypag" w:colFirst="0" w:colLast="0"/>
+      <w:bookmarkEnd w:id="11"/>
+      <w:r>
         <w:rPr>
           <w:color w:val="000000" w:themeColor="text1"/>
           <w:highlight w:val="white"/>
         </w:rPr>
-      </w:pPr>
-    </w:p>
-    <w:p>
-      <w:pPr>
-        <w:jc w:val="both"/>
+        <w:t xml:space="preserve">Thank you for your consideration of our revised manuscript. We hope you find the revised manuscript suitable for publication in </w:t>
+      </w:r>
+      <w:r>
         <w:rPr>
           <w:i/>
           <w:color w:val="000000" w:themeColor="text1"/>
           <w:highlight w:val="white"/>
         </w:rPr>
-      </w:pPr>
-      <w:bookmarkStart w:id="14" w:name="_5n1sa8icypag" w:colFirst="0" w:colLast="0"/>
-      <w:bookmarkEnd w:id="14"/>
-      <w:r>
-        <w:rPr>
-          <w:color w:val="000000" w:themeColor="text1"/>
-          <w:highlight w:val="white"/>
-        </w:rPr>
-        <w:t xml:space="preserve">Thank you for your consideration of our revised manuscript. We hope you find the revised manuscript suitable for publication in </w:t>
-      </w:r>
-      <w:r>
-        <w:rPr>
-          <w:i/>
-          <w:color w:val="000000" w:themeColor="text1"/>
-          <w:highlight w:val="white"/>
-        </w:rPr>
         <w:t>BMC Infectious Diseases.</w:t>
       </w:r>
     </w:p>
@@ -771,82 +934,94 @@
           <w:color w:val="000000" w:themeColor="text1"/>
         </w:rPr>
       </w:pPr>
-      <w:bookmarkStart w:id="15" w:name="_cr0szlyt88vj" w:colFirst="0" w:colLast="0"/>
+      <w:bookmarkStart w:id="12" w:name="_cr0szlyt88vj" w:colFirst="0" w:colLast="0"/>
+      <w:bookmarkEnd w:id="12"/>
+    </w:p>
+    <w:p>
+      <w:pPr>
+        <w:jc w:val="both"/>
+        <w:rPr>
+          <w:color w:val="000000" w:themeColor="text1"/>
+        </w:rPr>
+      </w:pPr>
+      <w:bookmarkStart w:id="13" w:name="_kf2magfwluri" w:colFirst="0" w:colLast="0"/>
+      <w:bookmarkEnd w:id="13"/>
+      <w:r>
+        <w:rPr>
+          <w:color w:val="000000" w:themeColor="text1"/>
+        </w:rPr>
+        <w:t>Sincerely,</w:t>
+      </w:r>
+    </w:p>
+    <w:bookmarkStart w:id="14" w:name="_es8juitgx9w8" w:colFirst="0" w:colLast="0"/>
+    <w:bookmarkEnd w:id="14"/>
+    <w:p>
+      <w:pPr>
+        <w:jc w:val="both"/>
+        <w:rPr>
+          <w:color w:val="000000" w:themeColor="text1"/>
+        </w:rPr>
+      </w:pPr>
+      <w:r>
+        <w:rPr>
+          <w:color w:val="000000" w:themeColor="text1"/>
+        </w:rPr>
+        <w:fldChar w:fldCharType="begin"/>
+      </w:r>
+      <w:r>
+        <w:rPr>
+          <w:color w:val="000000" w:themeColor="text1"/>
+        </w:rPr>
+        <w:instrText xml:space="preserve"> HYPERLINK "mailto:bhramar@umich.edu" \h </w:instrText>
+      </w:r>
+      <w:r>
+        <w:rPr>
+          <w:color w:val="000000" w:themeColor="text1"/>
+        </w:rPr>
+        <w:fldChar w:fldCharType="separate"/>
+      </w:r>
+      <w:r>
+        <w:rPr>
+          <w:color w:val="000000" w:themeColor="text1"/>
+          <w:u w:val="single"/>
+        </w:rPr>
+        <w:t>Bhramar Mukherjee</w:t>
+      </w:r>
+      <w:r>
+        <w:rPr>
+          <w:color w:val="000000" w:themeColor="text1"/>
+          <w:u w:val="single"/>
+        </w:rPr>
+        <w:fldChar w:fldCharType="end"/>
+      </w:r>
+    </w:p>
+    <w:p>
+      <w:pPr>
+        <w:jc w:val="both"/>
+        <w:rPr>
+          <w:color w:val="000000" w:themeColor="text1"/>
+        </w:rPr>
+      </w:pPr>
+      <w:bookmarkStart w:id="15" w:name="_eiayf6jpbiyq" w:colFirst="0" w:colLast="0"/>
       <w:bookmarkEnd w:id="15"/>
-    </w:p>
-    <w:p>
-      <w:pPr>
-        <w:jc w:val="both"/>
-        <w:rPr>
-          <w:color w:val="000000" w:themeColor="text1"/>
-        </w:rPr>
-      </w:pPr>
-      <w:bookmarkStart w:id="16" w:name="_kf2magfwluri" w:colFirst="0" w:colLast="0"/>
-      <w:bookmarkEnd w:id="16"/>
-      <w:r>
-        <w:rPr>
-          <w:color w:val="000000" w:themeColor="text1"/>
-        </w:rPr>
-        <w:t>Sincerely,</w:t>
-      </w:r>
-    </w:p>
-    <w:bookmarkStart w:id="17" w:name="_es8juitgx9w8" w:colFirst="0" w:colLast="0"/>
-    <w:bookmarkEnd w:id="17"/>
-    <w:p>
-      <w:pPr>
-        <w:jc w:val="both"/>
-        <w:rPr>
-          <w:color w:val="000000" w:themeColor="text1"/>
-        </w:rPr>
-      </w:pPr>
-      <w:r>
-        <w:rPr>
-          <w:color w:val="000000" w:themeColor="text1"/>
-        </w:rPr>
-        <w:fldChar w:fldCharType="begin"/>
-      </w:r>
-      <w:r>
-        <w:rPr>
-          <w:color w:val="000000" w:themeColor="text1"/>
-        </w:rPr>
-        <w:instrText xml:space="preserve"> HYPERLINK "mailto:bhramar@umich.edu" \h </w:instrText>
-      </w:r>
-      <w:r>
-        <w:rPr>
-          <w:color w:val="000000" w:themeColor="text1"/>
-        </w:rPr>
-        <w:fldChar w:fldCharType="separate"/>
-      </w:r>
-      <w:r>
-        <w:rPr>
-          <w:color w:val="000000" w:themeColor="text1"/>
-          <w:u w:val="single"/>
-        </w:rPr>
-        <w:t>Bhramar Mukherjee</w:t>
-      </w:r>
-      <w:r>
-        <w:rPr>
-          <w:color w:val="000000" w:themeColor="text1"/>
-          <w:u w:val="single"/>
-        </w:rPr>
-        <w:fldChar w:fldCharType="end"/>
-      </w:r>
-    </w:p>
-    <w:p>
-      <w:pPr>
-        <w:jc w:val="both"/>
-        <w:rPr>
-          <w:color w:val="000000" w:themeColor="text1"/>
-        </w:rPr>
-      </w:pPr>
-      <w:bookmarkStart w:id="18" w:name="_eiayf6jpbiyq" w:colFirst="0" w:colLast="0"/>
-      <w:bookmarkEnd w:id="18"/>
+      <w:r>
+        <w:rPr>
+          <w:color w:val="000000" w:themeColor="text1"/>
+        </w:rPr>
+        <w:t xml:space="preserve">Chair and Professor, </w:t>
+      </w:r>
       <w:r>
         <w:rPr>
           <w:color w:val="000000" w:themeColor="text1"/>
         </w:rPr>
         <w:t>Department of Biostatistics</w:t>
       </w:r>
+      <w:r>
+        <w:rPr>
+          <w:color w:val="000000" w:themeColor="text1"/>
+        </w:rPr>
+        <w:t>, University of Michigan School of Public Health.</w:t>
+      </w:r>
     </w:p>
     <w:p>
       <w:pPr>
@@ -861,15 +1036,6 @@
         </w:rPr>
         <w:br w:type="page"/>
       </w:r>
-    </w:p>
-    <w:p>
-      <w:pPr>
-        <w:jc w:val="both"/>
-        <w:rPr>
-          <w:b/>
-          <w:color w:val="FF0000"/>
-        </w:rPr>
-      </w:pPr>
       <w:r>
         <w:rPr>
           <w:b/>
@@ -1017,25 +1183,68 @@
           <w:color w:val="000000" w:themeColor="text1"/>
         </w:rPr>
       </w:pPr>
-      <w:r>
-        <w:rPr>
-          <w:color w:val="000000" w:themeColor="text1"/>
-        </w:rPr>
-        <w:t xml:space="preserve">We thank the reviewer for their feedback and agree with this comment. Our identification of cases as COVID-negative or positive is based entirely on reporting (by means of diagnostic tests) and not their underlying disease status (on which we have no data). We </w:t>
-      </w:r>
-      <w:proofErr w:type="spellStart"/>
-      <w:r>
-        <w:rPr>
-          <w:color w:val="000000" w:themeColor="text1"/>
-        </w:rPr>
-        <w:t>apologise</w:t>
-      </w:r>
-      <w:proofErr w:type="spellEnd"/>
-      <w:r>
-        <w:rPr>
-          <w:color w:val="000000" w:themeColor="text1"/>
-        </w:rPr>
-        <w:t xml:space="preserve"> for the confusion and note that wherever possible, we have replaced ‘unascertained’ with ‘unreported’</w:t>
+    </w:p>
+    <w:p>
+      <w:pPr>
+        <w:ind w:left="360"/>
+        <w:jc w:val="both"/>
+        <w:rPr>
+          <w:color w:val="000000" w:themeColor="text1"/>
+        </w:rPr>
+      </w:pPr>
+      <w:r>
+        <w:rPr>
+          <w:color w:val="000000" w:themeColor="text1"/>
+        </w:rPr>
+        <w:t xml:space="preserve">We thank the reviewer for their feedback and agree with this comment. Our identification of cases as COVID-negative or positive is based entirely on reporting </w:t>
+      </w:r>
+      <w:r>
+        <w:rPr>
+          <w:color w:val="000000" w:themeColor="text1"/>
+        </w:rPr>
+        <w:t xml:space="preserve">of test results </w:t>
+      </w:r>
+      <w:r>
+        <w:rPr>
+          <w:color w:val="000000" w:themeColor="text1"/>
+        </w:rPr>
+        <w:t xml:space="preserve">(by means of diagnostic </w:t>
+      </w:r>
+      <w:r>
+        <w:rPr>
+          <w:color w:val="000000" w:themeColor="text1"/>
+        </w:rPr>
+        <w:t xml:space="preserve">RT-PCR or antigen </w:t>
+      </w:r>
+      <w:r>
+        <w:rPr>
+          <w:color w:val="000000" w:themeColor="text1"/>
+        </w:rPr>
+        <w:t xml:space="preserve">tests) and not their underlying disease status (on which we have no data). </w:t>
+      </w:r>
+      <w:r>
+        <w:rPr>
+          <w:color w:val="000000" w:themeColor="text1"/>
+        </w:rPr>
+        <w:t xml:space="preserve">It is indeed incorrect to use asymptomatic and unascertained interchangeably. </w:t>
+      </w:r>
+      <w:r>
+        <w:rPr>
+          <w:color w:val="000000" w:themeColor="text1"/>
+        </w:rPr>
+        <w:t>We apologi</w:t>
+      </w:r>
+      <w:r>
+        <w:rPr>
+          <w:color w:val="000000" w:themeColor="text1"/>
+        </w:rPr>
+        <w:t>z</w:t>
+      </w:r>
+      <w:r>
+        <w:rPr>
+          <w:color w:val="000000" w:themeColor="text1"/>
+        </w:rPr>
+        <w:t>e for the confusion and note that wherever possible, we have replaced ‘unascertained’ with ‘unreported’</w:t>
       </w:r>
       <w:r>
         <w:rPr>
@@ -1053,7 +1262,19 @@
         <w:rPr>
           <w:color w:val="000000" w:themeColor="text1"/>
         </w:rPr>
-        <w:t xml:space="preserve"> to improve readability. </w:t>
+        <w:t xml:space="preserve"> to improve readability</w:t>
+      </w:r>
+      <w:r>
+        <w:rPr>
+          <w:color w:val="000000" w:themeColor="text1"/>
+        </w:rPr>
+        <w:t xml:space="preserve"> and stay true to the data</w:t>
+      </w:r>
+      <w:r>
+        <w:rPr>
+          <w:color w:val="000000" w:themeColor="text1"/>
+        </w:rPr>
+        <w:t xml:space="preserve">. </w:t>
       </w:r>
     </w:p>
     <w:p>
@@ -1091,30 +1312,6 @@
     </w:p>
     <w:p>
       <w:pPr>
-        <w:ind w:left="360"/>
-        <w:jc w:val="both"/>
-        <w:rPr>
-          <w:color w:val="000000" w:themeColor="text1"/>
-        </w:rPr>
-      </w:pPr>
-      <w:r>
-        <w:rPr>
-          <w:iCs/>
-          <w:color w:val="000000" w:themeColor="text1"/>
-        </w:rPr>
-        <w:t>We thank the reviewer for noticing this error and note that we have made the appropriate correction.</w:t>
-      </w:r>
-    </w:p>
-    <w:p>
-      <w:pPr>
-        <w:jc w:val="both"/>
-        <w:rPr>
-          <w:color w:val="000000" w:themeColor="text1"/>
-        </w:rPr>
-      </w:pPr>
-    </w:p>
-    <w:p>
-      <w:pPr>
         <w:numPr>
           <w:ilvl w:val="0"/>
           <w:numId w:val="2"/>
@@ -1124,131 +1321,25 @@
         <w:rPr>
           <w:b/>
           <w:bCs/>
-          <w:color w:val="FF0000"/>
-        </w:rPr>
-      </w:pPr>
-      <w:r>
-        <w:rPr>
-          <w:b/>
-          <w:bCs/>
-          <w:color w:val="FF0000"/>
-        </w:rPr>
-        <w:t>Page 2 line 33: 23</w:t>
-      </w:r>
-      <w:proofErr w:type="gramStart"/>
-      <w:r>
-        <w:rPr>
-          <w:b/>
-          <w:bCs/>
-          <w:color w:val="FF0000"/>
-        </w:rPr>
-        <w:t>. ?</w:t>
-      </w:r>
-      <w:proofErr w:type="gramEnd"/>
-      <w:r>
-        <w:rPr>
-          <w:b/>
-          <w:bCs/>
-          <w:color w:val="FF0000"/>
-        </w:rPr>
-        <w:t xml:space="preserve"> </w:t>
-      </w:r>
-      <w:proofErr w:type="spellStart"/>
-      <w:r>
-        <w:rPr>
-          <w:b/>
-          <w:bCs/>
-          <w:color w:val="FF0000"/>
-        </w:rPr>
-        <w:t>eSIR</w:t>
-      </w:r>
-      <w:proofErr w:type="spellEnd"/>
-      <w:r>
-        <w:rPr>
-          <w:b/>
-          <w:bCs/>
-          <w:color w:val="FF0000"/>
-        </w:rPr>
-        <w:t>. It seems that something is missing here.</w:t>
-      </w:r>
-    </w:p>
-    <w:p>
-      <w:pPr>
-        <w:ind w:left="360"/>
-        <w:jc w:val="both"/>
-        <w:rPr>
-          <w:color w:val="000000" w:themeColor="text1"/>
-        </w:rPr>
-      </w:pPr>
-      <w:r>
-        <w:rPr>
-          <w:color w:val="000000" w:themeColor="text1"/>
-        </w:rPr>
-        <w:t>We thank the editor for noticing this error</w:t>
-      </w:r>
-      <w:r>
-        <w:rPr>
-          <w:color w:val="000000" w:themeColor="text1"/>
-        </w:rPr>
-        <w:t xml:space="preserve">. </w:t>
-      </w:r>
-      <w:r>
-        <w:rPr>
-          <w:color w:val="000000" w:themeColor="text1"/>
-        </w:rPr>
-        <w:t>The correct sentence should have read</w:t>
-      </w:r>
-    </w:p>
-    <w:p>
-      <w:pPr>
-        <w:ind w:left="360"/>
-        <w:jc w:val="center"/>
-        <w:rPr>
-          <w:i/>
-          <w:iCs/>
-          <w:color w:val="000000" w:themeColor="text1"/>
-        </w:rPr>
-      </w:pPr>
-      <w:r>
-        <w:rPr>
-          <w:i/>
-          <w:iCs/>
-          <w:color w:val="000000" w:themeColor="text1"/>
-        </w:rPr>
-        <w:t xml:space="preserve">23.10 (for </w:t>
-      </w:r>
-      <w:proofErr w:type="spellStart"/>
-      <w:r>
-        <w:rPr>
-          <w:i/>
-          <w:iCs/>
-          <w:color w:val="000000" w:themeColor="text1"/>
-        </w:rPr>
-        <w:t>eSIR</w:t>
-      </w:r>
-      <w:proofErr w:type="spellEnd"/>
-      <w:r>
-        <w:rPr>
-          <w:i/>
-          <w:iCs/>
-          <w:color w:val="000000" w:themeColor="text1"/>
-        </w:rPr>
-        <w:t>)</w:t>
-      </w:r>
-    </w:p>
-    <w:p>
-      <w:pPr>
-        <w:ind w:left="360"/>
-        <w:jc w:val="both"/>
-        <w:rPr>
-          <w:color w:val="000000" w:themeColor="text1"/>
-        </w:rPr>
-      </w:pPr>
-      <w:r>
-        <w:rPr>
-          <w:color w:val="000000" w:themeColor="text1"/>
-        </w:rPr>
-        <w:t>in accordance with Table 2. We add that we have re-fit all five models on a training period from March 15 – October 15 and test how well the projections match with observed case and death-counts on testing period from October 16 till December 31.</w:t>
+          <w:iCs/>
+          <w:color w:val="FF0000"/>
+        </w:rPr>
+      </w:pPr>
+    </w:p>
+    <w:p>
+      <w:pPr>
+        <w:ind w:left="360"/>
+        <w:jc w:val="both"/>
+        <w:rPr>
+          <w:color w:val="000000" w:themeColor="text1"/>
+        </w:rPr>
+      </w:pPr>
+      <w:r>
+        <w:rPr>
+          <w:iCs/>
+          <w:color w:val="000000" w:themeColor="text1"/>
+        </w:rPr>
+        <w:t>We thank the reviewer for noticing this error and note that we have made the appropriate correction.</w:t>
       </w:r>
     </w:p>
     <w:p>
@@ -1279,197 +1370,141 @@
           <w:bCs/>
           <w:color w:val="FF0000"/>
         </w:rPr>
-        <w:t>Page 18 line 307: "using data from Singapore". Can you provide a reference for this?</w:t>
-      </w:r>
-    </w:p>
-    <w:p>
-      <w:pPr>
-        <w:ind w:left="360"/>
-        <w:jc w:val="both"/>
-        <w:rPr>
-          <w:color w:val="000000" w:themeColor="text1"/>
-        </w:rPr>
-      </w:pPr>
-      <w:r>
-        <w:rPr>
-          <w:color w:val="000000" w:themeColor="text1"/>
-        </w:rPr>
-        <w:t xml:space="preserve">We </w:t>
+        <w:t>Page 2 line 33: 23</w:t>
+      </w:r>
+      <w:proofErr w:type="gramStart"/>
+      <w:r>
+        <w:rPr>
+          <w:b/>
+          <w:bCs/>
+          <w:color w:val="FF0000"/>
+        </w:rPr>
+        <w:t>. ?</w:t>
+      </w:r>
+      <w:proofErr w:type="gramEnd"/>
+      <w:r>
+        <w:rPr>
+          <w:b/>
+          <w:bCs/>
+          <w:color w:val="FF0000"/>
+        </w:rPr>
+        <w:t xml:space="preserve"> </w:t>
       </w:r>
       <w:proofErr w:type="spellStart"/>
       <w:r>
         <w:rPr>
-          <w:color w:val="000000" w:themeColor="text1"/>
-        </w:rPr>
-        <w:t>apologise</w:t>
+          <w:b/>
+          <w:bCs/>
+          <w:color w:val="FF0000"/>
+        </w:rPr>
+        <w:t>eSIR</w:t>
       </w:r>
       <w:proofErr w:type="spellEnd"/>
       <w:r>
         <w:rPr>
-          <w:color w:val="000000" w:themeColor="text1"/>
-        </w:rPr>
-        <w:t xml:space="preserve"> for leaving out an important reference from the text. In order to obtain an initial estimate of ascertainment rate, we followed the approach outline in </w:t>
-      </w:r>
-      <w:r>
-        <w:rPr>
-          <w:color w:val="000000" w:themeColor="text1"/>
-        </w:rPr>
-        <w:t>Hao</w:t>
-      </w:r>
-      <w:r>
-        <w:rPr>
-          <w:color w:val="000000" w:themeColor="text1"/>
-        </w:rPr>
-        <w:t xml:space="preserve"> </w:t>
-      </w:r>
-      <w:r>
-        <w:rPr>
-          <w:color w:val="000000" w:themeColor="text1"/>
-        </w:rPr>
-        <w:t>et al., 2020 (</w:t>
-      </w:r>
-      <w:r>
-        <w:rPr>
-          <w:i/>
-          <w:iCs/>
-          <w:color w:val="000000" w:themeColor="text1"/>
-          <w:shd w:val="clear" w:color="auto" w:fill="FFFFFF"/>
-        </w:rPr>
-        <w:t>Hao, X., Cheng, S., Wu, D., Wu, T., Lin, X., &amp; Wang, C. (2020). Reconstruction of the full transmission dynamics of COVID-19 in Wuhan. Nature, 584(7821), 420-424</w:t>
-      </w:r>
-      <w:r>
-        <w:rPr>
-          <w:color w:val="000000" w:themeColor="text1"/>
-        </w:rPr>
-        <w:t>). Tracking more research in this context, we obtained a more recent prior distribution for the ascertainment rate (specifically, we</w:t>
-      </w:r>
-      <w:r>
-        <w:rPr>
-          <w:color w:val="000000" w:themeColor="text1"/>
-        </w:rPr>
-        <w:t xml:space="preserve"> now</w:t>
-      </w:r>
-      <w:r>
-        <w:rPr>
-          <w:color w:val="000000" w:themeColor="text1"/>
-        </w:rPr>
-        <w:t xml:space="preserve"> assume the ascertainment rate follows a </w:t>
-      </w:r>
-      <w:proofErr w:type="gramStart"/>
-      <w:r>
-        <w:rPr>
-          <w:color w:val="000000" w:themeColor="text1"/>
-        </w:rPr>
-        <w:t>Beta(</w:t>
-      </w:r>
-      <w:proofErr w:type="gramEnd"/>
-      <w:r>
-        <w:rPr>
-          <w:color w:val="000000" w:themeColor="text1"/>
-        </w:rPr>
-        <w:t xml:space="preserve">10, 90) prior distribution) as described in </w:t>
-      </w:r>
-      <w:r>
-        <w:rPr>
-          <w:color w:val="000000" w:themeColor="text1"/>
-        </w:rPr>
-        <w:t xml:space="preserve">a study by </w:t>
+          <w:b/>
+          <w:bCs/>
+          <w:color w:val="FF0000"/>
+        </w:rPr>
+        <w:t>. It seems that something is missing here.</w:t>
+      </w:r>
+    </w:p>
+    <w:p>
+      <w:pPr>
+        <w:ind w:left="360"/>
+        <w:jc w:val="both"/>
+        <w:rPr>
+          <w:b/>
+          <w:bCs/>
+          <w:color w:val="FF0000"/>
+        </w:rPr>
+      </w:pPr>
+    </w:p>
+    <w:p>
+      <w:pPr>
+        <w:ind w:left="360"/>
+        <w:jc w:val="both"/>
+        <w:rPr>
+          <w:color w:val="000000" w:themeColor="text1"/>
+        </w:rPr>
+      </w:pPr>
+      <w:r>
+        <w:rPr>
+          <w:color w:val="000000" w:themeColor="text1"/>
+        </w:rPr>
+        <w:t>We thank the editor for noticing this error</w:t>
+      </w:r>
+      <w:r>
+        <w:rPr>
+          <w:color w:val="000000" w:themeColor="text1"/>
+        </w:rPr>
+        <w:t xml:space="preserve">. </w:t>
+      </w:r>
+      <w:r>
+        <w:rPr>
+          <w:color w:val="000000" w:themeColor="text1"/>
+        </w:rPr>
+        <w:t>The correct sentence should have read</w:t>
+      </w:r>
+    </w:p>
+    <w:p>
+      <w:pPr>
+        <w:ind w:left="360"/>
+        <w:jc w:val="center"/>
+        <w:rPr>
+          <w:i/>
+          <w:iCs/>
+          <w:color w:val="000000" w:themeColor="text1"/>
+        </w:rPr>
+      </w:pPr>
+      <w:r>
+        <w:rPr>
+          <w:i/>
+          <w:iCs/>
+          <w:color w:val="000000" w:themeColor="text1"/>
+        </w:rPr>
+        <w:t xml:space="preserve">23.10 (for </w:t>
       </w:r>
       <w:proofErr w:type="spellStart"/>
       <w:r>
         <w:rPr>
-          <w:color w:val="000000" w:themeColor="text1"/>
-        </w:rPr>
-        <w:t>Rahmandad</w:t>
+          <w:i/>
+          <w:iCs/>
+          <w:color w:val="000000" w:themeColor="text1"/>
+        </w:rPr>
+        <w:t>eSIR</w:t>
       </w:r>
       <w:proofErr w:type="spellEnd"/>
       <w:r>
         <w:rPr>
-          <w:color w:val="000000" w:themeColor="text1"/>
-        </w:rPr>
-        <w:t xml:space="preserve"> et al., 2020 (</w:t>
-      </w:r>
-      <w:proofErr w:type="spellStart"/>
-      <w:r>
-        <w:rPr>
-          <w:i/>
-          <w:iCs/>
-          <w:color w:val="000000" w:themeColor="text1"/>
-          <w:shd w:val="clear" w:color="auto" w:fill="FFFFFF"/>
-        </w:rPr>
-        <w:t>Rahmandad</w:t>
-      </w:r>
-      <w:proofErr w:type="spellEnd"/>
-      <w:r>
-        <w:rPr>
-          <w:i/>
-          <w:iCs/>
-          <w:color w:val="000000" w:themeColor="text1"/>
-          <w:shd w:val="clear" w:color="auto" w:fill="FFFFFF"/>
-        </w:rPr>
-        <w:t xml:space="preserve">, H., Lim, T. Y., &amp; </w:t>
-      </w:r>
-      <w:proofErr w:type="spellStart"/>
-      <w:r>
-        <w:rPr>
-          <w:i/>
-          <w:iCs/>
-          <w:color w:val="000000" w:themeColor="text1"/>
-          <w:shd w:val="clear" w:color="auto" w:fill="FFFFFF"/>
-        </w:rPr>
-        <w:t>Sterman</w:t>
-      </w:r>
-      <w:proofErr w:type="spellEnd"/>
-      <w:r>
-        <w:rPr>
-          <w:i/>
-          <w:iCs/>
-          <w:color w:val="000000" w:themeColor="text1"/>
-          <w:shd w:val="clear" w:color="auto" w:fill="FFFFFF"/>
-        </w:rPr>
-        <w:t xml:space="preserve">, J. (2020). Estimating COVID-19 under-reporting across 86 nations: implications for projections </w:t>
-      </w:r>
-      <w:r>
-        <w:rPr>
-          <w:i/>
-          <w:iCs/>
-          <w:color w:val="000000" w:themeColor="text1"/>
-          <w:shd w:val="clear" w:color="auto" w:fill="FFFFFF"/>
-        </w:rPr>
-        <w:lastRenderedPageBreak/>
-        <w:t>and control. Available at SSRN 3635047</w:t>
-      </w:r>
-      <w:r>
-        <w:rPr>
+          <w:i/>
+          <w:iCs/>
           <w:color w:val="000000" w:themeColor="text1"/>
         </w:rPr>
         <w:t>)</w:t>
       </w:r>
-      <w:r>
-        <w:rPr>
-          <w:color w:val="000000" w:themeColor="text1"/>
-        </w:rPr>
-        <w:t xml:space="preserve"> </w:t>
-      </w:r>
-      <w:r>
-        <w:rPr>
-          <w:color w:val="000000" w:themeColor="text1"/>
-        </w:rPr>
-        <w:t xml:space="preserve">on under-reporting in 86 nations including India. </w:t>
-      </w:r>
-      <w:r>
-        <w:rPr>
-          <w:color w:val="000000" w:themeColor="text1"/>
-        </w:rPr>
-        <w:t>The modified manuscript reflects this information.</w:t>
-      </w:r>
-    </w:p>
-    <w:p>
-      <w:pPr>
-        <w:jc w:val="both"/>
-        <w:rPr>
-          <w:b/>
-          <w:bCs/>
+    </w:p>
+    <w:p>
+      <w:pPr>
+        <w:ind w:left="360"/>
+        <w:jc w:val="both"/>
+        <w:rPr>
+          <w:i/>
+          <w:iCs/>
+          <w:color w:val="000000" w:themeColor="text1"/>
+        </w:rPr>
+      </w:pPr>
+      <w:r>
+        <w:rPr>
+          <w:color w:val="000000" w:themeColor="text1"/>
+        </w:rPr>
+        <w:t>in accordance with Table 2. We add that we have re-fit all five models on a training period from March 15 – October 15 and test how well the projections match with observed case and death-counts on testing period from October 16 till December 31.</w:t>
+      </w:r>
+    </w:p>
+    <w:p>
+      <w:pPr>
+        <w:jc w:val="both"/>
+        <w:rPr>
           <w:color w:val="000000" w:themeColor="text1"/>
         </w:rPr>
       </w:pPr>
@@ -1494,28 +1529,268 @@
           <w:bCs/>
           <w:color w:val="FF0000"/>
         </w:rPr>
-        <w:t>Why use the term "node" in section 2.1.d when compartment has been used throughout the paper? It would be less confusing to keep to the same convention here.</w:t>
-      </w:r>
-    </w:p>
-    <w:p>
-      <w:pPr>
-        <w:ind w:left="360"/>
-        <w:jc w:val="both"/>
-        <w:rPr>
-          <w:color w:val="000000" w:themeColor="text1"/>
-        </w:rPr>
-      </w:pPr>
-      <w:r>
-        <w:rPr>
-          <w:color w:val="000000" w:themeColor="text1"/>
-        </w:rPr>
-        <w:t>We agree with the reviewer – interchangeably using ‘node’ and ‘compartment’ is confusing. Further, we thank the reviewer for raising this point and note that the modified manuscript is consistent in using ‘compartment’ instead of ‘node’ for all the compartmental models.</w:t>
-      </w:r>
-    </w:p>
-    <w:p>
-      <w:pPr>
-        <w:jc w:val="both"/>
-        <w:rPr>
+        <w:t>Page 18 line 307: "using data from Singapore". Can you provide a reference for this?</w:t>
+      </w:r>
+    </w:p>
+    <w:p>
+      <w:pPr>
+        <w:ind w:left="360"/>
+        <w:jc w:val="both"/>
+        <w:rPr>
+          <w:b/>
+          <w:bCs/>
+          <w:color w:val="FF0000"/>
+        </w:rPr>
+      </w:pPr>
+    </w:p>
+    <w:p>
+      <w:pPr>
+        <w:ind w:left="360"/>
+        <w:jc w:val="both"/>
+        <w:rPr>
+          <w:color w:val="000000" w:themeColor="text1"/>
+        </w:rPr>
+      </w:pPr>
+      <w:r>
+        <w:rPr>
+          <w:color w:val="000000" w:themeColor="text1"/>
+        </w:rPr>
+        <w:t xml:space="preserve">We </w:t>
+      </w:r>
+      <w:proofErr w:type="spellStart"/>
+      <w:r>
+        <w:rPr>
+          <w:color w:val="000000" w:themeColor="text1"/>
+        </w:rPr>
+        <w:t>apologise</w:t>
+      </w:r>
+      <w:proofErr w:type="spellEnd"/>
+      <w:r>
+        <w:rPr>
+          <w:color w:val="000000" w:themeColor="text1"/>
+        </w:rPr>
+        <w:t xml:space="preserve"> for leaving out an important reference from the text. In order to obtain an initial estimate of ascertainment rate, we followed the approach outline</w:t>
+      </w:r>
+      <w:r>
+        <w:rPr>
+          <w:color w:val="000000" w:themeColor="text1"/>
+        </w:rPr>
+        <w:t>d</w:t>
+      </w:r>
+      <w:r>
+        <w:rPr>
+          <w:color w:val="000000" w:themeColor="text1"/>
+        </w:rPr>
+        <w:t xml:space="preserve"> in </w:t>
+      </w:r>
+      <w:r>
+        <w:rPr>
+          <w:color w:val="000000" w:themeColor="text1"/>
+        </w:rPr>
+        <w:t>Hao</w:t>
+      </w:r>
+      <w:r>
+        <w:rPr>
+          <w:color w:val="000000" w:themeColor="text1"/>
+        </w:rPr>
+        <w:t xml:space="preserve"> </w:t>
+      </w:r>
+      <w:r>
+        <w:rPr>
+          <w:color w:val="000000" w:themeColor="text1"/>
+        </w:rPr>
+        <w:t>et al., 2020 (</w:t>
+      </w:r>
+      <w:r>
+        <w:rPr>
+          <w:i/>
+          <w:iCs/>
+          <w:color w:val="000000" w:themeColor="text1"/>
+          <w:shd w:val="clear" w:color="auto" w:fill="FFFFFF"/>
+        </w:rPr>
+        <w:t xml:space="preserve">Hao, X., Cheng, S., Wu, D., Wu, T., Lin, X., &amp; Wang, C. (2020). Reconstruction of the full transmission </w:t>
+      </w:r>
+      <w:r>
+        <w:rPr>
+          <w:i/>
+          <w:iCs/>
+          <w:color w:val="000000" w:themeColor="text1"/>
+          <w:shd w:val="clear" w:color="auto" w:fill="FFFFFF"/>
+        </w:rPr>
+        <w:lastRenderedPageBreak/>
+        <w:t>dynamics of COVID-19 in Wuhan. Nature, 584(7821), 420-424</w:t>
+      </w:r>
+      <w:r>
+        <w:rPr>
+          <w:color w:val="000000" w:themeColor="text1"/>
+        </w:rPr>
+        <w:t xml:space="preserve">). </w:t>
+      </w:r>
+      <w:r>
+        <w:rPr>
+          <w:color w:val="000000" w:themeColor="text1"/>
+        </w:rPr>
+        <w:t xml:space="preserve">With growing </w:t>
+      </w:r>
+      <w:r>
+        <w:rPr>
+          <w:color w:val="000000" w:themeColor="text1"/>
+        </w:rPr>
+        <w:t xml:space="preserve">research in this </w:t>
+      </w:r>
+      <w:r>
+        <w:rPr>
+          <w:color w:val="000000" w:themeColor="text1"/>
+        </w:rPr>
+        <w:t>area</w:t>
+      </w:r>
+      <w:r>
+        <w:rPr>
+          <w:color w:val="000000" w:themeColor="text1"/>
+        </w:rPr>
+        <w:t xml:space="preserve"> we obtained a more </w:t>
+      </w:r>
+      <w:r>
+        <w:rPr>
+          <w:color w:val="000000" w:themeColor="text1"/>
+        </w:rPr>
+        <w:t xml:space="preserve">up-to-date </w:t>
+      </w:r>
+      <w:r>
+        <w:rPr>
+          <w:color w:val="000000" w:themeColor="text1"/>
+        </w:rPr>
+        <w:t>prior distribution for the ascertainment rate (specifically, we</w:t>
+      </w:r>
+      <w:r>
+        <w:rPr>
+          <w:color w:val="000000" w:themeColor="text1"/>
+        </w:rPr>
+        <w:t xml:space="preserve"> now</w:t>
+      </w:r>
+      <w:r>
+        <w:rPr>
+          <w:color w:val="000000" w:themeColor="text1"/>
+        </w:rPr>
+        <w:t xml:space="preserve"> assume the ascertainment rate follows a </w:t>
+      </w:r>
+      <w:proofErr w:type="gramStart"/>
+      <w:r>
+        <w:rPr>
+          <w:color w:val="000000" w:themeColor="text1"/>
+        </w:rPr>
+        <w:t>Beta(</w:t>
+      </w:r>
+      <w:proofErr w:type="gramEnd"/>
+      <w:r>
+        <w:rPr>
+          <w:color w:val="000000" w:themeColor="text1"/>
+        </w:rPr>
+        <w:t xml:space="preserve">10, 90) prior distribution) as described in </w:t>
+      </w:r>
+      <w:r>
+        <w:rPr>
+          <w:color w:val="000000" w:themeColor="text1"/>
+        </w:rPr>
+        <w:t xml:space="preserve">a study by </w:t>
+      </w:r>
+      <w:proofErr w:type="spellStart"/>
+      <w:r>
+        <w:rPr>
+          <w:color w:val="000000" w:themeColor="text1"/>
+        </w:rPr>
+        <w:t>Rahmandad</w:t>
+      </w:r>
+      <w:proofErr w:type="spellEnd"/>
+      <w:r>
+        <w:rPr>
+          <w:color w:val="000000" w:themeColor="text1"/>
+        </w:rPr>
+        <w:t xml:space="preserve"> et al., 2020 (</w:t>
+      </w:r>
+      <w:proofErr w:type="spellStart"/>
+      <w:r>
+        <w:rPr>
+          <w:i/>
+          <w:iCs/>
+          <w:color w:val="000000" w:themeColor="text1"/>
+          <w:shd w:val="clear" w:color="auto" w:fill="FFFFFF"/>
+        </w:rPr>
+        <w:t>Rahmandad</w:t>
+      </w:r>
+      <w:proofErr w:type="spellEnd"/>
+      <w:r>
+        <w:rPr>
+          <w:i/>
+          <w:iCs/>
+          <w:color w:val="000000" w:themeColor="text1"/>
+          <w:shd w:val="clear" w:color="auto" w:fill="FFFFFF"/>
+        </w:rPr>
+        <w:t xml:space="preserve">, H., Lim, T. Y., &amp; </w:t>
+      </w:r>
+      <w:proofErr w:type="spellStart"/>
+      <w:r>
+        <w:rPr>
+          <w:i/>
+          <w:iCs/>
+          <w:color w:val="000000" w:themeColor="text1"/>
+          <w:shd w:val="clear" w:color="auto" w:fill="FFFFFF"/>
+        </w:rPr>
+        <w:t>Sterman</w:t>
+      </w:r>
+      <w:proofErr w:type="spellEnd"/>
+      <w:r>
+        <w:rPr>
+          <w:i/>
+          <w:iCs/>
+          <w:color w:val="000000" w:themeColor="text1"/>
+          <w:shd w:val="clear" w:color="auto" w:fill="FFFFFF"/>
+        </w:rPr>
+        <w:t>, J. (2020). Estimating COVID-19 under-reporting across 86 nations: implications for projections and control. Available at SSRN 3635047</w:t>
+      </w:r>
+      <w:r>
+        <w:rPr>
+          <w:color w:val="000000" w:themeColor="text1"/>
+        </w:rPr>
+        <w:t>)</w:t>
+      </w:r>
+      <w:r>
+        <w:rPr>
+          <w:color w:val="000000" w:themeColor="text1"/>
+        </w:rPr>
+        <w:t xml:space="preserve"> </w:t>
+      </w:r>
+      <w:r>
+        <w:rPr>
+          <w:color w:val="000000" w:themeColor="text1"/>
+        </w:rPr>
+        <w:t xml:space="preserve">on under-reporting in 86 nations including India. </w:t>
+      </w:r>
+      <w:r>
+        <w:rPr>
+          <w:color w:val="000000" w:themeColor="text1"/>
+        </w:rPr>
+        <w:t xml:space="preserve">The modified manuscript reflects this </w:t>
+      </w:r>
+      <w:r>
+        <w:rPr>
+          <w:color w:val="000000" w:themeColor="text1"/>
+        </w:rPr>
+        <w:t>change</w:t>
+      </w:r>
+      <w:r>
+        <w:rPr>
+          <w:color w:val="000000" w:themeColor="text1"/>
+        </w:rPr>
+        <w:t>.</w:t>
+      </w:r>
+    </w:p>
+    <w:p>
+      <w:pPr>
+        <w:jc w:val="both"/>
+        <w:rPr>
+          <w:b/>
+          <w:bCs/>
           <w:color w:val="000000" w:themeColor="text1"/>
         </w:rPr>
       </w:pPr>
@@ -1540,36 +1815,33 @@
           <w:bCs/>
           <w:color w:val="FF0000"/>
         </w:rPr>
-        <w:t>page 29 line 485: yields instead of yield</w:t>
-      </w:r>
-    </w:p>
-    <w:p>
-      <w:pPr>
-        <w:ind w:left="360"/>
-        <w:jc w:val="both"/>
-        <w:rPr>
-          <w:color w:val="000000" w:themeColor="text1"/>
-        </w:rPr>
-      </w:pPr>
-      <w:r>
-        <w:rPr>
-          <w:color w:val="000000" w:themeColor="text1"/>
-        </w:rPr>
-        <w:t xml:space="preserve">We thank the reviewer for spotting this grammatical error and </w:t>
-      </w:r>
-      <w:proofErr w:type="spellStart"/>
-      <w:r>
-        <w:rPr>
-          <w:color w:val="000000" w:themeColor="text1"/>
-        </w:rPr>
-        <w:t>apologise</w:t>
-      </w:r>
-      <w:proofErr w:type="spellEnd"/>
-      <w:r>
-        <w:rPr>
-          <w:color w:val="000000" w:themeColor="text1"/>
-        </w:rPr>
-        <w:t xml:space="preserve"> for our oversight. The modified manuscript reflects the appropriate correction.</w:t>
+        <w:t>Why use the term "node" in section 2.1.d when compartment has been used throughout the paper? It would be less confusing to keep to the same convention here.</w:t>
+      </w:r>
+    </w:p>
+    <w:p>
+      <w:pPr>
+        <w:ind w:left="360"/>
+        <w:jc w:val="both"/>
+        <w:rPr>
+          <w:b/>
+          <w:bCs/>
+          <w:color w:val="FF0000"/>
+        </w:rPr>
+      </w:pPr>
+    </w:p>
+    <w:p>
+      <w:pPr>
+        <w:ind w:left="360"/>
+        <w:jc w:val="both"/>
+        <w:rPr>
+          <w:color w:val="000000" w:themeColor="text1"/>
+        </w:rPr>
+      </w:pPr>
+      <w:r>
+        <w:rPr>
+          <w:color w:val="000000" w:themeColor="text1"/>
+        </w:rPr>
+        <w:t>We agree with the reviewer – interchangeably using ‘node’ and ‘compartment’ is confusing. Further, we thank the reviewer for raising this point and note that the modified manuscript is consistent in using ‘compartment’ instead of ‘node’ for all the compartmental models.</w:t>
       </w:r>
     </w:p>
     <w:p>
@@ -1600,22 +1872,33 @@
           <w:bCs/>
           <w:color w:val="FF0000"/>
         </w:rPr>
-        <w:t>page 30 line 492: "we do not include the same in this specific comparison method". What do you mean by this statement?</w:t>
-      </w:r>
-    </w:p>
-    <w:p>
-      <w:pPr>
-        <w:ind w:left="360"/>
-        <w:jc w:val="both"/>
-        <w:rPr>
-          <w:color w:val="000000" w:themeColor="text1"/>
-        </w:rPr>
-      </w:pPr>
-      <w:r>
-        <w:rPr>
-          <w:color w:val="000000" w:themeColor="text1"/>
-        </w:rPr>
-        <w:t xml:space="preserve">We </w:t>
+        <w:t>page 29 line 485: yields instead of yield</w:t>
+      </w:r>
+    </w:p>
+    <w:p>
+      <w:pPr>
+        <w:ind w:left="360"/>
+        <w:jc w:val="both"/>
+        <w:rPr>
+          <w:b/>
+          <w:bCs/>
+          <w:color w:val="FF0000"/>
+        </w:rPr>
+      </w:pPr>
+    </w:p>
+    <w:p>
+      <w:pPr>
+        <w:ind w:left="360"/>
+        <w:jc w:val="both"/>
+        <w:rPr>
+          <w:color w:val="000000" w:themeColor="text1"/>
+        </w:rPr>
+      </w:pPr>
+      <w:r>
+        <w:rPr>
+          <w:color w:val="000000" w:themeColor="text1"/>
+        </w:rPr>
+        <w:t xml:space="preserve">We thank the reviewer for spotting this grammatical error and </w:t>
       </w:r>
       <w:proofErr w:type="spellStart"/>
       <w:r>
@@ -1629,53 +1912,25 @@
         <w:rPr>
           <w:color w:val="000000" w:themeColor="text1"/>
         </w:rPr>
-        <w:t xml:space="preserve"> for the lack of clarity in the sentence being discussed. What we meant to say is as follows</w:t>
-      </w:r>
-    </w:p>
-    <w:p>
-      <w:pPr>
-        <w:ind w:left="540" w:right="180"/>
-        <w:jc w:val="both"/>
-        <w:rPr>
-          <w:bCs/>
-          <w:i/>
-          <w:iCs/>
-          <w:color w:val="000000" w:themeColor="text1"/>
-        </w:rPr>
-      </w:pPr>
-      <w:r>
-        <w:rPr>
-          <w:bCs/>
-          <w:i/>
-          <w:iCs/>
-          <w:color w:val="000000" w:themeColor="text1"/>
-        </w:rPr>
-        <w:t>Since the ICM projections are total counts (sum of reported and unreported), we do not tally them with reported COVID-counts – thereby leaving ICM projections out of this comparison method.</w:t>
-      </w:r>
-    </w:p>
-    <w:p>
-      <w:pPr>
-        <w:ind w:left="360"/>
-        <w:jc w:val="both"/>
-        <w:rPr>
-          <w:color w:val="000000" w:themeColor="text1"/>
-        </w:rPr>
-      </w:pPr>
-      <w:r>
-        <w:rPr>
-          <w:bCs/>
-          <w:color w:val="000000" w:themeColor="text1"/>
-        </w:rPr>
-        <w:t>We note that this modified manuscript reflects this change.</w:t>
-      </w:r>
-    </w:p>
-    <w:p>
-      <w:pPr>
-        <w:ind w:left="360"/>
-        <w:jc w:val="both"/>
-        <w:rPr>
-          <w:b/>
-          <w:bCs/>
+        <w:t xml:space="preserve"> for our oversight. The modified manuscript reflects the </w:t>
+      </w:r>
+      <w:r>
+        <w:rPr>
+          <w:color w:val="000000" w:themeColor="text1"/>
+        </w:rPr>
+        <w:t>suggested</w:t>
+      </w:r>
+      <w:r>
+        <w:rPr>
+          <w:color w:val="000000" w:themeColor="text1"/>
+        </w:rPr>
+        <w:t xml:space="preserve"> correction.</w:t>
+      </w:r>
+    </w:p>
+    <w:p>
+      <w:pPr>
+        <w:jc w:val="both"/>
+        <w:rPr>
           <w:color w:val="000000" w:themeColor="text1"/>
         </w:rPr>
       </w:pPr>
@@ -1700,6 +1955,100 @@
           <w:bCs/>
           <w:color w:val="FF0000"/>
         </w:rPr>
+        <w:t>page 30 line 492: "we do not include the same in this specific comparison method". What do you mean by this statement?</w:t>
+      </w:r>
+    </w:p>
+    <w:p>
+      <w:pPr>
+        <w:ind w:left="360"/>
+        <w:jc w:val="both"/>
+        <w:rPr>
+          <w:b/>
+          <w:bCs/>
+          <w:color w:val="FF0000"/>
+        </w:rPr>
+      </w:pPr>
+    </w:p>
+    <w:p>
+      <w:pPr>
+        <w:ind w:left="360"/>
+        <w:jc w:val="both"/>
+        <w:rPr>
+          <w:color w:val="000000" w:themeColor="text1"/>
+        </w:rPr>
+      </w:pPr>
+      <w:r>
+        <w:rPr>
+          <w:color w:val="000000" w:themeColor="text1"/>
+        </w:rPr>
+        <w:t xml:space="preserve">We </w:t>
+      </w:r>
+      <w:proofErr w:type="spellStart"/>
+      <w:r>
+        <w:rPr>
+          <w:color w:val="000000" w:themeColor="text1"/>
+        </w:rPr>
+        <w:t>apologise</w:t>
+      </w:r>
+      <w:proofErr w:type="spellEnd"/>
+      <w:r>
+        <w:rPr>
+          <w:color w:val="000000" w:themeColor="text1"/>
+        </w:rPr>
+        <w:t xml:space="preserve"> for the lack of clarity in the sentence being discussed. </w:t>
+      </w:r>
+      <w:r>
+        <w:rPr>
+          <w:color w:val="000000" w:themeColor="text1"/>
+        </w:rPr>
+        <w:t xml:space="preserve">In addition to making changes to the manuscript to improve readability, we note that we were able to </w:t>
+      </w:r>
+      <w:proofErr w:type="gramStart"/>
+      <w:r>
+        <w:rPr>
+          <w:color w:val="000000" w:themeColor="text1"/>
+        </w:rPr>
+        <w:t>model</w:t>
+      </w:r>
+      <w:proofErr w:type="gramEnd"/>
+      <w:r>
+        <w:rPr>
+          <w:color w:val="000000" w:themeColor="text1"/>
+        </w:rPr>
+        <w:t xml:space="preserve"> and project reported deaths from the ICM model, thereby widening the scope of our model comparisons. As it stands, the ICM model yields projections of reported deaths and total (sum of reported and unreported) cumulative cases. </w:t>
+      </w:r>
+    </w:p>
+    <w:p>
+      <w:pPr>
+        <w:ind w:left="360"/>
+        <w:jc w:val="both"/>
+        <w:rPr>
+          <w:b/>
+          <w:bCs/>
+          <w:color w:val="000000" w:themeColor="text1"/>
+        </w:rPr>
+      </w:pPr>
+    </w:p>
+    <w:p>
+      <w:pPr>
+        <w:numPr>
+          <w:ilvl w:val="0"/>
+          <w:numId w:val="2"/>
+        </w:numPr>
+        <w:ind w:left="360"/>
+        <w:jc w:val="both"/>
+        <w:rPr>
+          <w:b/>
+          <w:bCs/>
+          <w:color w:val="FF0000"/>
+        </w:rPr>
+      </w:pPr>
+      <w:r>
+        <w:rPr>
+          <w:b/>
+          <w:bCs/>
+          <w:color w:val="FF0000"/>
+        </w:rPr>
         <w:t>In Figure 6, SAPHIRE is mentioned in the legend but not shown on the graph.</w:t>
       </w:r>
     </w:p>
@@ -1708,6 +2057,17 @@
         <w:ind w:left="360"/>
         <w:jc w:val="both"/>
         <w:rPr>
+          <w:b/>
+          <w:bCs/>
+          <w:color w:val="FF0000"/>
+        </w:rPr>
+      </w:pPr>
+    </w:p>
+    <w:p>
+      <w:pPr>
+        <w:ind w:left="360"/>
+        <w:jc w:val="both"/>
+        <w:rPr>
           <w:color w:val="000000" w:themeColor="text1"/>
         </w:rPr>
       </w:pPr>
@@ -1807,7 +2167,19 @@
         <w:rPr>
           <w:color w:val="000000" w:themeColor="text1"/>
         </w:rPr>
-        <w:t xml:space="preserve"> from each of the models) are </w:t>
+        <w:t xml:space="preserve"> from each of the models) </w:t>
+      </w:r>
+      <w:r>
+        <w:rPr>
+          <w:color w:val="000000" w:themeColor="text1"/>
+        </w:rPr>
+        <w:t xml:space="preserve">differentiate across the models more, </w:t>
+      </w:r>
+      <w:r>
+        <w:rPr>
+          <w:color w:val="000000" w:themeColor="text1"/>
+        </w:rPr>
+        <w:t xml:space="preserve">are </w:t>
       </w:r>
       <w:r>
         <w:rPr>
@@ -1853,6 +2225,16 @@
         <w:jc w:val="both"/>
         <w:rPr>
           <w:b/>
+          <w:color w:val="FF0000"/>
+          <w:u w:val="single"/>
+        </w:rPr>
+      </w:pPr>
+    </w:p>
+    <w:p>
+      <w:pPr>
+        <w:jc w:val="both"/>
+        <w:rPr>
+          <w:b/>
           <w:bCs/>
           <w:i/>
           <w:color w:val="FF0000"/>
@@ -1876,6 +2258,14 @@
           <w:color w:val="000000" w:themeColor="text1"/>
         </w:rPr>
       </w:pPr>
+    </w:p>
+    <w:p>
+      <w:pPr>
+        <w:jc w:val="both"/>
+        <w:rPr>
+          <w:color w:val="000000" w:themeColor="text1"/>
+        </w:rPr>
+      </w:pPr>
       <w:r>
         <w:rPr>
           <w:iCs/>
@@ -1905,7 +2295,51 @@
         <w:rPr>
           <w:color w:val="000000" w:themeColor="text1"/>
         </w:rPr>
-        <w:t xml:space="preserve"> intervals). We present model projections on specific dates along with their confidence intervals. </w:t>
+        <w:t xml:space="preserve"> intervals). </w:t>
+      </w:r>
+      <w:r>
+        <w:rPr>
+          <w:color w:val="000000" w:themeColor="text1"/>
+        </w:rPr>
+        <w:t>We also provide uncertainty quantification for parameters common to all models, say the basic reproduction number R</w:t>
+      </w:r>
+      <w:r>
+        <w:rPr>
+          <w:color w:val="000000" w:themeColor="text1"/>
+          <w:vertAlign w:val="subscript"/>
+        </w:rPr>
+        <w:t>0</w:t>
+      </w:r>
+      <w:r>
+        <w:rPr>
+          <w:color w:val="000000" w:themeColor="text1"/>
+        </w:rPr>
+        <w:t xml:space="preserve">. </w:t>
+      </w:r>
+      <w:r>
+        <w:rPr>
+          <w:color w:val="000000" w:themeColor="text1"/>
+        </w:rPr>
+        <w:t xml:space="preserve">We </w:t>
+      </w:r>
+      <w:r>
+        <w:rPr>
+          <w:color w:val="000000" w:themeColor="text1"/>
+        </w:rPr>
+        <w:lastRenderedPageBreak/>
+        <w:t>present model projections on specific dates along with their</w:t>
+      </w:r>
+      <w:r>
+        <w:rPr>
+          <w:color w:val="000000" w:themeColor="text1"/>
+        </w:rPr>
+        <w:t xml:space="preserve"> prediction</w:t>
+      </w:r>
+      <w:r>
+        <w:rPr>
+          <w:color w:val="000000" w:themeColor="text1"/>
+        </w:rPr>
+        <w:t xml:space="preserve"> intervals. </w:t>
       </w:r>
       <w:r>
         <w:rPr>
@@ -1925,14 +2359,6 @@
         </w:rPr>
         <w:t xml:space="preserve"> intervals associated with projections in the testing period (October 16 to December 31) for each of the models, whenever projections are available.</w:t>
       </w:r>
-    </w:p>
-    <w:p>
-      <w:pPr>
-        <w:jc w:val="both"/>
-        <w:rPr>
-          <w:color w:val="000000" w:themeColor="text1"/>
-        </w:rPr>
-      </w:pPr>
     </w:p>
     <w:p>
       <w:pPr>
@@ -1956,6 +2382,7 @@
         <w:rPr>
           <w:b/>
           <w:color w:val="FF0000"/>
+          <w:u w:val="single"/>
         </w:rPr>
       </w:pPr>
       <w:r>
@@ -1976,6 +2403,15 @@
           <w:color w:val="FF0000"/>
         </w:rPr>
       </w:pPr>
+    </w:p>
+    <w:p>
+      <w:pPr>
+        <w:jc w:val="both"/>
+        <w:rPr>
+          <w:b/>
+          <w:color w:val="FF0000"/>
+        </w:rPr>
+      </w:pPr>
       <w:r>
         <w:rPr>
           <w:b/>
@@ -2032,6 +2468,31 @@
           <w:color w:val="FF0000"/>
         </w:rPr>
         <w:t>Firstly, it would be useful to repeat the same assessment across the five models during different phases of the epidemic. For example, various countries around the world are now experiencing second and third waves of SARS-CoV-2 outbreaks, with much data available during various epidemic phases such as exponential growth and decay, low but sustained prevalence and high and sustained prevalence. I think this work would be improved by assessing the abilities of the models under consideration during various phases of transmission. Further, the current assessment would be strengthened by providing more context to the reader on the epidemic dynamics that India was experiencing during the test and project periods considered (March - July 2020), earlier on in the text. A second comparison which I believe would strengthen the work is a cross-country comparison. The authors note that the degree of underreporting has been a major concern in India and in many other countries. Therefore, it would also seem sensible to compare these five models in a context where the degree of underreporting is lesser, to see if the same model hierarchy emerges in terms of predictive ability.</w:t>
+      </w:r>
+    </w:p>
+    <w:p>
+      <w:pPr>
+        <w:jc w:val="both"/>
+        <w:rPr>
+          <w:b/>
+          <w:color w:val="FF0000"/>
+        </w:rPr>
+      </w:pPr>
+    </w:p>
+    <w:p>
+      <w:pPr>
+        <w:jc w:val="both"/>
+        <w:rPr>
+          <w:bCs/>
+          <w:color w:val="000000" w:themeColor="text1"/>
+        </w:rPr>
+      </w:pPr>
+      <w:r>
+        <w:rPr>
+          <w:bCs/>
+          <w:color w:val="000000" w:themeColor="text1"/>
+        </w:rPr>
+        <w:t>We changed the training and testing period of our model comparison to address the reviewer’s comments. India started experiencing its second wave in late February of 2021, so we did not have enough data for the second wave. While comparing across countries is beyond the scope of the current paper, we provide ample references regarding the use of these models in other countries.</w:t>
       </w:r>
     </w:p>
     <w:p>
@@ -2087,6 +2548,7 @@
           <w:bCs/>
           <w:color w:val="FF0000"/>
         </w:rPr>
+        <w:lastRenderedPageBreak/>
         <w:t>The authors only provide point estimates and do not discuss the uncertainty estimates produced by the models. It would certainly make sense to include uncertainty in their assessment of the various models' performance</w:t>
       </w:r>
       <w:r>
@@ -2108,6 +2570,17 @@
           <w:color w:val="FF0000"/>
         </w:rPr>
       </w:pPr>
+    </w:p>
+    <w:p>
+      <w:pPr>
+        <w:ind w:left="360"/>
+        <w:jc w:val="both"/>
+        <w:rPr>
+          <w:b/>
+          <w:bCs/>
+          <w:color w:val="FF0000"/>
+        </w:rPr>
+      </w:pPr>
       <w:r>
         <w:rPr>
           <w:iCs/>
@@ -2119,14 +2592,19 @@
         <w:rPr>
           <w:color w:val="000000" w:themeColor="text1"/>
         </w:rPr>
-        <w:t xml:space="preserve">all projections are now accompanied by uncertainty estimates (by means of 95% credible intervals). We present model projections on specific dates along with their confidence intervals. Additionally, we include an extra figure to </w:t>
-      </w:r>
-      <w:r>
-        <w:rPr>
-          <w:color w:val="000000" w:themeColor="text1"/>
-        </w:rPr>
-        <w:lastRenderedPageBreak/>
-        <w:t>compare uncertainty in estimation by comparing boxplots showing widths of credible intervals associated with projections in the testing period (October 16 to December 31) for each of the models, whenever projections are available.</w:t>
+        <w:t xml:space="preserve">all projections are now accompanied by uncertainty estimates (by means of 95% credible intervals). We present model projections on specific dates along with their </w:t>
+      </w:r>
+      <w:r>
+        <w:rPr>
+          <w:color w:val="000000" w:themeColor="text1"/>
+        </w:rPr>
+        <w:t xml:space="preserve">prediction </w:t>
+      </w:r>
+      <w:r>
+        <w:rPr>
+          <w:color w:val="000000" w:themeColor="text1"/>
+        </w:rPr>
+        <w:t>intervals. Additionally, we include an extra figure to compare uncertainty in estimation by comparing boxplots showing widths of credible intervals associated with projections in the testing period (October 16 to December 31) for each of the models, whenever projections are available.</w:t>
       </w:r>
     </w:p>
     <w:p>
@@ -2157,6 +2635,15 @@
         </w:rPr>
         <w:t>The authors discuss the lockdown introduced in India and refer to four different lockdown periods considered. More work needs to be done in the text to link the policies introduced in India with the four phases under consideration, as well as to define clearly what you mean by these four periods.</w:t>
       </w:r>
+    </w:p>
+    <w:p>
+      <w:pPr>
+        <w:ind w:left="360"/>
+        <w:jc w:val="both"/>
+        <w:rPr>
+          <w:color w:val="FF0000"/>
+        </w:rPr>
+      </w:pPr>
     </w:p>
     <w:p>
       <w:pPr>
@@ -2187,6 +2674,149 @@
         </w:rPr>
         <w:t xml:space="preserve"> for each of the four lockdown phases) with intervention policies implemented by the government. Please see Section 5 and Supplementary Table S4 for more information. </w:t>
       </w:r>
+      <w:r>
+        <w:rPr>
+          <w:color w:val="000000" w:themeColor="text1"/>
+        </w:rPr>
+        <w:t xml:space="preserve">Please see reference (1) for more information on this. </w:t>
+      </w:r>
+    </w:p>
+    <w:p>
+      <w:pPr>
+        <w:ind w:left="360"/>
+        <w:jc w:val="both"/>
+        <w:rPr>
+          <w:color w:val="000000" w:themeColor="text1"/>
+        </w:rPr>
+      </w:pPr>
+    </w:p>
+    <w:p>
+      <w:pPr>
+        <w:ind w:left="360"/>
+        <w:jc w:val="both"/>
+        <w:rPr>
+          <w:color w:val="000000" w:themeColor="text1"/>
+        </w:rPr>
+      </w:pPr>
+      <w:r>
+        <w:rPr>
+          <w:color w:val="000000" w:themeColor="text1"/>
+        </w:rPr>
+        <w:t>References</w:t>
+      </w:r>
+    </w:p>
+    <w:p>
+      <w:pPr>
+        <w:ind w:left="360"/>
+        <w:jc w:val="both"/>
+        <w:rPr>
+          <w:i/>
+          <w:iCs/>
+          <w:color w:val="000000" w:themeColor="text1"/>
+        </w:rPr>
+      </w:pPr>
+      <w:r>
+        <w:rPr>
+          <w:i/>
+          <w:iCs/>
+          <w:color w:val="000000" w:themeColor="text1"/>
+        </w:rPr>
+        <w:t xml:space="preserve">(1) </w:t>
+      </w:r>
+      <w:r>
+        <w:rPr>
+          <w:i/>
+          <w:iCs/>
+          <w:color w:val="000000" w:themeColor="text1"/>
+        </w:rPr>
+        <w:t xml:space="preserve">Salvatore M, </w:t>
+      </w:r>
+      <w:proofErr w:type="spellStart"/>
+      <w:r>
+        <w:rPr>
+          <w:i/>
+          <w:iCs/>
+          <w:color w:val="000000" w:themeColor="text1"/>
+        </w:rPr>
+        <w:t>Basu</w:t>
+      </w:r>
+      <w:proofErr w:type="spellEnd"/>
+      <w:r>
+        <w:rPr>
+          <w:i/>
+          <w:iCs/>
+          <w:color w:val="000000" w:themeColor="text1"/>
+        </w:rPr>
+        <w:t xml:space="preserve"> D, Ray D, et al</w:t>
+      </w:r>
+      <w:r>
+        <w:rPr>
+          <w:i/>
+          <w:iCs/>
+          <w:color w:val="000000" w:themeColor="text1"/>
+        </w:rPr>
+        <w:t xml:space="preserve">; </w:t>
+      </w:r>
+      <w:r>
+        <w:rPr>
+          <w:i/>
+          <w:iCs/>
+          <w:color w:val="000000" w:themeColor="text1"/>
+        </w:rPr>
+        <w:t>Comprehensive public health evaluation of lockdown as a non-pharmaceutical intervention on COVID-19 spread in India: national trends masking state-level variations</w:t>
+      </w:r>
+      <w:r>
+        <w:rPr>
+          <w:i/>
+          <w:iCs/>
+          <w:color w:val="000000" w:themeColor="text1"/>
+        </w:rPr>
+        <w:t xml:space="preserve">; </w:t>
+      </w:r>
+      <w:r>
+        <w:rPr>
+          <w:i/>
+          <w:iCs/>
+          <w:color w:val="000000" w:themeColor="text1"/>
+        </w:rPr>
+        <w:t>BMJ Open 2020;</w:t>
+      </w:r>
+      <w:proofErr w:type="gramStart"/>
+      <w:r>
+        <w:rPr>
+          <w:i/>
+          <w:iCs/>
+          <w:color w:val="000000" w:themeColor="text1"/>
+        </w:rPr>
+        <w:t>10:e</w:t>
+      </w:r>
+      <w:proofErr w:type="gramEnd"/>
+      <w:r>
+        <w:rPr>
+          <w:i/>
+          <w:iCs/>
+          <w:color w:val="000000" w:themeColor="text1"/>
+        </w:rPr>
+        <w:t xml:space="preserve">041778. </w:t>
+      </w:r>
+      <w:proofErr w:type="spellStart"/>
+      <w:r>
+        <w:rPr>
+          <w:i/>
+          <w:iCs/>
+          <w:color w:val="000000" w:themeColor="text1"/>
+        </w:rPr>
+        <w:t>doi</w:t>
+      </w:r>
+      <w:proofErr w:type="spellEnd"/>
+      <w:r>
+        <w:rPr>
+          <w:i/>
+          <w:iCs/>
+          <w:color w:val="000000" w:themeColor="text1"/>
+        </w:rPr>
+        <w:t xml:space="preserve">: 10.1136/bmjopen-2020-041778 </w:t>
+      </w:r>
     </w:p>
     <w:p>
       <w:pPr>
@@ -2226,11 +2856,32 @@
           <w:color w:val="000000" w:themeColor="text1"/>
         </w:rPr>
       </w:pPr>
-      <w:r>
-        <w:rPr>
-          <w:color w:val="000000" w:themeColor="text1"/>
-        </w:rPr>
-        <w:t xml:space="preserve">We thank the reviewer for this comment and note that we have chosen a curve fitting model baseline model. The </w:t>
+    </w:p>
+    <w:p>
+      <w:pPr>
+        <w:ind w:left="360"/>
+        <w:jc w:val="both"/>
+        <w:rPr>
+          <w:color w:val="000000" w:themeColor="text1"/>
+        </w:rPr>
+      </w:pPr>
+      <w:r>
+        <w:rPr>
+          <w:color w:val="000000" w:themeColor="text1"/>
+        </w:rPr>
+        <w:t xml:space="preserve">We thank the reviewer for this comment and note that we have chosen a curve fitting model </w:t>
+      </w:r>
+      <w:r>
+        <w:rPr>
+          <w:color w:val="000000" w:themeColor="text1"/>
+        </w:rPr>
+        <w:t xml:space="preserve">as the </w:t>
+      </w:r>
+      <w:r>
+        <w:rPr>
+          <w:color w:val="000000" w:themeColor="text1"/>
+        </w:rPr>
+        <w:t xml:space="preserve">baseline model. The </w:t>
       </w:r>
       <w:proofErr w:type="spellStart"/>
       <w:r>
@@ -2258,17 +2909,26 @@
         <w:rPr>
           <w:color w:val="000000" w:themeColor="text1"/>
         </w:rPr>
-        <w:t xml:space="preserve"> are all compartmental models but exhibit varying levels of sophistication in being able to model cases and deaths (both reported and unreported). Finally, we examine the ICM model which makes use of birth and death processes which we believe is yet another novel way of modeling the spread of the pandemic. </w:t>
-      </w:r>
-    </w:p>
-    <w:p>
-      <w:pPr>
-        <w:ind w:left="360"/>
-        <w:jc w:val="both"/>
-        <w:rPr>
-          <w:color w:val="000000" w:themeColor="text1"/>
-        </w:rPr>
-      </w:pPr>
+        <w:t xml:space="preserve"> are all compartmental models but exhibit varying levels of sophistication in being able to model cases and deaths (both reported and unreported). Finally, we examine the ICM model which makes use of birth and death processes which we believe is yet another </w:t>
+      </w:r>
+      <w:r>
+        <w:rPr>
+          <w:color w:val="000000" w:themeColor="text1"/>
+        </w:rPr>
+        <w:t xml:space="preserve">compelling </w:t>
+      </w:r>
+      <w:r>
+        <w:rPr>
+          <w:color w:val="000000" w:themeColor="text1"/>
+        </w:rPr>
+        <w:t xml:space="preserve">way of modeling the spread of the pandemic. </w:t>
+      </w:r>
+      <w:r>
+        <w:rPr>
+          <w:color w:val="000000" w:themeColor="text1"/>
+        </w:rPr>
+        <w:t xml:space="preserve">There is often more belief and accuracy attributed to reported deaths than reported cases (due to different access to testing).  </w:t>
+      </w:r>
       <w:r>
         <w:rPr>
           <w:color w:val="000000" w:themeColor="text1"/>
@@ -2303,7 +2963,19 @@
         <w:rPr>
           <w:color w:val="000000" w:themeColor="text1"/>
         </w:rPr>
-        <w:t xml:space="preserve">cumulative cases </w:t>
+        <w:t xml:space="preserve">cumulative </w:t>
+      </w:r>
+      <w:r>
+        <w:rPr>
+          <w:color w:val="000000" w:themeColor="text1"/>
+        </w:rPr>
+        <w:t>infections</w:t>
+      </w:r>
+      <w:r>
+        <w:rPr>
+          <w:color w:val="000000" w:themeColor="text1"/>
+        </w:rPr>
+        <w:t xml:space="preserve"> </w:t>
       </w:r>
       <w:r>
         <w:rPr>
@@ -2474,7 +3146,7 @@
         </w:rPr>
         <w:t xml:space="preserve">: </w:t>
       </w:r>
-      <w:hyperlink r:id="rId7" w:history="1">
+      <w:hyperlink r:id="rId8" w:history="1">
         <w:r>
           <w:rPr>
             <w:rStyle w:val="Hyperlink"/>
@@ -2560,6 +3232,15 @@
           <w:color w:val="000000" w:themeColor="text1"/>
         </w:rPr>
       </w:pPr>
+    </w:p>
+    <w:p>
+      <w:pPr>
+        <w:ind w:left="360"/>
+        <w:jc w:val="both"/>
+        <w:rPr>
+          <w:color w:val="000000" w:themeColor="text1"/>
+        </w:rPr>
+      </w:pPr>
       <w:r>
         <w:rPr>
           <w:color w:val="000000" w:themeColor="text1"/>
@@ -2621,14 +3302,24 @@
         <w:ind w:left="360"/>
         <w:jc w:val="both"/>
         <w:rPr>
-          <w:color w:val="000000" w:themeColor="text1"/>
-        </w:rPr>
-      </w:pPr>
-      <w:r>
-        <w:rPr>
-          <w:color w:val="000000" w:themeColor="text1"/>
-        </w:rPr>
-        <w:lastRenderedPageBreak/>
+          <w:b/>
+          <w:bCs/>
+          <w:color w:val="FF0000"/>
+        </w:rPr>
+      </w:pPr>
+    </w:p>
+    <w:p>
+      <w:pPr>
+        <w:ind w:left="360"/>
+        <w:jc w:val="both"/>
+        <w:rPr>
+          <w:color w:val="000000" w:themeColor="text1"/>
+        </w:rPr>
+      </w:pPr>
+      <w:r>
+        <w:rPr>
+          <w:color w:val="000000" w:themeColor="text1"/>
+        </w:rPr>
         <w:t xml:space="preserve">We thank the reviewer for raising this important question. To clarify, Equation (1) describes the growth rate of infections by means of an exponential function, controlled by tuning parameter </w:t>
       </w:r>
       <m:oMath>
@@ -3378,6 +4069,17 @@
       <w:pPr>
         <w:ind w:left="360"/>
         <w:jc w:val="both"/>
+        <w:rPr>
+          <w:b/>
+          <w:bCs/>
+          <w:color w:val="FF0000"/>
+        </w:rPr>
+      </w:pPr>
+    </w:p>
+    <w:p>
+      <w:pPr>
+        <w:ind w:left="360"/>
+        <w:jc w:val="both"/>
       </w:pPr>
       <w:r>
         <w:rPr>
@@ -3448,7 +4150,11 @@
         <w:t>adaptation</w:t>
       </w:r>
       <w:r>
-        <w:t xml:space="preserve">, but it is non-Markovian; the resulting samples do not constitute a Markov chain. The sequence of samples generated during this adaptive phase is not a Markov chain, and therefore may not be used for posterior inference on the model. The adaptation number </w:t>
+        <w:t xml:space="preserve">, but it is non-Markovian; the resulting samples do not constitute a Markov chain. The sequence of samples generated during this adaptive phase is not a Markov chain, and </w:t>
+      </w:r>
+      <w:r>
+        <w:lastRenderedPageBreak/>
+        <w:t xml:space="preserve">therefore may not be used for posterior inference on the model. The adaptation number </w:t>
       </w:r>
       <w:r>
         <w:t xml:space="preserve">is thus, the number of samples which are to be discarded as part of the adaptation phase. </w:t>
@@ -3458,13 +4164,19 @@
       <w:pPr>
         <w:ind w:left="360"/>
         <w:jc w:val="both"/>
-        <w:rPr>
-          <w:color w:val="000000" w:themeColor="text1"/>
-        </w:rPr>
       </w:pPr>
       <w:r>
         <w:t xml:space="preserve">In the interest of brevity, we had not included a discussion on adaptation numbers in the original submission. The modified manuscript has a brief description of adaptation numbers. </w:t>
       </w:r>
+    </w:p>
+    <w:p>
+      <w:pPr>
+        <w:ind w:left="360"/>
+        <w:jc w:val="both"/>
+        <w:rPr>
+          <w:color w:val="000000" w:themeColor="text1"/>
+        </w:rPr>
+      </w:pPr>
     </w:p>
     <w:p>
       <w:pPr>
@@ -3496,6 +4208,17 @@
         </w:rPr>
         <w:t>Page 14, line 226 - start with 4 chains but end with what?</w:t>
       </w:r>
+    </w:p>
+    <w:p>
+      <w:pPr>
+        <w:ind w:left="360"/>
+        <w:jc w:val="both"/>
+        <w:rPr>
+          <w:b/>
+          <w:bCs/>
+          <w:color w:val="FF0000"/>
+        </w:rPr>
+      </w:pPr>
     </w:p>
     <w:p>
       <w:pPr>
@@ -3734,7 +4457,6 @@
           <w:iCs/>
           <w:color w:val="000000"/>
         </w:rPr>
-        <w:lastRenderedPageBreak/>
         <w:t>COVID-counts (i.e., case and death counts associated with COVID-19)</w:t>
       </w:r>
     </w:p>
@@ -3782,6 +4504,17 @@
         <w:ind w:left="360"/>
         <w:jc w:val="both"/>
         <w:rPr>
+          <w:b/>
+          <w:bCs/>
+          <w:color w:val="FF0000"/>
+        </w:rPr>
+      </w:pPr>
+    </w:p>
+    <w:p>
+      <w:pPr>
+        <w:ind w:left="360"/>
+        <w:jc w:val="both"/>
+        <w:rPr>
           <w:color w:val="000000" w:themeColor="text1"/>
         </w:rPr>
       </w:pPr>
@@ -3834,6 +4567,17 @@
         <w:ind w:left="360"/>
         <w:jc w:val="both"/>
         <w:rPr>
+          <w:b/>
+          <w:bCs/>
+          <w:color w:val="FF0000"/>
+        </w:rPr>
+      </w:pPr>
+    </w:p>
+    <w:p>
+      <w:pPr>
+        <w:ind w:left="360"/>
+        <w:jc w:val="both"/>
+        <w:rPr>
           <w:color w:val="000000" w:themeColor="text1"/>
         </w:rPr>
       </w:pPr>
@@ -3909,6 +4653,17 @@
         <w:ind w:left="360"/>
         <w:jc w:val="both"/>
         <w:rPr>
+          <w:b/>
+          <w:bCs/>
+          <w:color w:val="FF0000"/>
+        </w:rPr>
+      </w:pPr>
+    </w:p>
+    <w:p>
+      <w:pPr>
+        <w:ind w:left="360"/>
+        <w:jc w:val="both"/>
+        <w:rPr>
           <w:color w:val="000000" w:themeColor="text1"/>
         </w:rPr>
       </w:pPr>
@@ -3984,6 +4739,17 @@
         </w:rPr>
         <w:t>Page 16, lines 263-267 - please define n and N here</w:t>
       </w:r>
+    </w:p>
+    <w:p>
+      <w:pPr>
+        <w:ind w:left="360"/>
+        <w:jc w:val="both"/>
+        <w:rPr>
+          <w:b/>
+          <w:bCs/>
+          <w:color w:val="FF0000"/>
+        </w:rPr>
+      </w:pPr>
     </w:p>
     <w:p>
       <w:pPr>
@@ -4108,6 +4874,15 @@
           <w:color w:val="000000" w:themeColor="text1"/>
         </w:rPr>
       </w:pPr>
+    </w:p>
+    <w:p>
+      <w:pPr>
+        <w:ind w:left="360"/>
+        <w:jc w:val="both"/>
+        <w:rPr>
+          <w:color w:val="000000" w:themeColor="text1"/>
+        </w:rPr>
+      </w:pPr>
       <w:r>
         <w:rPr>
           <w:color w:val="000000" w:themeColor="text1"/>
@@ -4123,11 +4898,32 @@
           <w:color w:val="000000" w:themeColor="text1"/>
         </w:rPr>
       </w:pPr>
-      <w:r>
-        <w:rPr>
-          <w:color w:val="000000" w:themeColor="text1"/>
-        </w:rPr>
-        <w:t xml:space="preserve">Evidence suggests that about one in five infected people will experience no symptoms, and they will transmit the virus to significantly fewer people than someone with symptoms (see reference (1)). Researchers were initially divided about whether </w:t>
+    </w:p>
+    <w:p>
+      <w:pPr>
+        <w:ind w:left="360"/>
+        <w:jc w:val="both"/>
+        <w:rPr>
+          <w:color w:val="000000" w:themeColor="text1"/>
+        </w:rPr>
+      </w:pPr>
+      <w:r>
+        <w:rPr>
+          <w:color w:val="000000" w:themeColor="text1"/>
+        </w:rPr>
+        <w:t xml:space="preserve">Evidence suggests that about one in five infected people will experience no symptoms, and they will transmit the virus to significantly fewer people than someone with symptoms (see reference (1)). Researchers were initially </w:t>
+      </w:r>
+      <w:r>
+        <w:rPr>
+          <w:color w:val="000000" w:themeColor="text1"/>
+        </w:rPr>
+        <w:t xml:space="preserve">not certain </w:t>
+      </w:r>
+      <w:r>
+        <w:rPr>
+          <w:color w:val="000000" w:themeColor="text1"/>
+        </w:rPr>
+        <w:t xml:space="preserve">about whether </w:t>
       </w:r>
       <w:r>
         <w:rPr>
@@ -4145,286 +4941,298 @@
         <w:rPr>
           <w:color w:val="000000" w:themeColor="text1"/>
         </w:rPr>
+        <w:t xml:space="preserve">(i.e., people </w:t>
+      </w:r>
+      <w:r>
+        <w:rPr>
+          <w:color w:val="000000" w:themeColor="text1"/>
+        </w:rPr>
+        <w:t>whose infection went unreported</w:t>
+      </w:r>
+      <w:r>
+        <w:rPr>
+          <w:color w:val="000000" w:themeColor="text1"/>
+        </w:rPr>
+        <w:t>)</w:t>
+      </w:r>
+      <w:r>
+        <w:rPr>
+          <w:color w:val="000000" w:themeColor="text1"/>
+        </w:rPr>
+        <w:t xml:space="preserve"> act as ‘silent drivers’ of the pandemic. </w:t>
+      </w:r>
+      <w:r>
+        <w:rPr>
+          <w:color w:val="000000" w:themeColor="text1"/>
+        </w:rPr>
+        <w:t>A recent meta-analysis shows the rate of asymptomatic infections to be 17%</w:t>
+      </w:r>
+      <w:r>
+        <w:rPr>
+          <w:color w:val="000000" w:themeColor="text1"/>
+        </w:rPr>
+        <w:t xml:space="preserve"> </w:t>
+      </w:r>
+      <w:r>
+        <w:rPr>
+          <w:color w:val="000000" w:themeColor="text1"/>
+        </w:rPr>
+        <w:t>(see reference (2))</w:t>
+      </w:r>
+      <w:r>
+        <w:rPr>
+          <w:color w:val="000000" w:themeColor="text1"/>
+        </w:rPr>
+        <w:t>.</w:t>
+      </w:r>
+      <w:r>
+        <w:rPr>
+          <w:color w:val="000000" w:themeColor="text1"/>
+        </w:rPr>
+        <w:t xml:space="preserve"> The analysis defined asymptomatic people as those who showed none of the key COVID-19 symptoms during the entire follow-up period, and the authors included only studies that followed participants for at least seven days</w:t>
+      </w:r>
+      <w:r>
+        <w:rPr>
+          <w:color w:val="000000" w:themeColor="text1"/>
+        </w:rPr>
+        <w:t xml:space="preserve">. Another recent publication </w:t>
+      </w:r>
+      <w:r>
+        <w:rPr>
+          <w:color w:val="000000" w:themeColor="text1"/>
+        </w:rPr>
+        <w:t>conducted a systematic review and meta-analysis</w:t>
+      </w:r>
+      <w:r>
+        <w:rPr>
+          <w:color w:val="000000" w:themeColor="text1"/>
+          <w:vertAlign w:val="superscript"/>
+        </w:rPr>
+        <w:t xml:space="preserve"> </w:t>
+      </w:r>
+      <w:r>
+        <w:rPr>
+          <w:color w:val="000000" w:themeColor="text1"/>
+        </w:rPr>
+        <w:t>of 79 studies on the viral dynamics and transmissibility of SARS-CoV-2</w:t>
+      </w:r>
+      <w:r>
+        <w:rPr>
+          <w:color w:val="000000" w:themeColor="text1"/>
+        </w:rPr>
+        <w:t xml:space="preserve"> (see reference (3)). </w:t>
+      </w:r>
+      <w:r>
+        <w:rPr>
+          <w:color w:val="000000" w:themeColor="text1"/>
+        </w:rPr>
+        <w:t xml:space="preserve">The authors note that </w:t>
+      </w:r>
+      <w:r>
+        <w:rPr>
+          <w:rFonts w:eastAsia="Arial"/>
+          <w:color w:val="000000" w:themeColor="text1"/>
+        </w:rPr>
+        <w:t xml:space="preserve">asymptomatic people seem </w:t>
+      </w:r>
+      <w:proofErr w:type="gramStart"/>
+      <w:r>
+        <w:rPr>
+          <w:rFonts w:eastAsia="Arial"/>
+          <w:color w:val="000000" w:themeColor="text1"/>
+        </w:rPr>
+        <w:t>to</w:t>
+      </w:r>
+      <w:proofErr w:type="gramEnd"/>
+      <w:r>
+        <w:rPr>
+          <w:rFonts w:eastAsia="Arial"/>
+          <w:color w:val="000000" w:themeColor="text1"/>
+        </w:rPr>
+        <w:t xml:space="preserve"> </w:t>
+      </w:r>
+      <w:r>
+        <w:rPr>
+          <w:color w:val="000000" w:themeColor="text1"/>
+        </w:rPr>
+        <w:t>‘</w:t>
+      </w:r>
+      <w:r>
+        <w:rPr>
+          <w:rFonts w:eastAsia="Arial"/>
+          <w:color w:val="000000" w:themeColor="text1"/>
+        </w:rPr>
+        <w:t>clear</w:t>
+      </w:r>
+      <w:r>
+        <w:rPr>
+          <w:color w:val="000000" w:themeColor="text1"/>
+        </w:rPr>
+        <w:t>’</w:t>
+      </w:r>
+      <w:r>
+        <w:rPr>
+          <w:rFonts w:eastAsia="Arial"/>
+          <w:color w:val="000000" w:themeColor="text1"/>
+        </w:rPr>
+        <w:t xml:space="preserve"> the virus faster and are infectious for a shorter period.</w:t>
+      </w:r>
+      <w:r>
+        <w:rPr>
+          <w:color w:val="000000" w:themeColor="text1"/>
+        </w:rPr>
+        <w:t xml:space="preserve"> They further note that immune systems of asymptomatic individuals might be able to neutralize the virus more rapidly, thereby leading us to </w:t>
+      </w:r>
+      <w:r>
+        <w:rPr>
+          <w:color w:val="000000" w:themeColor="text1"/>
+          <w:lang w:val="en"/>
+        </w:rPr>
+        <w:t>assume that unascertained cases have lower</w:t>
+      </w:r>
+      <w:r>
+        <w:rPr>
+          <w:color w:val="000000" w:themeColor="text1"/>
+        </w:rPr>
+        <w:t xml:space="preserve"> viral load (and therefore lower</w:t>
+      </w:r>
+      <w:r>
+        <w:rPr>
+          <w:color w:val="000000" w:themeColor="text1"/>
+          <w:lang w:val="en"/>
+        </w:rPr>
+        <w:t xml:space="preserve"> transmissibility</w:t>
+      </w:r>
+      <w:r>
+        <w:rPr>
+          <w:color w:val="000000" w:themeColor="text1"/>
+        </w:rPr>
+        <w:t>)</w:t>
+      </w:r>
+      <w:r>
+        <w:rPr>
+          <w:color w:val="000000" w:themeColor="text1"/>
+          <w:lang w:val="en"/>
+        </w:rPr>
+        <w:t xml:space="preserve"> than ascertained cases</w:t>
+      </w:r>
+      <w:r>
+        <w:rPr>
+          <w:color w:val="000000" w:themeColor="text1"/>
+          <w:lang w:val="en"/>
+        </w:rPr>
+        <w:t>.</w:t>
+      </w:r>
+    </w:p>
+    <w:p>
+      <w:pPr>
+        <w:ind w:left="360"/>
+        <w:jc w:val="both"/>
+        <w:rPr>
+          <w:color w:val="000000" w:themeColor="text1"/>
+        </w:rPr>
+      </w:pPr>
+    </w:p>
+    <w:p>
+      <w:pPr>
+        <w:ind w:left="360"/>
+        <w:jc w:val="both"/>
+        <w:rPr>
+          <w:i/>
+          <w:iCs/>
+          <w:color w:val="000000" w:themeColor="text1"/>
+        </w:rPr>
+      </w:pPr>
+      <w:r>
+        <w:rPr>
+          <w:i/>
+          <w:iCs/>
+          <w:color w:val="000000" w:themeColor="text1"/>
+        </w:rPr>
+        <w:t>References</w:t>
+      </w:r>
+    </w:p>
+    <w:p>
+      <w:pPr>
+        <w:ind w:left="360"/>
+        <w:jc w:val="both"/>
+      </w:pPr>
+      <w:r>
+        <w:rPr>
+          <w:color w:val="000000" w:themeColor="text1"/>
+        </w:rPr>
+        <w:t xml:space="preserve">(1) </w:t>
+      </w:r>
+      <w:proofErr w:type="spellStart"/>
+      <w:r>
+        <w:t>Nogrady</w:t>
+      </w:r>
+      <w:proofErr w:type="spellEnd"/>
+      <w:r>
+        <w:t xml:space="preserve">, Bianca. "What the data say about asymptomatic COVID infections." </w:t>
+      </w:r>
+      <w:r>
+        <w:rPr>
+          <w:i/>
+          <w:iCs/>
+        </w:rPr>
+        <w:t>Nature</w:t>
+      </w:r>
+      <w:r>
+        <w:t xml:space="preserve"> (2020).</w:t>
+      </w:r>
+      <w:r>
+        <w:t xml:space="preserve"> DOI </w:t>
+      </w:r>
+      <w:r>
+        <w:t>https://doi.org/10.1038/d41586-020-03141-3</w:t>
+      </w:r>
+    </w:p>
+    <w:p>
+      <w:pPr>
+        <w:ind w:left="360"/>
+        <w:jc w:val="both"/>
+      </w:pPr>
+      <w:r>
+        <w:t xml:space="preserve">(2) </w:t>
+      </w:r>
+      <w:proofErr w:type="spellStart"/>
+      <w:r>
+        <w:t>Byambasuren</w:t>
+      </w:r>
+      <w:proofErr w:type="spellEnd"/>
+      <w:r>
+        <w:t xml:space="preserve">, </w:t>
+      </w:r>
+      <w:proofErr w:type="spellStart"/>
+      <w:r>
+        <w:t>Oyungerel</w:t>
+      </w:r>
+      <w:proofErr w:type="spellEnd"/>
+      <w:r>
+        <w:t xml:space="preserve">, et al. "Estimating the extent of asymptomatic COVID-19 and its potential for community transmission: systematic review and meta-analysis." </w:t>
+      </w:r>
+      <w:r>
+        <w:rPr>
+          <w:i/>
+          <w:iCs/>
+        </w:rPr>
+        <w:t>Official Journal of the Association of Medical Microbiology and Infectious Disease Canada</w:t>
+      </w:r>
+      <w:r>
+        <w:t xml:space="preserve"> 5.4 (2020): 223-234.</w:t>
+      </w:r>
+    </w:p>
+    <w:p>
+      <w:pPr>
+        <w:ind w:left="360"/>
+        <w:jc w:val="both"/>
+        <w:rPr>
+          <w:color w:val="000000" w:themeColor="text1"/>
+        </w:rPr>
+      </w:pPr>
+      <w:r>
         <w:lastRenderedPageBreak/>
-        <w:t xml:space="preserve">(i.e., people </w:t>
-      </w:r>
-      <w:r>
-        <w:rPr>
-          <w:color w:val="000000" w:themeColor="text1"/>
-        </w:rPr>
-        <w:t>whose infection went unreported</w:t>
-      </w:r>
-      <w:r>
-        <w:rPr>
-          <w:color w:val="000000" w:themeColor="text1"/>
-        </w:rPr>
-        <w:t>)</w:t>
-      </w:r>
-      <w:r>
-        <w:rPr>
-          <w:color w:val="000000" w:themeColor="text1"/>
-        </w:rPr>
-        <w:t xml:space="preserve"> act as ‘silent drivers’ of the pandemic. </w:t>
-      </w:r>
-      <w:r>
-        <w:rPr>
-          <w:color w:val="000000" w:themeColor="text1"/>
-        </w:rPr>
-        <w:t>A recent meta-analysis shows the rate of asymptomatic infections to be 17%</w:t>
-      </w:r>
-      <w:r>
-        <w:rPr>
-          <w:color w:val="000000" w:themeColor="text1"/>
-        </w:rPr>
-        <w:t>.</w:t>
-      </w:r>
-      <w:r>
-        <w:rPr>
-          <w:color w:val="000000" w:themeColor="text1"/>
-        </w:rPr>
-        <w:t xml:space="preserve"> The analysis defined asymptomatic people as those who showed none of the key COVID-19 symptoms during the entire follow-up period, and the authors included only studies that followed participants for at least seven days</w:t>
-      </w:r>
-      <w:r>
-        <w:rPr>
-          <w:color w:val="000000" w:themeColor="text1"/>
-        </w:rPr>
-        <w:t xml:space="preserve"> (see reference (2)). Another recent publication </w:t>
-      </w:r>
-      <w:r>
-        <w:rPr>
-          <w:color w:val="000000" w:themeColor="text1"/>
-        </w:rPr>
-        <w:t>conducted a systematic review and meta-analysis</w:t>
-      </w:r>
-      <w:r>
-        <w:rPr>
-          <w:color w:val="000000" w:themeColor="text1"/>
-          <w:vertAlign w:val="superscript"/>
-        </w:rPr>
-        <w:t xml:space="preserve"> </w:t>
-      </w:r>
-      <w:r>
-        <w:rPr>
-          <w:color w:val="000000" w:themeColor="text1"/>
-        </w:rPr>
-        <w:t>of 79 studies on the viral dynamics and transmissibility of SARS-CoV-2</w:t>
-      </w:r>
-      <w:r>
-        <w:rPr>
-          <w:color w:val="000000" w:themeColor="text1"/>
-        </w:rPr>
-        <w:t xml:space="preserve"> (see reference (3)). </w:t>
-      </w:r>
-      <w:r>
-        <w:rPr>
-          <w:color w:val="000000" w:themeColor="text1"/>
-        </w:rPr>
-        <w:t xml:space="preserve">The authors note that </w:t>
-      </w:r>
-      <w:r>
-        <w:rPr>
-          <w:rFonts w:eastAsia="Arial"/>
-          <w:color w:val="000000" w:themeColor="text1"/>
-        </w:rPr>
-        <w:t xml:space="preserve">asymptomatic people seem </w:t>
-      </w:r>
-      <w:proofErr w:type="gramStart"/>
-      <w:r>
-        <w:rPr>
-          <w:rFonts w:eastAsia="Arial"/>
-          <w:color w:val="000000" w:themeColor="text1"/>
-        </w:rPr>
-        <w:t>to</w:t>
-      </w:r>
-      <w:proofErr w:type="gramEnd"/>
-      <w:r>
-        <w:rPr>
-          <w:rFonts w:eastAsia="Arial"/>
-          <w:color w:val="000000" w:themeColor="text1"/>
-        </w:rPr>
-        <w:t xml:space="preserve"> </w:t>
-      </w:r>
-      <w:r>
-        <w:rPr>
-          <w:color w:val="000000" w:themeColor="text1"/>
-        </w:rPr>
-        <w:t>‘</w:t>
-      </w:r>
-      <w:r>
-        <w:rPr>
-          <w:rFonts w:eastAsia="Arial"/>
-          <w:color w:val="000000" w:themeColor="text1"/>
-        </w:rPr>
-        <w:t>clear</w:t>
-      </w:r>
-      <w:r>
-        <w:rPr>
-          <w:color w:val="000000" w:themeColor="text1"/>
-        </w:rPr>
-        <w:t>’</w:t>
-      </w:r>
-      <w:r>
-        <w:rPr>
-          <w:rFonts w:eastAsia="Arial"/>
-          <w:color w:val="000000" w:themeColor="text1"/>
-        </w:rPr>
-        <w:t xml:space="preserve"> the virus faster and are infectious for a shorter period.</w:t>
-      </w:r>
-      <w:r>
-        <w:rPr>
-          <w:color w:val="000000" w:themeColor="text1"/>
-        </w:rPr>
-        <w:t xml:space="preserve"> They further note that immune systems of asymptomatic individuals might be able to neutralize the virus more rapidly, thereby leading us to </w:t>
-      </w:r>
-      <w:r>
-        <w:rPr>
-          <w:color w:val="000000" w:themeColor="text1"/>
-          <w:lang w:val="en"/>
-        </w:rPr>
-        <w:t>assume that unascertained cases have lower</w:t>
-      </w:r>
-      <w:r>
-        <w:rPr>
-          <w:color w:val="000000" w:themeColor="text1"/>
-        </w:rPr>
-        <w:t xml:space="preserve"> viral load (and therefore lower</w:t>
-      </w:r>
-      <w:r>
-        <w:rPr>
-          <w:color w:val="000000" w:themeColor="text1"/>
-          <w:lang w:val="en"/>
-        </w:rPr>
-        <w:t xml:space="preserve"> transmissibility</w:t>
-      </w:r>
-      <w:r>
-        <w:rPr>
-          <w:color w:val="000000" w:themeColor="text1"/>
-        </w:rPr>
-        <w:t>)</w:t>
-      </w:r>
-      <w:r>
-        <w:rPr>
-          <w:color w:val="000000" w:themeColor="text1"/>
-          <w:lang w:val="en"/>
-        </w:rPr>
-        <w:t xml:space="preserve"> than ascertained cases</w:t>
-      </w:r>
-      <w:r>
-        <w:rPr>
-          <w:color w:val="000000" w:themeColor="text1"/>
-          <w:lang w:val="en"/>
-        </w:rPr>
-        <w:t>.</w:t>
-      </w:r>
-    </w:p>
-    <w:p>
-      <w:pPr>
-        <w:ind w:left="360"/>
-        <w:jc w:val="both"/>
-        <w:rPr>
-          <w:color w:val="000000" w:themeColor="text1"/>
-        </w:rPr>
-      </w:pPr>
-    </w:p>
-    <w:p>
-      <w:pPr>
-        <w:ind w:left="360"/>
-        <w:jc w:val="both"/>
-        <w:rPr>
-          <w:i/>
-          <w:iCs/>
-          <w:color w:val="000000" w:themeColor="text1"/>
-        </w:rPr>
-      </w:pPr>
-      <w:r>
-        <w:rPr>
-          <w:i/>
-          <w:iCs/>
-          <w:color w:val="000000" w:themeColor="text1"/>
-        </w:rPr>
-        <w:t>References</w:t>
-      </w:r>
-    </w:p>
-    <w:p>
-      <w:pPr>
-        <w:ind w:left="360"/>
-        <w:jc w:val="both"/>
-      </w:pPr>
-      <w:r>
-        <w:rPr>
-          <w:color w:val="000000" w:themeColor="text1"/>
-        </w:rPr>
-        <w:t xml:space="preserve">(1) </w:t>
-      </w:r>
-      <w:proofErr w:type="spellStart"/>
-      <w:r>
-        <w:t>Nogrady</w:t>
-      </w:r>
-      <w:proofErr w:type="spellEnd"/>
-      <w:r>
-        <w:t xml:space="preserve">, Bianca. "What the data say about asymptomatic COVID infections." </w:t>
-      </w:r>
-      <w:r>
-        <w:rPr>
-          <w:i/>
-          <w:iCs/>
-        </w:rPr>
-        <w:t>Nature</w:t>
-      </w:r>
-      <w:r>
-        <w:t xml:space="preserve"> (2020).</w:t>
-      </w:r>
-      <w:r>
-        <w:t xml:space="preserve"> DOI </w:t>
-      </w:r>
-      <w:r>
-        <w:t>https://doi.org/10.1038/d41586-020-03141-3</w:t>
-      </w:r>
-    </w:p>
-    <w:p>
-      <w:pPr>
-        <w:ind w:left="360"/>
-        <w:jc w:val="both"/>
-      </w:pPr>
-      <w:r>
-        <w:t xml:space="preserve">(2) </w:t>
-      </w:r>
-      <w:proofErr w:type="spellStart"/>
-      <w:r>
-        <w:t>Byambasuren</w:t>
-      </w:r>
-      <w:proofErr w:type="spellEnd"/>
-      <w:r>
-        <w:t xml:space="preserve">, </w:t>
-      </w:r>
-      <w:proofErr w:type="spellStart"/>
-      <w:r>
-        <w:t>Oyungerel</w:t>
-      </w:r>
-      <w:proofErr w:type="spellEnd"/>
-      <w:r>
-        <w:t xml:space="preserve">, et al. "Estimating the extent of asymptomatic COVID-19 and its potential for community transmission: systematic review and meta-analysis." </w:t>
-      </w:r>
-      <w:r>
-        <w:rPr>
-          <w:i/>
-          <w:iCs/>
-        </w:rPr>
-        <w:t>Official Journal of the Association of Medical Microbiology and Infectious Disease Canada</w:t>
-      </w:r>
-      <w:r>
-        <w:t xml:space="preserve"> 5.4 (2020): 223-234.</w:t>
-      </w:r>
-    </w:p>
-    <w:p>
-      <w:pPr>
-        <w:ind w:left="360"/>
-        <w:jc w:val="both"/>
-        <w:rPr>
-          <w:color w:val="000000" w:themeColor="text1"/>
-        </w:rPr>
-      </w:pPr>
-      <w:r>
         <w:t xml:space="preserve">(3) </w:t>
       </w:r>
       <w:proofErr w:type="spellStart"/>
@@ -4526,6 +5334,17 @@
         <w:ind w:left="360"/>
         <w:jc w:val="both"/>
         <w:rPr>
+          <w:b/>
+          <w:bCs/>
+          <w:color w:val="FF0000"/>
+        </w:rPr>
+      </w:pPr>
+    </w:p>
+    <w:p>
+      <w:pPr>
+        <w:ind w:left="360"/>
+        <w:jc w:val="both"/>
+        <w:rPr>
           <w:color w:val="000000" w:themeColor="text1"/>
         </w:rPr>
       </w:pPr>
@@ -4875,6 +5694,17 @@
         </w:rPr>
         <w:t>Page 17, line 290 - strange phrasing where the authors talk about the assumed value for r_0</w:t>
       </w:r>
+    </w:p>
+    <w:p>
+      <w:pPr>
+        <w:ind w:left="360"/>
+        <w:jc w:val="both"/>
+        <w:rPr>
+          <w:b/>
+          <w:bCs/>
+          <w:color w:val="FF0000"/>
+        </w:rPr>
+      </w:pPr>
     </w:p>
     <w:p>
       <w:pPr>
@@ -5166,7 +5996,18 @@
           <w:color w:val="222222"/>
           <w:shd w:val="clear" w:color="auto" w:fill="FFFFFF"/>
         </w:rPr>
-        <w:t>, J., Behavioral Dynamics of COVID-19: Estimating Under-Reporting, Multiple Waves, and Adherence Fatigue Across 92 Nations, System Dynamics Review, Forthcoming, Available at SSRN: http://dx.doi.org/10.2139/ssrn.3635047</w:t>
+        <w:t xml:space="preserve">, J., </w:t>
+      </w:r>
+      <w:r>
+        <w:rPr>
+          <w:rFonts w:cstheme="minorHAnsi"/>
+          <w:i/>
+          <w:iCs/>
+          <w:color w:val="222222"/>
+          <w:shd w:val="clear" w:color="auto" w:fill="FFFFFF"/>
+        </w:rPr>
+        <w:lastRenderedPageBreak/>
+        <w:t>Behavioral Dynamics of COVID-19: Estimating Under-Reporting, Multiple Waves, and Adherence Fatigue Across 92 Nations, System Dynamics Review, Forthcoming, Available at SSRN: http://dx.doi.org/10.2139/ssrn.3635047</w:t>
       </w:r>
     </w:p>
     <w:p>
@@ -5205,6 +6046,17 @@
         <w:ind w:left="360"/>
         <w:jc w:val="both"/>
         <w:rPr>
+          <w:b/>
+          <w:bCs/>
+          <w:color w:val="FF0000"/>
+        </w:rPr>
+      </w:pPr>
+    </w:p>
+    <w:p>
+      <w:pPr>
+        <w:ind w:left="360"/>
+        <w:jc w:val="both"/>
+        <w:rPr>
           <w:color w:val="000000" w:themeColor="text1"/>
         </w:rPr>
       </w:pPr>
@@ -5482,6 +6334,15 @@
         <w:ind w:left="360"/>
         <w:jc w:val="both"/>
         <w:rPr>
+          <w:color w:val="FF0000"/>
+        </w:rPr>
+      </w:pPr>
+    </w:p>
+    <w:p>
+      <w:pPr>
+        <w:ind w:left="360"/>
+        <w:jc w:val="both"/>
+        <w:rPr>
           <w:color w:val="000000" w:themeColor="text1"/>
         </w:rPr>
       </w:pPr>
@@ -5518,7 +6379,6 @@
           <w:bCs/>
           <w:color w:val="FF0000"/>
         </w:rPr>
-        <w:lastRenderedPageBreak/>
         <w:t>Page 19, lines 324-329 - the authors discuss modelling of false negatives but don't mention consideration of false positives. Please outline what assumptions/considerations are made here</w:t>
       </w:r>
     </w:p>
@@ -5527,6 +6387,15 @@
         <w:ind w:left="360"/>
         <w:jc w:val="both"/>
         <w:rPr>
+          <w:color w:val="FF0000"/>
+        </w:rPr>
+      </w:pPr>
+    </w:p>
+    <w:p>
+      <w:pPr>
+        <w:ind w:left="360"/>
+        <w:jc w:val="both"/>
+        <w:rPr>
           <w:color w:val="000000" w:themeColor="text1"/>
         </w:rPr>
       </w:pPr>
@@ -5548,6 +6417,15 @@
         </w:rPr>
         <w:t xml:space="preserve">testing for COVID-19 in India, studies note that the RT-PCR tests used have high false negatives (as high as 30% with corresponding sensitivity falling to almost 70%) and low false positives (as low as 5% with corresponding specificity nearly 95%). Since the specificity is appreciably high, we model only false negatives. For reference, please see the following reference. </w:t>
       </w:r>
+    </w:p>
+    <w:p>
+      <w:pPr>
+        <w:ind w:left="360"/>
+        <w:jc w:val="both"/>
+        <w:rPr>
+          <w:color w:val="000000" w:themeColor="text1"/>
+        </w:rPr>
+      </w:pPr>
     </w:p>
     <w:p>
       <w:pPr>
@@ -5722,8 +6600,20 @@
           <w:bCs/>
           <w:color w:val="FF0000"/>
         </w:rPr>
+        <w:lastRenderedPageBreak/>
         <w:t>Page 20, line 333 - do the authors mean exponentially distributed times?</w:t>
       </w:r>
+    </w:p>
+    <w:p>
+      <w:pPr>
+        <w:ind w:left="360"/>
+        <w:jc w:val="both"/>
+        <w:rPr>
+          <w:b/>
+          <w:bCs/>
+          <w:color w:val="FF0000"/>
+        </w:rPr>
+      </w:pPr>
     </w:p>
     <w:p>
       <w:pPr>
@@ -5873,6 +6763,15 @@
         </w:rPr>
         <w:t xml:space="preserve"> is a scaling factor - why the difference in terminology?</w:t>
       </w:r>
+    </w:p>
+    <w:p>
+      <w:pPr>
+        <w:ind w:left="360"/>
+        <w:jc w:val="both"/>
+        <w:rPr>
+          <w:color w:val="FF0000"/>
+        </w:rPr>
+      </w:pPr>
     </w:p>
     <w:p>
       <w:pPr>
@@ -6016,6 +6915,15 @@
         <w:ind w:left="360"/>
         <w:jc w:val="both"/>
         <w:rPr>
+          <w:color w:val="FF0000"/>
+        </w:rPr>
+      </w:pPr>
+    </w:p>
+    <w:p>
+      <w:pPr>
+        <w:ind w:left="360"/>
+        <w:jc w:val="both"/>
+        <w:rPr>
           <w:color w:val="000000" w:themeColor="text1"/>
         </w:rPr>
       </w:pPr>
@@ -6075,6 +6983,15 @@
         <w:ind w:left="360"/>
         <w:jc w:val="both"/>
         <w:rPr>
+          <w:color w:val="FF0000"/>
+        </w:rPr>
+      </w:pPr>
+    </w:p>
+    <w:p>
+      <w:pPr>
+        <w:ind w:left="360"/>
+        <w:jc w:val="both"/>
+        <w:rPr>
           <w:color w:val="000000" w:themeColor="text1"/>
         </w:rPr>
       </w:pPr>
@@ -6084,6 +7001,15 @@
         </w:rPr>
         <w:t xml:space="preserve">We thank the reviewer for raising this issue and note that the typical duration between collection of samples and declaration of test results for RT-PCR tests ranges between 1-3 days. With the progression of the pandemic, the number of available tests has increased considerably, further reducing the delay in obtaining test results. Hence, we have assumed testing to be instantaneous to simplify the model. For the model with non-instantaneous testing please refer to supplementary materials of the following reference </w:t>
       </w:r>
+    </w:p>
+    <w:p>
+      <w:pPr>
+        <w:ind w:left="360"/>
+        <w:jc w:val="both"/>
+        <w:rPr>
+          <w:color w:val="000000" w:themeColor="text1"/>
+        </w:rPr>
+      </w:pPr>
     </w:p>
     <w:p>
       <w:pPr>
@@ -6323,16 +7249,7 @@
           <w:bCs/>
           <w:color w:val="FF0000"/>
         </w:rPr>
-        <w:t xml:space="preserve">*beta. In fact, it seems that a slightly different Figure has </w:t>
-      </w:r>
-      <w:r>
-        <w:rPr>
-          <w:b/>
-          <w:bCs/>
-          <w:color w:val="FF0000"/>
-        </w:rPr>
-        <w:lastRenderedPageBreak/>
-        <w:t xml:space="preserve">been uploaded separately to the one included in the </w:t>
+        <w:t xml:space="preserve">*beta. In fact, it seems that a slightly different Figure has been uploaded separately to the one included in the </w:t>
       </w:r>
       <w:proofErr w:type="gramStart"/>
       <w:r>
@@ -6370,6 +7287,15 @@
         </w:rPr>
         <w:t xml:space="preserve"> Figure is missing arrows</w:t>
       </w:r>
+    </w:p>
+    <w:p>
+      <w:pPr>
+        <w:ind w:left="360"/>
+        <w:jc w:val="both"/>
+        <w:rPr>
+          <w:color w:val="FF0000"/>
+        </w:rPr>
+      </w:pPr>
     </w:p>
     <w:p>
       <w:pPr>
@@ -6414,6 +7340,15 @@
         </w:rPr>
         <w:t>Page 22 - line 373 - what does daily differences mean? Are you using a time step of one day?</w:t>
       </w:r>
+    </w:p>
+    <w:p>
+      <w:pPr>
+        <w:ind w:left="360"/>
+        <w:jc w:val="both"/>
+        <w:rPr>
+          <w:color w:val="FF0000"/>
+        </w:rPr>
+      </w:pPr>
     </w:p>
     <w:p>
       <w:pPr>
@@ -6627,6 +7562,17 @@
         <w:ind w:left="360"/>
         <w:jc w:val="both"/>
         <w:rPr>
+          <w:b/>
+          <w:bCs/>
+          <w:color w:val="FF0000"/>
+        </w:rPr>
+      </w:pPr>
+    </w:p>
+    <w:p>
+      <w:pPr>
+        <w:ind w:left="360"/>
+        <w:jc w:val="both"/>
+        <w:rPr>
           <w:color w:val="000000" w:themeColor="text1"/>
         </w:rPr>
       </w:pPr>
@@ -7050,6 +7996,15 @@
         <w:ind w:left="360"/>
         <w:jc w:val="both"/>
         <w:rPr>
+          <w:color w:val="FF0000"/>
+        </w:rPr>
+      </w:pPr>
+    </w:p>
+    <w:p>
+      <w:pPr>
+        <w:ind w:left="360"/>
+        <w:jc w:val="both"/>
+        <w:rPr>
           <w:color w:val="000000" w:themeColor="text1"/>
         </w:rPr>
       </w:pPr>
@@ -7141,6 +8096,17 @@
         <w:rPr>
           <w:b/>
           <w:bCs/>
+          <w:color w:val="FF0000"/>
+        </w:rPr>
+      </w:pPr>
+    </w:p>
+    <w:p>
+      <w:pPr>
+        <w:ind w:left="360"/>
+        <w:jc w:val="both"/>
+        <w:rPr>
+          <w:b/>
+          <w:bCs/>
           <w:color w:val="000000" w:themeColor="text1"/>
         </w:rPr>
       </w:pPr>
@@ -7207,6 +8173,15 @@
         <w:ind w:left="360"/>
         <w:jc w:val="both"/>
         <w:rPr>
+          <w:color w:val="FF0000"/>
+        </w:rPr>
+      </w:pPr>
+    </w:p>
+    <w:p>
+      <w:pPr>
+        <w:ind w:left="360"/>
+        <w:jc w:val="both"/>
+        <w:rPr>
           <w:color w:val="000000" w:themeColor="text1"/>
         </w:rPr>
       </w:pPr>
@@ -7266,6 +8241,15 @@
         <w:ind w:left="360"/>
         <w:jc w:val="both"/>
         <w:rPr>
+          <w:color w:val="FF0000"/>
+        </w:rPr>
+      </w:pPr>
+    </w:p>
+    <w:p>
+      <w:pPr>
+        <w:ind w:left="360"/>
+        <w:jc w:val="both"/>
+        <w:rPr>
           <w:color w:val="000000" w:themeColor="text1"/>
         </w:rPr>
       </w:pPr>
@@ -7314,6 +8298,17 @@
         </w:rPr>
         <w:t>Page 29 - equation (18) - define the norm notation used</w:t>
       </w:r>
+    </w:p>
+    <w:p>
+      <w:pPr>
+        <w:ind w:left="360"/>
+        <w:jc w:val="both"/>
+        <w:rPr>
+          <w:b/>
+          <w:bCs/>
+          <w:color w:val="FF0000"/>
+        </w:rPr>
+      </w:pPr>
     </w:p>
     <w:p>
       <w:pPr>
@@ -7414,6 +8409,15 @@
         </w:rPr>
         <w:t xml:space="preserve"> side of both measures seems to be calculated from t=1 to t=T but the left hand side are defined as being relevant to time t only</w:t>
       </w:r>
+    </w:p>
+    <w:p>
+      <w:pPr>
+        <w:ind w:left="360"/>
+        <w:jc w:val="both"/>
+        <w:rPr>
+          <w:color w:val="FF0000"/>
+        </w:rPr>
+      </w:pPr>
     </w:p>
     <w:p>
       <w:pPr>
@@ -8463,6 +9467,17 @@
         <w:rPr>
           <w:b/>
           <w:bCs/>
+          <w:color w:val="FF0000"/>
+        </w:rPr>
+      </w:pPr>
+    </w:p>
+    <w:p>
+      <w:pPr>
+        <w:ind w:left="360"/>
+        <w:jc w:val="both"/>
+        <w:rPr>
+          <w:b/>
+          <w:bCs/>
           <w:color w:val="000000" w:themeColor="text1"/>
         </w:rPr>
       </w:pPr>
@@ -9094,6 +10109,15 @@
         <w:ind w:left="360"/>
         <w:jc w:val="both"/>
         <w:rPr>
+          <w:color w:val="FF0000"/>
+        </w:rPr>
+      </w:pPr>
+    </w:p>
+    <w:p>
+      <w:pPr>
+        <w:ind w:left="360"/>
+        <w:jc w:val="both"/>
+        <w:rPr>
           <w:color w:val="000000" w:themeColor="text1"/>
         </w:rPr>
       </w:pPr>
@@ -9165,6 +10189,15 @@
         <w:ind w:left="360"/>
         <w:jc w:val="both"/>
         <w:rPr>
+          <w:color w:val="FF0000"/>
+        </w:rPr>
+      </w:pPr>
+    </w:p>
+    <w:p>
+      <w:pPr>
+        <w:ind w:left="360"/>
+        <w:jc w:val="both"/>
+        <w:rPr>
           <w:color w:val="000000" w:themeColor="text1"/>
         </w:rPr>
       </w:pPr>
@@ -9244,6 +10277,17 @@
         <w:ind w:left="360"/>
         <w:jc w:val="both"/>
         <w:rPr>
+          <w:b/>
+          <w:bCs/>
+          <w:color w:val="FF0000"/>
+        </w:rPr>
+      </w:pPr>
+    </w:p>
+    <w:p>
+      <w:pPr>
+        <w:ind w:left="360"/>
+        <w:jc w:val="both"/>
+        <w:rPr>
           <w:color w:val="000000" w:themeColor="text1"/>
         </w:rPr>
       </w:pPr>
@@ -9281,14 +10325,7 @@
         <w:rPr>
           <w:color w:val="000000" w:themeColor="text1"/>
         </w:rPr>
-        <w:t xml:space="preserve">ince the projections and parameters explaining </w:t>
-      </w:r>
-      <w:r>
-        <w:rPr>
-          <w:color w:val="000000" w:themeColor="text1"/>
-        </w:rPr>
-        <w:lastRenderedPageBreak/>
-        <w:t xml:space="preserve">transmission dynamics in the dashboard are generated by the </w:t>
+        <w:t xml:space="preserve">ince the projections and parameters explaining transmission dynamics in the dashboard are generated by the </w:t>
       </w:r>
       <w:proofErr w:type="spellStart"/>
       <w:r>
@@ -9387,6 +10424,20 @@
         </w:rPr>
         <w:t>.</w:t>
       </w:r>
+    </w:p>
+    <w:p>
+      <w:pPr>
+        <w:ind w:left="360"/>
+        <w:jc w:val="both"/>
+        <w:rPr>
+          <w:rStyle w:val="Emphasis"/>
+          <w:b/>
+          <w:bCs/>
+          <w:i w:val="0"/>
+          <w:iCs w:val="0"/>
+          <w:color w:val="FF0000"/>
+        </w:rPr>
+      </w:pPr>
     </w:p>
     <w:p>
       <w:pPr>
@@ -9418,21 +10469,7 @@
         <w:rPr>
           <w:color w:val="000000" w:themeColor="text1"/>
         </w:rPr>
-        <w:t xml:space="preserve"> for each of the four lockdown phases) w</w:t>
-      </w:r>
-      <w:proofErr w:type="spellStart"/>
-      <w:r>
-        <w:rPr>
-          <w:color w:val="000000" w:themeColor="text1"/>
-        </w:rPr>
-        <w:t>ith</w:t>
-      </w:r>
-      <w:proofErr w:type="spellEnd"/>
-      <w:r>
-        <w:rPr>
-          <w:color w:val="000000" w:themeColor="text1"/>
-        </w:rPr>
-        <w:t xml:space="preserve"> intervention policies implemented by the government. Please see Section 5 and Supplementary Table S4 for more information. </w:t>
+        <w:t xml:space="preserve"> for each of the four lockdown phases) with intervention policies implemented by the government. Please see Section 5 and Supplementary Table S4 for more information. </w:t>
       </w:r>
     </w:p>
     <w:p>
@@ -9592,6 +10629,15 @@
         <w:ind w:left="360"/>
         <w:jc w:val="both"/>
         <w:rPr>
+          <w:color w:val="FF0000"/>
+        </w:rPr>
+      </w:pPr>
+    </w:p>
+    <w:p>
+      <w:pPr>
+        <w:ind w:left="360"/>
+        <w:jc w:val="both"/>
+        <w:rPr>
           <w:color w:val="000000" w:themeColor="text1"/>
         </w:rPr>
       </w:pPr>
@@ -9708,6 +10754,15 @@
         <w:ind w:left="360"/>
         <w:jc w:val="both"/>
         <w:rPr>
+          <w:color w:val="FF0000"/>
+        </w:rPr>
+      </w:pPr>
+    </w:p>
+    <w:p>
+      <w:pPr>
+        <w:ind w:left="360"/>
+        <w:jc w:val="both"/>
+        <w:rPr>
           <w:color w:val="000000" w:themeColor="text1"/>
         </w:rPr>
       </w:pPr>
@@ -9771,8 +10826,20 @@
           <w:bCs/>
           <w:color w:val="FF0000"/>
         </w:rPr>
+        <w:lastRenderedPageBreak/>
         <w:t>Page 36 - lines 615-617 - it is not clear what the authors mean by this sentence: if the uncertainty estimates play a key role in model choice, then why don't you report them?</w:t>
       </w:r>
+    </w:p>
+    <w:p>
+      <w:pPr>
+        <w:ind w:left="360"/>
+        <w:jc w:val="both"/>
+        <w:rPr>
+          <w:b/>
+          <w:bCs/>
+          <w:color w:val="FF0000"/>
+        </w:rPr>
+      </w:pPr>
     </w:p>
     <w:p>
       <w:pPr>
@@ -9853,7 +10920,6 @@
           <w:bCs/>
           <w:color w:val="FF0000"/>
         </w:rPr>
-        <w:lastRenderedPageBreak/>
         <w:t>Figure 6 - use numbers for vertical axis, consider providing a zoomed in segment of the lines for observed, baseline and SAPHIRE and SEIR-</w:t>
       </w:r>
       <w:proofErr w:type="spellStart"/>
@@ -9874,6 +10940,17 @@
         </w:rPr>
         <w:t xml:space="preserve"> - as you can't see the difference between these lines easily</w:t>
       </w:r>
+    </w:p>
+    <w:p>
+      <w:pPr>
+        <w:ind w:left="360"/>
+        <w:jc w:val="both"/>
+        <w:rPr>
+          <w:b/>
+          <w:bCs/>
+          <w:color w:val="FF0000"/>
+        </w:rPr>
+      </w:pPr>
     </w:p>
     <w:p>
       <w:pPr>
@@ -9944,6 +11021,17 @@
         <w:ind w:left="360"/>
         <w:jc w:val="both"/>
         <w:rPr>
+          <w:b/>
+          <w:bCs/>
+          <w:color w:val="FF0000"/>
+        </w:rPr>
+      </w:pPr>
+    </w:p>
+    <w:p>
+      <w:pPr>
+        <w:ind w:left="360"/>
+        <w:jc w:val="both"/>
+        <w:rPr>
           <w:color w:val="000000" w:themeColor="text1"/>
         </w:rPr>
       </w:pPr>
@@ -10011,6 +11099,17 @@
         <w:ind w:left="360"/>
         <w:jc w:val="both"/>
         <w:rPr>
+          <w:b/>
+          <w:bCs/>
+          <w:color w:val="FF0000"/>
+        </w:rPr>
+      </w:pPr>
+    </w:p>
+    <w:p>
+      <w:pPr>
+        <w:ind w:left="360"/>
+        <w:jc w:val="both"/>
+        <w:rPr>
           <w:color w:val="000000" w:themeColor="text1"/>
         </w:rPr>
       </w:pPr>
@@ -10051,6 +11150,17 @@
         </w:rPr>
         <w:t>Figures 9, 10, 11 - difficult to interpret the densities plotted horizontally and vertically - these may look better if the authors provide their own separate axes. It is also difficult to see the various model's density plots when they are plotted on top of each other</w:t>
       </w:r>
+    </w:p>
+    <w:p>
+      <w:pPr>
+        <w:ind w:left="360"/>
+        <w:jc w:val="both"/>
+        <w:rPr>
+          <w:b/>
+          <w:bCs/>
+          <w:color w:val="FF0000"/>
+        </w:rPr>
+      </w:pPr>
     </w:p>
     <w:p>
       <w:pPr>
@@ -10106,15 +11216,17 @@
       <w:pPr>
         <w:jc w:val="both"/>
         <w:rPr>
-          <w:color w:val="000000" w:themeColor="text1"/>
-        </w:rPr>
-      </w:pPr>
-      <w:r>
-        <w:rPr>
           <w:b/>
           <w:bCs/>
           <w:color w:val="0070C0"/>
         </w:rPr>
+      </w:pPr>
+      <w:r>
+        <w:rPr>
+          <w:b/>
+          <w:bCs/>
+          <w:color w:val="0070C0"/>
+        </w:rPr>
         <w:t>Assessing and comparing different models of SARS-CoV-2 transmission is certainly useful in the current context. However, this comparison needs to be performed in the most robust way possible. This requires major revisions to the current version of the paper. In particular, I strongly support the suggestion made by the two reviewers to add uncertainty estimates to model predictions in order to be able to determine whether differences are significant.</w:t>
       </w:r>
     </w:p>
@@ -10125,6 +11237,14 @@
           <w:color w:val="000000" w:themeColor="text1"/>
         </w:rPr>
       </w:pPr>
+    </w:p>
+    <w:p>
+      <w:pPr>
+        <w:jc w:val="both"/>
+        <w:rPr>
+          <w:color w:val="000000" w:themeColor="text1"/>
+        </w:rPr>
+      </w:pPr>
       <w:r>
         <w:rPr>
           <w:color w:val="000000" w:themeColor="text1"/>
@@ -10195,6 +11315,17 @@
         </w:rPr>
         <w:t>I also agree with Reviewer 2's suggestion to try and assess whether the conclusions reached in terms of model comparison still hold under conditions other than those of the first epidemic wave in India. In other words, some kind of sensitivity analysis is missing from the paper.</w:t>
       </w:r>
+    </w:p>
+    <w:p>
+      <w:pPr>
+        <w:jc w:val="both"/>
+        <w:rPr>
+          <w:b/>
+          <w:bCs/>
+          <w:iCs/>
+          <w:color w:val="0070C0"/>
+        </w:rPr>
+      </w:pPr>
     </w:p>
     <w:p>
       <w:pPr>
@@ -11186,7 +12317,6 @@
   <w:style w:type="character" w:default="1" w:styleId="DefaultParagraphFont">
     <w:name w:val="Default Paragraph Font"/>
     <w:uiPriority w:val="1"/>
-    <w:semiHidden/>
     <w:unhideWhenUsed/>
   </w:style>
   <w:style w:type="table" w:default="1" w:styleId="TableNormal">

</xml_diff>